<commit_message>
Bring somethings from demo
</commit_message>
<xml_diff>
--- a/DoAn-HQTCSDL-Nhom8.docx
+++ b/DoAn-HQTCSDL-Nhom8.docx
@@ -287,31 +287,31 @@
         <w:jc w:val="center"/>
         <w:rPr>
           <w:b/>
-          <w:sz w:val="28"/>
-          <w:szCs w:val="28"/>
+          <w:sz w:val="32"/>
+          <w:szCs w:val="32"/>
         </w:rPr>
       </w:pPr>
       <w:r>
         <w:rPr>
           <w:b/>
-          <w:sz w:val="28"/>
-          <w:szCs w:val="28"/>
+          <w:sz w:val="32"/>
+          <w:szCs w:val="32"/>
         </w:rPr>
         <w:t>TỔ CHỨC KINH DOANH</w:t>
       </w:r>
       <w:r>
         <w:rPr>
           <w:b/>
-          <w:sz w:val="28"/>
-          <w:szCs w:val="28"/>
+          <w:sz w:val="32"/>
+          <w:szCs w:val="32"/>
         </w:rPr>
         <w:br w:type="textWrapping"/>
       </w:r>
       <w:r>
         <w:rPr>
           <w:b/>
-          <w:sz w:val="28"/>
-          <w:szCs w:val="28"/>
+          <w:sz w:val="32"/>
+          <w:szCs w:val="32"/>
         </w:rPr>
         <w:t>- QUẢN LÝ NHÂN VIÊN BÁN HÀNG, CỬA HÀNG</w:t>
       </w:r>
@@ -471,7 +471,16 @@
           <w:sz w:val="26"/>
           <w:szCs w:val="26"/>
         </w:rPr>
-        <w:t xml:space="preserve"> Phạm Quang Thành - </w:t>
+        <w:t xml:space="preserve"> Phạm Quang Thành -</w:t>
+      </w:r>
+      <w:bookmarkStart w:id="23" w:name="_GoBack"/>
+      <w:bookmarkEnd w:id="23"/>
+      <w:r>
+        <w:rPr>
+          <w:sz w:val="26"/>
+          <w:szCs w:val="26"/>
+        </w:rPr>
+        <w:t xml:space="preserve"> </w:t>
       </w:r>
       <w:r>
         <w:rPr>
@@ -3420,6 +3429,7 @@
             <w:insideH w:val="none" w:color="auto" w:sz="0" w:space="0"/>
             <w:insideV w:val="none" w:color="auto" w:sz="0" w:space="0"/>
           </w:tblBorders>
+          <w:shd w:val="clear" w:color="auto" w:fill="auto"/>
           <w:tblCellMar>
             <w:top w:w="0" w:type="dxa"/>
             <w:left w:w="108" w:type="dxa"/>
@@ -8218,12 +8228,6 @@
             <w:insideH w:val="none" w:color="auto" w:sz="0" w:space="0"/>
             <w:insideV w:val="none" w:color="auto" w:sz="0" w:space="0"/>
           </w:tblBorders>
-          <w:tblCellMar>
-            <w:top w:w="0" w:type="dxa"/>
-            <w:left w:w="108" w:type="dxa"/>
-            <w:bottom w:w="0" w:type="dxa"/>
-            <w:right w:w="108" w:type="dxa"/>
-          </w:tblCellMar>
         </w:tblPrEx>
         <w:trPr>
           <w:trHeight w:val="515" w:hRule="atLeast"/>
@@ -8438,12 +8442,6 @@
             <w:insideH w:val="none" w:color="auto" w:sz="0" w:space="0"/>
             <w:insideV w:val="none" w:color="auto" w:sz="0" w:space="0"/>
           </w:tblBorders>
-          <w:tblCellMar>
-            <w:top w:w="0" w:type="dxa"/>
-            <w:left w:w="108" w:type="dxa"/>
-            <w:bottom w:w="0" w:type="dxa"/>
-            <w:right w:w="108" w:type="dxa"/>
-          </w:tblCellMar>
         </w:tblPrEx>
         <w:trPr>
           <w:trHeight w:val="440" w:hRule="atLeast"/>
@@ -8658,12 +8656,6 @@
             <w:insideH w:val="none" w:color="auto" w:sz="0" w:space="0"/>
             <w:insideV w:val="none" w:color="auto" w:sz="0" w:space="0"/>
           </w:tblBorders>
-          <w:tblCellMar>
-            <w:top w:w="0" w:type="dxa"/>
-            <w:left w:w="108" w:type="dxa"/>
-            <w:bottom w:w="0" w:type="dxa"/>
-            <w:right w:w="108" w:type="dxa"/>
-          </w:tblCellMar>
         </w:tblPrEx>
         <w:trPr>
           <w:trHeight w:val="440" w:hRule="atLeast"/>
@@ -8878,12 +8870,6 @@
             <w:insideH w:val="none" w:color="auto" w:sz="0" w:space="0"/>
             <w:insideV w:val="none" w:color="auto" w:sz="0" w:space="0"/>
           </w:tblBorders>
-          <w:tblCellMar>
-            <w:top w:w="0" w:type="dxa"/>
-            <w:left w:w="108" w:type="dxa"/>
-            <w:bottom w:w="0" w:type="dxa"/>
-            <w:right w:w="108" w:type="dxa"/>
-          </w:tblCellMar>
         </w:tblPrEx>
         <w:trPr>
           <w:trHeight w:val="435" w:hRule="atLeast"/>
@@ -9357,12 +9343,6 @@
             <w:insideV w:val="none" w:color="auto" w:sz="0" w:space="0"/>
           </w:tblBorders>
           <w:shd w:val="clear" w:color="auto" w:fill="auto"/>
-          <w:tblCellMar>
-            <w:top w:w="0" w:type="dxa"/>
-            <w:left w:w="108" w:type="dxa"/>
-            <w:bottom w:w="0" w:type="dxa"/>
-            <w:right w:w="108" w:type="dxa"/>
-          </w:tblCellMar>
         </w:tblPrEx>
         <w:trPr>
           <w:trHeight w:val="330" w:hRule="atLeast"/>
@@ -9470,12 +9450,6 @@
             <w:insideV w:val="none" w:color="auto" w:sz="0" w:space="0"/>
           </w:tblBorders>
           <w:shd w:val="clear" w:color="auto" w:fill="auto"/>
-          <w:tblCellMar>
-            <w:top w:w="0" w:type="dxa"/>
-            <w:left w:w="108" w:type="dxa"/>
-            <w:bottom w:w="0" w:type="dxa"/>
-            <w:right w:w="108" w:type="dxa"/>
-          </w:tblCellMar>
         </w:tblPrEx>
         <w:trPr>
           <w:trHeight w:val="330" w:hRule="atLeast"/>
@@ -9809,12 +9783,6 @@
             <w:insideV w:val="none" w:color="auto" w:sz="0" w:space="0"/>
           </w:tblBorders>
           <w:shd w:val="clear" w:color="auto" w:fill="auto"/>
-          <w:tblCellMar>
-            <w:top w:w="0" w:type="dxa"/>
-            <w:left w:w="108" w:type="dxa"/>
-            <w:bottom w:w="0" w:type="dxa"/>
-            <w:right w:w="108" w:type="dxa"/>
-          </w:tblCellMar>
         </w:tblPrEx>
         <w:trPr>
           <w:trHeight w:val="330" w:hRule="atLeast"/>
@@ -9922,12 +9890,6 @@
             <w:insideV w:val="none" w:color="auto" w:sz="0" w:space="0"/>
           </w:tblBorders>
           <w:shd w:val="clear" w:color="auto" w:fill="auto"/>
-          <w:tblCellMar>
-            <w:top w:w="0" w:type="dxa"/>
-            <w:left w:w="108" w:type="dxa"/>
-            <w:bottom w:w="0" w:type="dxa"/>
-            <w:right w:w="108" w:type="dxa"/>
-          </w:tblCellMar>
         </w:tblPrEx>
         <w:trPr>
           <w:trHeight w:val="330" w:hRule="atLeast"/>
@@ -10261,12 +10223,6 @@
             <w:insideV w:val="none" w:color="auto" w:sz="0" w:space="0"/>
           </w:tblBorders>
           <w:shd w:val="clear" w:color="auto" w:fill="auto"/>
-          <w:tblCellMar>
-            <w:top w:w="0" w:type="dxa"/>
-            <w:left w:w="108" w:type="dxa"/>
-            <w:bottom w:w="0" w:type="dxa"/>
-            <w:right w:w="108" w:type="dxa"/>
-          </w:tblCellMar>
         </w:tblPrEx>
         <w:trPr>
           <w:trHeight w:val="330" w:hRule="atLeast"/>
@@ -13485,12 +13441,6 @@
             <w:insideH w:val="none" w:color="auto" w:sz="0" w:space="0"/>
             <w:insideV w:val="none" w:color="auto" w:sz="0" w:space="0"/>
           </w:tblBorders>
-          <w:tblCellMar>
-            <w:top w:w="0" w:type="dxa"/>
-            <w:left w:w="108" w:type="dxa"/>
-            <w:bottom w:w="0" w:type="dxa"/>
-            <w:right w:w="108" w:type="dxa"/>
-          </w:tblCellMar>
         </w:tblPrEx>
         <w:trPr>
           <w:trHeight w:val="330" w:hRule="atLeast"/>
@@ -13925,12 +13875,6 @@
             <w:insideH w:val="none" w:color="auto" w:sz="0" w:space="0"/>
             <w:insideV w:val="none" w:color="auto" w:sz="0" w:space="0"/>
           </w:tblBorders>
-          <w:tblCellMar>
-            <w:top w:w="0" w:type="dxa"/>
-            <w:left w:w="108" w:type="dxa"/>
-            <w:bottom w:w="0" w:type="dxa"/>
-            <w:right w:w="108" w:type="dxa"/>
-          </w:tblCellMar>
         </w:tblPrEx>
         <w:trPr>
           <w:trHeight w:val="330" w:hRule="atLeast"/>
@@ -14387,6 +14331,7 @@
       <w:pPr>
         <w:pStyle w:val="37"/>
         <w:numPr>
+          <w:ilvl w:val="0"/>
           <w:numId w:val="0"/>
         </w:numPr>
         <w:outlineLvl w:val="1"/>
@@ -17618,6 +17563,16 @@
         </w:rPr>
         <w:t xml:space="preserve">Yêu cầu 4: </w:t>
       </w:r>
+      <w:r>
+        <w:rPr>
+          <w:rFonts w:hint="default"/>
+          <w:b w:val="0"/>
+          <w:bCs/>
+          <w:sz w:val="26"/>
+          <w:szCs w:val="26"/>
+        </w:rPr>
+        <w:t>Tạo View hiển thị danh sách các hóa đơn có SubTotal (Tổng phụ bán hàng) &gt; 3500 và có hơn 70 loại sản phẩm.</w:t>
+      </w:r>
     </w:p>
     <w:p>
       <w:pPr>
@@ -17646,6 +17601,951 @@
     </w:p>
     <w:p>
       <w:pPr>
+        <w:keepNext w:val="0"/>
+        <w:keepLines w:val="0"/>
+        <w:widowControl/>
+        <w:suppressLineNumbers w:val="0"/>
+        <w:shd w:val="clear" w:fill="F5F5F5"/>
+        <w:spacing w:line="285" w:lineRule="atLeast"/>
+        <w:jc w:val="left"/>
+        <w:rPr>
+          <w:rFonts w:ascii="Fira Code Medium" w:hAnsi="Fira Code Medium" w:eastAsia="Fira Code Medium" w:cs="Fira Code Medium"/>
+          <w:b w:val="0"/>
+          <w:color w:val="333333"/>
+          <w:sz w:val="21"/>
+          <w:szCs w:val="21"/>
+        </w:rPr>
+      </w:pPr>
+      <w:r>
+        <w:rPr>
+          <w:rFonts w:hint="default" w:ascii="Fira Code Medium" w:hAnsi="Fira Code Medium" w:eastAsia="Fira Code Medium" w:cs="Fira Code Medium"/>
+          <w:b w:val="0"/>
+          <w:color w:val="4B69C6"/>
+          <w:kern w:val="0"/>
+          <w:sz w:val="21"/>
+          <w:szCs w:val="21"/>
+          <w:shd w:val="clear" w:fill="F5F5F5"/>
+          <w:lang w:val="en-US" w:eastAsia="zh-CN" w:bidi="ar"/>
+        </w:rPr>
+        <w:t>CREATE</w:t>
+      </w:r>
+      <w:r>
+        <w:rPr>
+          <w:rFonts w:hint="default" w:ascii="Fira Code Medium" w:hAnsi="Fira Code Medium" w:eastAsia="Fira Code Medium" w:cs="Fira Code Medium"/>
+          <w:b w:val="0"/>
+          <w:color w:val="333333"/>
+          <w:kern w:val="0"/>
+          <w:sz w:val="21"/>
+          <w:szCs w:val="21"/>
+          <w:shd w:val="clear" w:fill="F5F5F5"/>
+          <w:lang w:val="en-US" w:eastAsia="zh-CN" w:bidi="ar"/>
+        </w:rPr>
+        <w:t xml:space="preserve"> VIEW vw_ListInvoicesHaveLotsOfProducts</w:t>
+      </w:r>
+    </w:p>
+    <w:p>
+      <w:pPr>
+        <w:keepNext w:val="0"/>
+        <w:keepLines w:val="0"/>
+        <w:widowControl/>
+        <w:suppressLineNumbers w:val="0"/>
+        <w:shd w:val="clear" w:fill="F5F5F5"/>
+        <w:spacing w:line="285" w:lineRule="atLeast"/>
+        <w:jc w:val="left"/>
+        <w:rPr>
+          <w:rFonts w:hint="default" w:ascii="Fira Code Medium" w:hAnsi="Fira Code Medium" w:eastAsia="Fira Code Medium" w:cs="Fira Code Medium"/>
+          <w:b w:val="0"/>
+          <w:color w:val="333333"/>
+          <w:sz w:val="21"/>
+          <w:szCs w:val="21"/>
+        </w:rPr>
+      </w:pPr>
+      <w:r>
+        <w:rPr>
+          <w:rFonts w:hint="default" w:ascii="Fira Code Medium" w:hAnsi="Fira Code Medium" w:eastAsia="Fira Code Medium" w:cs="Fira Code Medium"/>
+          <w:b w:val="0"/>
+          <w:color w:val="4B69C6"/>
+          <w:kern w:val="0"/>
+          <w:sz w:val="21"/>
+          <w:szCs w:val="21"/>
+          <w:shd w:val="clear" w:fill="F5F5F5"/>
+          <w:lang w:val="en-US" w:eastAsia="zh-CN" w:bidi="ar"/>
+        </w:rPr>
+        <w:t>AS</w:t>
+      </w:r>
+    </w:p>
+    <w:p>
+      <w:pPr>
+        <w:keepNext w:val="0"/>
+        <w:keepLines w:val="0"/>
+        <w:widowControl/>
+        <w:suppressLineNumbers w:val="0"/>
+        <w:shd w:val="clear" w:fill="F5F5F5"/>
+        <w:spacing w:line="285" w:lineRule="atLeast"/>
+        <w:ind w:firstLine="210" w:firstLineChars="100"/>
+        <w:jc w:val="left"/>
+        <w:rPr>
+          <w:rFonts w:hint="default" w:ascii="Fira Code Medium" w:hAnsi="Fira Code Medium" w:eastAsia="Fira Code Medium" w:cs="Fira Code Medium"/>
+          <w:b w:val="0"/>
+          <w:color w:val="333333"/>
+          <w:sz w:val="21"/>
+          <w:szCs w:val="21"/>
+        </w:rPr>
+      </w:pPr>
+      <w:r>
+        <w:rPr>
+          <w:rFonts w:hint="default" w:ascii="Fira Code Medium" w:hAnsi="Fira Code Medium" w:eastAsia="Fira Code Medium" w:cs="Fira Code Medium"/>
+          <w:b w:val="0"/>
+          <w:color w:val="4B69C6"/>
+          <w:kern w:val="0"/>
+          <w:sz w:val="21"/>
+          <w:szCs w:val="21"/>
+          <w:shd w:val="clear" w:fill="F5F5F5"/>
+          <w:lang w:val="en-US" w:eastAsia="zh-CN" w:bidi="ar"/>
+        </w:rPr>
+        <w:t>SELECT</w:t>
+      </w:r>
+      <w:r>
+        <w:rPr>
+          <w:rFonts w:hint="default" w:ascii="Fira Code Medium" w:hAnsi="Fira Code Medium" w:eastAsia="Fira Code Medium" w:cs="Fira Code Medium"/>
+          <w:b w:val="0"/>
+          <w:color w:val="333333"/>
+          <w:kern w:val="0"/>
+          <w:sz w:val="21"/>
+          <w:szCs w:val="21"/>
+          <w:shd w:val="clear" w:fill="F5F5F5"/>
+          <w:lang w:val="en-US" w:eastAsia="zh-CN" w:bidi="ar"/>
+        </w:rPr>
+        <w:t xml:space="preserve"> </w:t>
+      </w:r>
+      <w:r>
+        <w:rPr>
+          <w:rFonts w:hint="default" w:ascii="Fira Code Medium" w:hAnsi="Fira Code Medium" w:eastAsia="Fira Code Medium" w:cs="Fira Code Medium"/>
+          <w:b w:val="0"/>
+          <w:color w:val="777777"/>
+          <w:kern w:val="0"/>
+          <w:sz w:val="21"/>
+          <w:szCs w:val="21"/>
+          <w:shd w:val="clear" w:fill="F5F5F5"/>
+          <w:lang w:val="en-US" w:eastAsia="zh-CN" w:bidi="ar"/>
+        </w:rPr>
+        <w:t>*</w:t>
+      </w:r>
+    </w:p>
+    <w:p>
+      <w:pPr>
+        <w:keepNext w:val="0"/>
+        <w:keepLines w:val="0"/>
+        <w:widowControl/>
+        <w:suppressLineNumbers w:val="0"/>
+        <w:shd w:val="clear" w:fill="F5F5F5"/>
+        <w:spacing w:line="285" w:lineRule="atLeast"/>
+        <w:ind w:firstLine="210" w:firstLineChars="100"/>
+        <w:jc w:val="left"/>
+        <w:rPr>
+          <w:rFonts w:hint="default" w:ascii="Fira Code Medium" w:hAnsi="Fira Code Medium" w:eastAsia="Fira Code Medium" w:cs="Fira Code Medium"/>
+          <w:b w:val="0"/>
+          <w:color w:val="333333"/>
+          <w:sz w:val="21"/>
+          <w:szCs w:val="21"/>
+        </w:rPr>
+      </w:pPr>
+      <w:r>
+        <w:rPr>
+          <w:rFonts w:hint="default" w:ascii="Fira Code Medium" w:hAnsi="Fira Code Medium" w:eastAsia="Fira Code Medium" w:cs="Fira Code Medium"/>
+          <w:b w:val="0"/>
+          <w:color w:val="4B69C6"/>
+          <w:kern w:val="0"/>
+          <w:sz w:val="21"/>
+          <w:szCs w:val="21"/>
+          <w:shd w:val="clear" w:fill="F5F5F5"/>
+          <w:lang w:val="en-US" w:eastAsia="zh-CN" w:bidi="ar"/>
+        </w:rPr>
+        <w:t>FROM</w:t>
+      </w:r>
+      <w:r>
+        <w:rPr>
+          <w:rFonts w:hint="default" w:ascii="Fira Code Medium" w:hAnsi="Fira Code Medium" w:eastAsia="Fira Code Medium" w:cs="Fira Code Medium"/>
+          <w:b w:val="0"/>
+          <w:color w:val="333333"/>
+          <w:kern w:val="0"/>
+          <w:sz w:val="21"/>
+          <w:szCs w:val="21"/>
+          <w:shd w:val="clear" w:fill="F5F5F5"/>
+          <w:lang w:val="en-US" w:eastAsia="zh-CN" w:bidi="ar"/>
+        </w:rPr>
+        <w:t xml:space="preserve"> </w:t>
+      </w:r>
+      <w:r>
+        <w:rPr>
+          <w:rFonts w:hint="default" w:ascii="Fira Code Medium" w:hAnsi="Fira Code Medium" w:eastAsia="Fira Code Medium" w:cs="Fira Code Medium"/>
+          <w:b w:val="0"/>
+          <w:color w:val="9C5D27"/>
+          <w:kern w:val="0"/>
+          <w:sz w:val="21"/>
+          <w:szCs w:val="21"/>
+          <w:shd w:val="clear" w:fill="F5F5F5"/>
+          <w:lang w:val="en-US" w:eastAsia="zh-CN" w:bidi="ar"/>
+        </w:rPr>
+        <w:t>Sales</w:t>
+      </w:r>
+      <w:r>
+        <w:rPr>
+          <w:rFonts w:hint="default" w:ascii="Fira Code Medium" w:hAnsi="Fira Code Medium" w:eastAsia="Fira Code Medium" w:cs="Fira Code Medium"/>
+          <w:b w:val="0"/>
+          <w:color w:val="333333"/>
+          <w:kern w:val="0"/>
+          <w:sz w:val="21"/>
+          <w:szCs w:val="21"/>
+          <w:shd w:val="clear" w:fill="F5F5F5"/>
+          <w:lang w:val="en-US" w:eastAsia="zh-CN" w:bidi="ar"/>
+        </w:rPr>
+        <w:t>.</w:t>
+      </w:r>
+      <w:r>
+        <w:rPr>
+          <w:rFonts w:hint="default" w:ascii="Fira Code Medium" w:hAnsi="Fira Code Medium" w:eastAsia="Fira Code Medium" w:cs="Fira Code Medium"/>
+          <w:b w:val="0"/>
+          <w:color w:val="9C5D27"/>
+          <w:kern w:val="0"/>
+          <w:sz w:val="21"/>
+          <w:szCs w:val="21"/>
+          <w:shd w:val="clear" w:fill="F5F5F5"/>
+          <w:lang w:val="en-US" w:eastAsia="zh-CN" w:bidi="ar"/>
+        </w:rPr>
+        <w:t>SalesOrderHeader</w:t>
+      </w:r>
+    </w:p>
+    <w:p>
+      <w:pPr>
+        <w:keepNext w:val="0"/>
+        <w:keepLines w:val="0"/>
+        <w:widowControl/>
+        <w:suppressLineNumbers w:val="0"/>
+        <w:shd w:val="clear" w:fill="F5F5F5"/>
+        <w:spacing w:line="285" w:lineRule="atLeast"/>
+        <w:ind w:firstLine="210" w:firstLineChars="100"/>
+        <w:jc w:val="left"/>
+        <w:rPr>
+          <w:rFonts w:hint="default" w:ascii="Fira Code Medium" w:hAnsi="Fira Code Medium" w:eastAsia="Fira Code Medium" w:cs="Fira Code Medium"/>
+          <w:b w:val="0"/>
+          <w:color w:val="333333"/>
+          <w:sz w:val="21"/>
+          <w:szCs w:val="21"/>
+        </w:rPr>
+      </w:pPr>
+      <w:r>
+        <w:rPr>
+          <w:rFonts w:hint="default" w:ascii="Fira Code Medium" w:hAnsi="Fira Code Medium" w:eastAsia="Fira Code Medium" w:cs="Fira Code Medium"/>
+          <w:b w:val="0"/>
+          <w:color w:val="4B69C6"/>
+          <w:kern w:val="0"/>
+          <w:sz w:val="21"/>
+          <w:szCs w:val="21"/>
+          <w:shd w:val="clear" w:fill="F5F5F5"/>
+          <w:lang w:val="en-US" w:eastAsia="zh-CN" w:bidi="ar"/>
+        </w:rPr>
+        <w:t>WHERE</w:t>
+      </w:r>
+      <w:r>
+        <w:rPr>
+          <w:rFonts w:hint="default" w:ascii="Fira Code Medium" w:hAnsi="Fira Code Medium" w:eastAsia="Fira Code Medium" w:cs="Fira Code Medium"/>
+          <w:b w:val="0"/>
+          <w:color w:val="333333"/>
+          <w:kern w:val="0"/>
+          <w:sz w:val="21"/>
+          <w:szCs w:val="21"/>
+          <w:shd w:val="clear" w:fill="F5F5F5"/>
+          <w:lang w:val="en-US" w:eastAsia="zh-CN" w:bidi="ar"/>
+        </w:rPr>
+        <w:t xml:space="preserve"> SubTotal </w:t>
+      </w:r>
+      <w:r>
+        <w:rPr>
+          <w:rFonts w:hint="default" w:ascii="Fira Code Medium" w:hAnsi="Fira Code Medium" w:eastAsia="Fira Code Medium" w:cs="Fira Code Medium"/>
+          <w:b w:val="0"/>
+          <w:color w:val="777777"/>
+          <w:kern w:val="0"/>
+          <w:sz w:val="21"/>
+          <w:szCs w:val="21"/>
+          <w:shd w:val="clear" w:fill="F5F5F5"/>
+          <w:lang w:val="en-US" w:eastAsia="zh-CN" w:bidi="ar"/>
+        </w:rPr>
+        <w:t>&gt;</w:t>
+      </w:r>
+      <w:r>
+        <w:rPr>
+          <w:rFonts w:hint="default" w:ascii="Fira Code Medium" w:hAnsi="Fira Code Medium" w:eastAsia="Fira Code Medium" w:cs="Fira Code Medium"/>
+          <w:b w:val="0"/>
+          <w:color w:val="333333"/>
+          <w:kern w:val="0"/>
+          <w:sz w:val="21"/>
+          <w:szCs w:val="21"/>
+          <w:shd w:val="clear" w:fill="F5F5F5"/>
+          <w:lang w:val="en-US" w:eastAsia="zh-CN" w:bidi="ar"/>
+        </w:rPr>
+        <w:t xml:space="preserve"> </w:t>
+      </w:r>
+      <w:r>
+        <w:rPr>
+          <w:rFonts w:hint="default" w:ascii="Fira Code Medium" w:hAnsi="Fira Code Medium" w:eastAsia="Fira Code Medium" w:cs="Fira Code Medium"/>
+          <w:b w:val="0"/>
+          <w:color w:val="9C5D27"/>
+          <w:kern w:val="0"/>
+          <w:sz w:val="21"/>
+          <w:szCs w:val="21"/>
+          <w:shd w:val="clear" w:fill="F5F5F5"/>
+          <w:lang w:val="en-US" w:eastAsia="zh-CN" w:bidi="ar"/>
+        </w:rPr>
+        <w:t>3500</w:t>
+      </w:r>
+    </w:p>
+    <w:p>
+      <w:pPr>
+        <w:keepNext w:val="0"/>
+        <w:keepLines w:val="0"/>
+        <w:widowControl/>
+        <w:suppressLineNumbers w:val="0"/>
+        <w:shd w:val="clear" w:fill="F5F5F5"/>
+        <w:spacing w:line="285" w:lineRule="atLeast"/>
+        <w:ind w:firstLine="420" w:firstLineChars="200"/>
+        <w:jc w:val="left"/>
+        <w:rPr>
+          <w:rFonts w:hint="default" w:ascii="Fira Code Medium" w:hAnsi="Fira Code Medium" w:eastAsia="Fira Code Medium" w:cs="Fira Code Medium"/>
+          <w:b w:val="0"/>
+          <w:color w:val="333333"/>
+          <w:sz w:val="21"/>
+          <w:szCs w:val="21"/>
+        </w:rPr>
+      </w:pPr>
+      <w:r>
+        <w:rPr>
+          <w:rFonts w:hint="default" w:ascii="Fira Code Medium" w:hAnsi="Fira Code Medium" w:eastAsia="Fira Code Medium" w:cs="Fira Code Medium"/>
+          <w:b w:val="0"/>
+          <w:color w:val="4B69C6"/>
+          <w:kern w:val="0"/>
+          <w:sz w:val="21"/>
+          <w:szCs w:val="21"/>
+          <w:shd w:val="clear" w:fill="F5F5F5"/>
+          <w:lang w:val="en-US" w:eastAsia="zh-CN" w:bidi="ar"/>
+        </w:rPr>
+        <w:t>AND</w:t>
+      </w:r>
+      <w:r>
+        <w:rPr>
+          <w:rFonts w:hint="default" w:ascii="Fira Code Medium" w:hAnsi="Fira Code Medium" w:eastAsia="Fira Code Medium" w:cs="Fira Code Medium"/>
+          <w:b w:val="0"/>
+          <w:color w:val="333333"/>
+          <w:kern w:val="0"/>
+          <w:sz w:val="21"/>
+          <w:szCs w:val="21"/>
+          <w:shd w:val="clear" w:fill="F5F5F5"/>
+          <w:lang w:val="en-US" w:eastAsia="zh-CN" w:bidi="ar"/>
+        </w:rPr>
+        <w:t xml:space="preserve"> (</w:t>
+      </w:r>
+    </w:p>
+    <w:p>
+      <w:pPr>
+        <w:keepNext w:val="0"/>
+        <w:keepLines w:val="0"/>
+        <w:widowControl/>
+        <w:suppressLineNumbers w:val="0"/>
+        <w:shd w:val="clear" w:fill="F5F5F5"/>
+        <w:spacing w:line="285" w:lineRule="atLeast"/>
+        <w:ind w:firstLine="630" w:firstLineChars="300"/>
+        <w:jc w:val="left"/>
+        <w:rPr>
+          <w:rFonts w:hint="default" w:ascii="Fira Code Medium" w:hAnsi="Fira Code Medium" w:eastAsia="Fira Code Medium" w:cs="Fira Code Medium"/>
+          <w:b w:val="0"/>
+          <w:color w:val="333333"/>
+          <w:sz w:val="21"/>
+          <w:szCs w:val="21"/>
+        </w:rPr>
+      </w:pPr>
+      <w:r>
+        <w:rPr>
+          <w:rFonts w:hint="default" w:ascii="Fira Code Medium" w:hAnsi="Fira Code Medium" w:eastAsia="Fira Code Medium" w:cs="Fira Code Medium"/>
+          <w:b w:val="0"/>
+          <w:color w:val="4B69C6"/>
+          <w:kern w:val="0"/>
+          <w:sz w:val="21"/>
+          <w:szCs w:val="21"/>
+          <w:shd w:val="clear" w:fill="F5F5F5"/>
+          <w:lang w:val="en-US" w:eastAsia="zh-CN" w:bidi="ar"/>
+        </w:rPr>
+        <w:t>SELECT</w:t>
+      </w:r>
+      <w:r>
+        <w:rPr>
+          <w:rFonts w:hint="default" w:ascii="Fira Code Medium" w:hAnsi="Fira Code Medium" w:eastAsia="Fira Code Medium" w:cs="Fira Code Medium"/>
+          <w:b w:val="0"/>
+          <w:color w:val="333333"/>
+          <w:kern w:val="0"/>
+          <w:sz w:val="21"/>
+          <w:szCs w:val="21"/>
+          <w:shd w:val="clear" w:fill="F5F5F5"/>
+          <w:lang w:val="en-US" w:eastAsia="zh-CN" w:bidi="ar"/>
+        </w:rPr>
+        <w:t xml:space="preserve"> </w:t>
+      </w:r>
+      <w:r>
+        <w:rPr>
+          <w:rFonts w:hint="default" w:ascii="Fira Code Medium" w:hAnsi="Fira Code Medium" w:eastAsia="Fira Code Medium" w:cs="Fira Code Medium"/>
+          <w:b/>
+          <w:color w:val="AA3731"/>
+          <w:kern w:val="0"/>
+          <w:sz w:val="21"/>
+          <w:szCs w:val="21"/>
+          <w:shd w:val="clear" w:fill="F5F5F5"/>
+          <w:lang w:val="en-US" w:eastAsia="zh-CN" w:bidi="ar"/>
+        </w:rPr>
+        <w:t>COUNT</w:t>
+      </w:r>
+      <w:r>
+        <w:rPr>
+          <w:rFonts w:hint="default" w:ascii="Fira Code Medium" w:hAnsi="Fira Code Medium" w:eastAsia="Fira Code Medium" w:cs="Fira Code Medium"/>
+          <w:b w:val="0"/>
+          <w:color w:val="333333"/>
+          <w:kern w:val="0"/>
+          <w:sz w:val="21"/>
+          <w:szCs w:val="21"/>
+          <w:shd w:val="clear" w:fill="F5F5F5"/>
+          <w:lang w:val="en-US" w:eastAsia="zh-CN" w:bidi="ar"/>
+        </w:rPr>
+        <w:t>(</w:t>
+      </w:r>
+      <w:r>
+        <w:rPr>
+          <w:rFonts w:hint="default" w:ascii="Fira Code Medium" w:hAnsi="Fira Code Medium" w:eastAsia="Fira Code Medium" w:cs="Fira Code Medium"/>
+          <w:b w:val="0"/>
+          <w:color w:val="777777"/>
+          <w:kern w:val="0"/>
+          <w:sz w:val="21"/>
+          <w:szCs w:val="21"/>
+          <w:shd w:val="clear" w:fill="F5F5F5"/>
+          <w:lang w:val="en-US" w:eastAsia="zh-CN" w:bidi="ar"/>
+        </w:rPr>
+        <w:t>*</w:t>
+      </w:r>
+      <w:r>
+        <w:rPr>
+          <w:rFonts w:hint="default" w:ascii="Fira Code Medium" w:hAnsi="Fira Code Medium" w:eastAsia="Fira Code Medium" w:cs="Fira Code Medium"/>
+          <w:b w:val="0"/>
+          <w:color w:val="333333"/>
+          <w:kern w:val="0"/>
+          <w:sz w:val="21"/>
+          <w:szCs w:val="21"/>
+          <w:shd w:val="clear" w:fill="F5F5F5"/>
+          <w:lang w:val="en-US" w:eastAsia="zh-CN" w:bidi="ar"/>
+        </w:rPr>
+        <w:t>)</w:t>
+      </w:r>
+    </w:p>
+    <w:p>
+      <w:pPr>
+        <w:keepNext w:val="0"/>
+        <w:keepLines w:val="0"/>
+        <w:widowControl/>
+        <w:suppressLineNumbers w:val="0"/>
+        <w:shd w:val="clear" w:fill="F5F5F5"/>
+        <w:spacing w:line="285" w:lineRule="atLeast"/>
+        <w:ind w:firstLine="630" w:firstLineChars="300"/>
+        <w:jc w:val="left"/>
+        <w:rPr>
+          <w:rFonts w:hint="default" w:ascii="Fira Code Medium" w:hAnsi="Fira Code Medium" w:eastAsia="Fira Code Medium" w:cs="Fira Code Medium"/>
+          <w:b w:val="0"/>
+          <w:color w:val="333333"/>
+          <w:sz w:val="21"/>
+          <w:szCs w:val="21"/>
+        </w:rPr>
+      </w:pPr>
+      <w:r>
+        <w:rPr>
+          <w:rFonts w:hint="default" w:ascii="Fira Code Medium" w:hAnsi="Fira Code Medium" w:eastAsia="Fira Code Medium" w:cs="Fira Code Medium"/>
+          <w:b w:val="0"/>
+          <w:color w:val="4B69C6"/>
+          <w:kern w:val="0"/>
+          <w:sz w:val="21"/>
+          <w:szCs w:val="21"/>
+          <w:shd w:val="clear" w:fill="F5F5F5"/>
+          <w:lang w:val="en-US" w:eastAsia="zh-CN" w:bidi="ar"/>
+        </w:rPr>
+        <w:t>FROM</w:t>
+      </w:r>
+      <w:r>
+        <w:rPr>
+          <w:rFonts w:hint="default" w:ascii="Fira Code Medium" w:hAnsi="Fira Code Medium" w:eastAsia="Fira Code Medium" w:cs="Fira Code Medium"/>
+          <w:b w:val="0"/>
+          <w:color w:val="333333"/>
+          <w:kern w:val="0"/>
+          <w:sz w:val="21"/>
+          <w:szCs w:val="21"/>
+          <w:shd w:val="clear" w:fill="F5F5F5"/>
+          <w:lang w:val="en-US" w:eastAsia="zh-CN" w:bidi="ar"/>
+        </w:rPr>
+        <w:t xml:space="preserve"> </w:t>
+      </w:r>
+      <w:r>
+        <w:rPr>
+          <w:rFonts w:hint="default" w:ascii="Fira Code Medium" w:hAnsi="Fira Code Medium" w:eastAsia="Fira Code Medium" w:cs="Fira Code Medium"/>
+          <w:b w:val="0"/>
+          <w:color w:val="9C5D27"/>
+          <w:kern w:val="0"/>
+          <w:sz w:val="21"/>
+          <w:szCs w:val="21"/>
+          <w:shd w:val="clear" w:fill="F5F5F5"/>
+          <w:lang w:val="en-US" w:eastAsia="zh-CN" w:bidi="ar"/>
+        </w:rPr>
+        <w:t>Sales</w:t>
+      </w:r>
+      <w:r>
+        <w:rPr>
+          <w:rFonts w:hint="default" w:ascii="Fira Code Medium" w:hAnsi="Fira Code Medium" w:eastAsia="Fira Code Medium" w:cs="Fira Code Medium"/>
+          <w:b w:val="0"/>
+          <w:color w:val="333333"/>
+          <w:kern w:val="0"/>
+          <w:sz w:val="21"/>
+          <w:szCs w:val="21"/>
+          <w:shd w:val="clear" w:fill="F5F5F5"/>
+          <w:lang w:val="en-US" w:eastAsia="zh-CN" w:bidi="ar"/>
+        </w:rPr>
+        <w:t>.</w:t>
+      </w:r>
+      <w:r>
+        <w:rPr>
+          <w:rFonts w:hint="default" w:ascii="Fira Code Medium" w:hAnsi="Fira Code Medium" w:eastAsia="Fira Code Medium" w:cs="Fira Code Medium"/>
+          <w:b w:val="0"/>
+          <w:color w:val="9C5D27"/>
+          <w:kern w:val="0"/>
+          <w:sz w:val="21"/>
+          <w:szCs w:val="21"/>
+          <w:shd w:val="clear" w:fill="F5F5F5"/>
+          <w:lang w:val="en-US" w:eastAsia="zh-CN" w:bidi="ar"/>
+        </w:rPr>
+        <w:t>SalesOrderDetail</w:t>
+      </w:r>
+    </w:p>
+    <w:p>
+      <w:pPr>
+        <w:keepNext w:val="0"/>
+        <w:keepLines w:val="0"/>
+        <w:widowControl/>
+        <w:suppressLineNumbers w:val="0"/>
+        <w:shd w:val="clear" w:fill="F5F5F5"/>
+        <w:spacing w:line="285" w:lineRule="atLeast"/>
+        <w:ind w:firstLine="630" w:firstLineChars="300"/>
+        <w:jc w:val="left"/>
+        <w:rPr>
+          <w:rFonts w:hint="default" w:ascii="Fira Code Medium" w:hAnsi="Fira Code Medium" w:eastAsia="Fira Code Medium" w:cs="Fira Code Medium"/>
+          <w:b w:val="0"/>
+          <w:color w:val="333333"/>
+          <w:sz w:val="21"/>
+          <w:szCs w:val="21"/>
+        </w:rPr>
+      </w:pPr>
+      <w:r>
+        <w:rPr>
+          <w:rFonts w:hint="default" w:ascii="Fira Code Medium" w:hAnsi="Fira Code Medium" w:eastAsia="Fira Code Medium" w:cs="Fira Code Medium"/>
+          <w:b w:val="0"/>
+          <w:color w:val="4B69C6"/>
+          <w:kern w:val="0"/>
+          <w:sz w:val="21"/>
+          <w:szCs w:val="21"/>
+          <w:shd w:val="clear" w:fill="F5F5F5"/>
+          <w:lang w:val="en-US" w:eastAsia="zh-CN" w:bidi="ar"/>
+        </w:rPr>
+        <w:t>WHERE</w:t>
+      </w:r>
+      <w:r>
+        <w:rPr>
+          <w:rFonts w:hint="default" w:ascii="Fira Code Medium" w:hAnsi="Fira Code Medium" w:eastAsia="Fira Code Medium" w:cs="Fira Code Medium"/>
+          <w:b w:val="0"/>
+          <w:color w:val="333333"/>
+          <w:kern w:val="0"/>
+          <w:sz w:val="21"/>
+          <w:szCs w:val="21"/>
+          <w:shd w:val="clear" w:fill="F5F5F5"/>
+          <w:lang w:val="en-US" w:eastAsia="zh-CN" w:bidi="ar"/>
+        </w:rPr>
+        <w:t xml:space="preserve"> SalesOrderID </w:t>
+      </w:r>
+      <w:r>
+        <w:rPr>
+          <w:rFonts w:hint="default" w:ascii="Fira Code Medium" w:hAnsi="Fira Code Medium" w:eastAsia="Fira Code Medium" w:cs="Fira Code Medium"/>
+          <w:b w:val="0"/>
+          <w:color w:val="777777"/>
+          <w:kern w:val="0"/>
+          <w:sz w:val="21"/>
+          <w:szCs w:val="21"/>
+          <w:shd w:val="clear" w:fill="F5F5F5"/>
+          <w:lang w:val="en-US" w:eastAsia="zh-CN" w:bidi="ar"/>
+        </w:rPr>
+        <w:t>=</w:t>
+      </w:r>
+      <w:r>
+        <w:rPr>
+          <w:rFonts w:hint="default" w:ascii="Fira Code Medium" w:hAnsi="Fira Code Medium" w:eastAsia="Fira Code Medium" w:cs="Fira Code Medium"/>
+          <w:b w:val="0"/>
+          <w:color w:val="333333"/>
+          <w:kern w:val="0"/>
+          <w:sz w:val="21"/>
+          <w:szCs w:val="21"/>
+          <w:shd w:val="clear" w:fill="F5F5F5"/>
+          <w:lang w:val="en-US" w:eastAsia="zh-CN" w:bidi="ar"/>
+        </w:rPr>
+        <w:t xml:space="preserve"> </w:t>
+      </w:r>
+      <w:r>
+        <w:rPr>
+          <w:rFonts w:hint="default" w:ascii="Fira Code Medium" w:hAnsi="Fira Code Medium" w:eastAsia="Fira Code Medium" w:cs="Fira Code Medium"/>
+          <w:b w:val="0"/>
+          <w:color w:val="9C5D27"/>
+          <w:kern w:val="0"/>
+          <w:sz w:val="21"/>
+          <w:szCs w:val="21"/>
+          <w:shd w:val="clear" w:fill="F5F5F5"/>
+          <w:lang w:val="en-US" w:eastAsia="zh-CN" w:bidi="ar"/>
+        </w:rPr>
+        <w:t>Sales</w:t>
+      </w:r>
+      <w:r>
+        <w:rPr>
+          <w:rFonts w:hint="default" w:ascii="Fira Code Medium" w:hAnsi="Fira Code Medium" w:eastAsia="Fira Code Medium" w:cs="Fira Code Medium"/>
+          <w:b w:val="0"/>
+          <w:color w:val="333333"/>
+          <w:kern w:val="0"/>
+          <w:sz w:val="21"/>
+          <w:szCs w:val="21"/>
+          <w:shd w:val="clear" w:fill="F5F5F5"/>
+          <w:lang w:val="en-US" w:eastAsia="zh-CN" w:bidi="ar"/>
+        </w:rPr>
+        <w:t>.</w:t>
+      </w:r>
+      <w:r>
+        <w:rPr>
+          <w:rFonts w:hint="default" w:ascii="Fira Code Medium" w:hAnsi="Fira Code Medium" w:eastAsia="Fira Code Medium" w:cs="Fira Code Medium"/>
+          <w:b w:val="0"/>
+          <w:color w:val="9C5D27"/>
+          <w:kern w:val="0"/>
+          <w:sz w:val="21"/>
+          <w:szCs w:val="21"/>
+          <w:shd w:val="clear" w:fill="F5F5F5"/>
+          <w:lang w:val="en-US" w:eastAsia="zh-CN" w:bidi="ar"/>
+        </w:rPr>
+        <w:t>SalesOrderHeader</w:t>
+      </w:r>
+      <w:r>
+        <w:rPr>
+          <w:rFonts w:hint="default" w:ascii="Fira Code Medium" w:hAnsi="Fira Code Medium" w:eastAsia="Fira Code Medium" w:cs="Fira Code Medium"/>
+          <w:b w:val="0"/>
+          <w:color w:val="333333"/>
+          <w:kern w:val="0"/>
+          <w:sz w:val="21"/>
+          <w:szCs w:val="21"/>
+          <w:shd w:val="clear" w:fill="F5F5F5"/>
+          <w:lang w:val="en-US" w:eastAsia="zh-CN" w:bidi="ar"/>
+        </w:rPr>
+        <w:t>.SalesOrderID</w:t>
+      </w:r>
+    </w:p>
+    <w:p>
+      <w:pPr>
+        <w:keepNext w:val="0"/>
+        <w:keepLines w:val="0"/>
+        <w:widowControl/>
+        <w:suppressLineNumbers w:val="0"/>
+        <w:shd w:val="clear" w:fill="F5F5F5"/>
+        <w:spacing w:line="285" w:lineRule="atLeast"/>
+        <w:ind w:firstLine="420" w:firstLineChars="200"/>
+        <w:jc w:val="left"/>
+        <w:rPr>
+          <w:rFonts w:hint="default" w:ascii="Fira Code Medium" w:hAnsi="Fira Code Medium" w:eastAsia="Fira Code Medium" w:cs="Fira Code Medium"/>
+          <w:b w:val="0"/>
+          <w:color w:val="333333"/>
+          <w:sz w:val="21"/>
+          <w:szCs w:val="21"/>
+        </w:rPr>
+      </w:pPr>
+      <w:r>
+        <w:rPr>
+          <w:rFonts w:hint="default" w:ascii="Fira Code Medium" w:hAnsi="Fira Code Medium" w:eastAsia="Fira Code Medium" w:cs="Fira Code Medium"/>
+          <w:b w:val="0"/>
+          <w:color w:val="333333"/>
+          <w:kern w:val="0"/>
+          <w:sz w:val="21"/>
+          <w:szCs w:val="21"/>
+          <w:shd w:val="clear" w:fill="F5F5F5"/>
+          <w:lang w:val="en-US" w:eastAsia="zh-CN" w:bidi="ar"/>
+        </w:rPr>
+        <w:t xml:space="preserve">) </w:t>
+      </w:r>
+      <w:r>
+        <w:rPr>
+          <w:rFonts w:hint="default" w:ascii="Fira Code Medium" w:hAnsi="Fira Code Medium" w:eastAsia="Fira Code Medium" w:cs="Fira Code Medium"/>
+          <w:b w:val="0"/>
+          <w:color w:val="777777"/>
+          <w:kern w:val="0"/>
+          <w:sz w:val="21"/>
+          <w:szCs w:val="21"/>
+          <w:shd w:val="clear" w:fill="F5F5F5"/>
+          <w:lang w:val="en-US" w:eastAsia="zh-CN" w:bidi="ar"/>
+        </w:rPr>
+        <w:t>&gt;</w:t>
+      </w:r>
+      <w:r>
+        <w:rPr>
+          <w:rFonts w:hint="default" w:ascii="Fira Code Medium" w:hAnsi="Fira Code Medium" w:eastAsia="Fira Code Medium" w:cs="Fira Code Medium"/>
+          <w:b w:val="0"/>
+          <w:color w:val="333333"/>
+          <w:kern w:val="0"/>
+          <w:sz w:val="21"/>
+          <w:szCs w:val="21"/>
+          <w:shd w:val="clear" w:fill="F5F5F5"/>
+          <w:lang w:val="en-US" w:eastAsia="zh-CN" w:bidi="ar"/>
+        </w:rPr>
+        <w:t xml:space="preserve"> </w:t>
+      </w:r>
+      <w:r>
+        <w:rPr>
+          <w:rFonts w:hint="default" w:ascii="Fira Code Medium" w:hAnsi="Fira Code Medium" w:eastAsia="Fira Code Medium" w:cs="Fira Code Medium"/>
+          <w:b w:val="0"/>
+          <w:color w:val="9C5D27"/>
+          <w:kern w:val="0"/>
+          <w:sz w:val="21"/>
+          <w:szCs w:val="21"/>
+          <w:shd w:val="clear" w:fill="F5F5F5"/>
+          <w:lang w:val="en-US" w:eastAsia="zh-CN" w:bidi="ar"/>
+        </w:rPr>
+        <w:t>70</w:t>
+      </w:r>
+    </w:p>
+    <w:p>
+      <w:pPr>
+        <w:keepNext w:val="0"/>
+        <w:keepLines w:val="0"/>
+        <w:widowControl/>
+        <w:suppressLineNumbers w:val="0"/>
+        <w:shd w:val="clear" w:fill="F5F5F5"/>
+        <w:spacing w:line="285" w:lineRule="atLeast"/>
+        <w:jc w:val="left"/>
+        <w:rPr>
+          <w:rFonts w:hint="default" w:ascii="Fira Code Medium" w:hAnsi="Fira Code Medium" w:eastAsia="Fira Code Medium" w:cs="Fira Code Medium"/>
+          <w:b w:val="0"/>
+          <w:color w:val="333333"/>
+          <w:sz w:val="21"/>
+          <w:szCs w:val="21"/>
+        </w:rPr>
+      </w:pPr>
+      <w:r>
+        <w:rPr>
+          <w:rFonts w:hint="default" w:ascii="Fira Code Medium" w:hAnsi="Fira Code Medium" w:eastAsia="Fira Code Medium" w:cs="Fira Code Medium"/>
+          <w:b w:val="0"/>
+          <w:color w:val="4B69C6"/>
+          <w:kern w:val="0"/>
+          <w:sz w:val="21"/>
+          <w:szCs w:val="21"/>
+          <w:shd w:val="clear" w:fill="F5F5F5"/>
+          <w:lang w:val="en-US" w:eastAsia="zh-CN" w:bidi="ar"/>
+        </w:rPr>
+        <w:t>GO</w:t>
+      </w:r>
+    </w:p>
+    <w:p>
+      <w:pPr>
+        <w:keepNext w:val="0"/>
+        <w:keepLines w:val="0"/>
+        <w:widowControl/>
+        <w:suppressLineNumbers w:val="0"/>
+        <w:shd w:val="clear" w:fill="F5F5F5"/>
+        <w:spacing w:line="285" w:lineRule="atLeast"/>
+        <w:jc w:val="left"/>
+        <w:rPr>
+          <w:rFonts w:hint="default" w:ascii="Fira Code Medium" w:hAnsi="Fira Code Medium" w:eastAsia="Fira Code Medium" w:cs="Fira Code Medium"/>
+          <w:b w:val="0"/>
+          <w:color w:val="333333"/>
+          <w:sz w:val="21"/>
+          <w:szCs w:val="21"/>
+        </w:rPr>
+      </w:pPr>
+      <w:r>
+        <w:rPr>
+          <w:rFonts w:hint="default" w:ascii="Fira Code Medium" w:hAnsi="Fira Code Medium" w:eastAsia="Fira Code Medium" w:cs="Fira Code Medium"/>
+          <w:b w:val="0"/>
+          <w:color w:val="4B69C6"/>
+          <w:kern w:val="0"/>
+          <w:sz w:val="21"/>
+          <w:szCs w:val="21"/>
+          <w:shd w:val="clear" w:fill="F5F5F5"/>
+          <w:lang w:val="en-US" w:eastAsia="zh-CN" w:bidi="ar"/>
+        </w:rPr>
+        <w:t>SELECT</w:t>
+      </w:r>
+      <w:r>
+        <w:rPr>
+          <w:rFonts w:hint="default" w:ascii="Fira Code Medium" w:hAnsi="Fira Code Medium" w:eastAsia="Fira Code Medium" w:cs="Fira Code Medium"/>
+          <w:b w:val="0"/>
+          <w:color w:val="333333"/>
+          <w:kern w:val="0"/>
+          <w:sz w:val="21"/>
+          <w:szCs w:val="21"/>
+          <w:shd w:val="clear" w:fill="F5F5F5"/>
+          <w:lang w:val="en-US" w:eastAsia="zh-CN" w:bidi="ar"/>
+        </w:rPr>
+        <w:t xml:space="preserve"> </w:t>
+      </w:r>
+      <w:r>
+        <w:rPr>
+          <w:rFonts w:hint="default" w:ascii="Fira Code Medium" w:hAnsi="Fira Code Medium" w:eastAsia="Fira Code Medium" w:cs="Fira Code Medium"/>
+          <w:b w:val="0"/>
+          <w:color w:val="777777"/>
+          <w:kern w:val="0"/>
+          <w:sz w:val="21"/>
+          <w:szCs w:val="21"/>
+          <w:shd w:val="clear" w:fill="F5F5F5"/>
+          <w:lang w:val="en-US" w:eastAsia="zh-CN" w:bidi="ar"/>
+        </w:rPr>
+        <w:t>*</w:t>
+      </w:r>
+    </w:p>
+    <w:p>
+      <w:pPr>
+        <w:keepNext w:val="0"/>
+        <w:keepLines w:val="0"/>
+        <w:widowControl/>
+        <w:suppressLineNumbers w:val="0"/>
+        <w:shd w:val="clear" w:fill="F5F5F5"/>
+        <w:spacing w:line="285" w:lineRule="atLeast"/>
+        <w:jc w:val="left"/>
+        <w:rPr>
+          <w:rFonts w:hint="default" w:ascii="Fira Code Medium" w:hAnsi="Fira Code Medium" w:eastAsia="Fira Code Medium" w:cs="Fira Code Medium"/>
+          <w:b w:val="0"/>
+          <w:color w:val="333333"/>
+          <w:sz w:val="21"/>
+          <w:szCs w:val="21"/>
+        </w:rPr>
+      </w:pPr>
+      <w:r>
+        <w:rPr>
+          <w:rFonts w:hint="default" w:ascii="Fira Code Medium" w:hAnsi="Fira Code Medium" w:eastAsia="Fira Code Medium" w:cs="Fira Code Medium"/>
+          <w:b w:val="0"/>
+          <w:color w:val="4B69C6"/>
+          <w:kern w:val="0"/>
+          <w:sz w:val="21"/>
+          <w:szCs w:val="21"/>
+          <w:shd w:val="clear" w:fill="F5F5F5"/>
+          <w:lang w:val="en-US" w:eastAsia="zh-CN" w:bidi="ar"/>
+        </w:rPr>
+        <w:t>FROM</w:t>
+      </w:r>
+      <w:r>
+        <w:rPr>
+          <w:rFonts w:hint="default" w:ascii="Fira Code Medium" w:hAnsi="Fira Code Medium" w:eastAsia="Fira Code Medium" w:cs="Fira Code Medium"/>
+          <w:b w:val="0"/>
+          <w:color w:val="333333"/>
+          <w:kern w:val="0"/>
+          <w:sz w:val="21"/>
+          <w:szCs w:val="21"/>
+          <w:shd w:val="clear" w:fill="F5F5F5"/>
+          <w:lang w:val="en-US" w:eastAsia="zh-CN" w:bidi="ar"/>
+        </w:rPr>
+        <w:t xml:space="preserve"> vw_ListInvoicesHaveLotsOfProducts</w:t>
+      </w:r>
+    </w:p>
+    <w:p>
+      <w:pPr>
+        <w:pStyle w:val="37"/>
+        <w:spacing w:line="240" w:lineRule="auto"/>
+        <w:ind w:left="0"/>
+        <w:rPr>
+          <w:b/>
+          <w:sz w:val="26"/>
+          <w:szCs w:val="26"/>
+        </w:rPr>
+      </w:pPr>
+    </w:p>
+    <w:p>
+      <w:pPr>
+        <w:pStyle w:val="37"/>
+        <w:spacing w:line="360" w:lineRule="auto"/>
+        <w:ind w:left="0"/>
+        <w:rPr>
+          <w:sz w:val="26"/>
+          <w:szCs w:val="26"/>
+        </w:rPr>
+      </w:pPr>
+      <w:r>
+        <w:rPr>
+          <w:b/>
+          <w:sz w:val="26"/>
+          <w:szCs w:val="26"/>
+        </w:rPr>
+        <w:t>Kết quả của yêu cầu 4</w:t>
+      </w:r>
+      <w:r>
+        <w:rPr>
+          <w:sz w:val="26"/>
+          <w:szCs w:val="26"/>
+        </w:rPr>
+        <w:t xml:space="preserve">: </w:t>
+      </w:r>
+    </w:p>
+    <w:p>
+      <w:pPr>
+        <w:pStyle w:val="37"/>
+        <w:spacing w:line="240" w:lineRule="auto"/>
+        <w:ind w:left="0"/>
+        <w:rPr>
+          <w:sz w:val="26"/>
+          <w:szCs w:val="26"/>
+        </w:rPr>
+      </w:pPr>
+      <w:r>
+        <w:drawing>
+          <wp:inline distT="0" distB="0" distL="114300" distR="114300">
+            <wp:extent cx="6028690" cy="1628775"/>
+            <wp:effectExtent l="0" t="0" r="10160" b="9525"/>
+            <wp:docPr id="10" name="Picture 2"/>
+            <wp:cNvGraphicFramePr>
+              <a:graphicFrameLocks xmlns:a="http://schemas.openxmlformats.org/drawingml/2006/main" noChangeAspect="1"/>
+            </wp:cNvGraphicFramePr>
+            <a:graphic xmlns:a="http://schemas.openxmlformats.org/drawingml/2006/main">
+              <a:graphicData uri="http://schemas.openxmlformats.org/drawingml/2006/picture">
+                <pic:pic xmlns:pic="http://schemas.openxmlformats.org/drawingml/2006/picture">
+                  <pic:nvPicPr>
+                    <pic:cNvPr id="10" name="Picture 2"/>
+                    <pic:cNvPicPr>
+                      <a:picLocks noChangeAspect="1"/>
+                    </pic:cNvPicPr>
+                  </pic:nvPicPr>
+                  <pic:blipFill>
+                    <a:blip r:embed="rId25"/>
+                    <a:stretch>
+                      <a:fillRect/>
+                    </a:stretch>
+                  </pic:blipFill>
+                  <pic:spPr>
+                    <a:xfrm>
+                      <a:off x="0" y="0"/>
+                      <a:ext cx="6028690" cy="1628775"/>
+                    </a:xfrm>
+                    <a:prstGeom prst="rect">
+                      <a:avLst/>
+                    </a:prstGeom>
+                    <a:noFill/>
+                    <a:ln>
+                      <a:noFill/>
+                    </a:ln>
+                  </pic:spPr>
+                </pic:pic>
+              </a:graphicData>
+            </a:graphic>
+          </wp:inline>
+        </w:drawing>
+      </w:r>
+    </w:p>
+    <w:p>
+      <w:pPr>
         <w:pStyle w:val="37"/>
         <w:ind w:left="0"/>
         <w:rPr>
@@ -17653,51 +18553,51 @@
           <w:szCs w:val="26"/>
         </w:rPr>
       </w:pPr>
-      <w:r>
-        <w:rPr>
-          <w:b/>
-          <w:sz w:val="26"/>
-          <w:szCs w:val="26"/>
-        </w:rPr>
-        <w:t>Kết quả của yêu cầu 4</w:t>
-      </w:r>
-      <w:r>
-        <w:rPr>
-          <w:sz w:val="26"/>
-          <w:szCs w:val="26"/>
-        </w:rPr>
-        <w:t xml:space="preserve">: </w:t>
-      </w:r>
     </w:p>
     <w:p>
       <w:pPr>
         <w:pStyle w:val="37"/>
         <w:ind w:left="0"/>
         <w:rPr>
-          <w:sz w:val="26"/>
-          <w:szCs w:val="26"/>
-        </w:rPr>
-      </w:pPr>
+          <w:b/>
+          <w:bCs/>
+          <w:sz w:val="26"/>
+          <w:szCs w:val="26"/>
+        </w:rPr>
+      </w:pPr>
+      <w:r>
+        <w:rPr>
+          <w:b/>
+          <w:bCs/>
+          <w:sz w:val="26"/>
+          <w:szCs w:val="26"/>
+        </w:rPr>
+        <w:t xml:space="preserve">Yêu cầu 5:  </w:t>
+      </w:r>
     </w:p>
     <w:p>
       <w:pPr>
         <w:pStyle w:val="37"/>
         <w:ind w:left="0"/>
         <w:rPr>
+          <w:sz w:val="26"/>
+          <w:szCs w:val="26"/>
+        </w:rPr>
+      </w:pPr>
+      <w:r>
+        <w:rPr>
           <w:b/>
-          <w:bCs/>
-          <w:sz w:val="26"/>
-          <w:szCs w:val="26"/>
-        </w:rPr>
-      </w:pPr>
-      <w:r>
-        <w:rPr>
-          <w:b/>
-          <w:bCs/>
-          <w:sz w:val="26"/>
-          <w:szCs w:val="26"/>
-        </w:rPr>
-        <w:t xml:space="preserve">Yêu cầu 5:  </w:t>
+          <w:sz w:val="26"/>
+          <w:szCs w:val="26"/>
+        </w:rPr>
+        <w:t>Code của yêu cầu 5</w:t>
+      </w:r>
+      <w:r>
+        <w:rPr>
+          <w:sz w:val="26"/>
+          <w:szCs w:val="26"/>
+        </w:rPr>
+        <w:t xml:space="preserve">: </w:t>
       </w:r>
     </w:p>
     <w:p>
@@ -17715,14 +18615,14 @@
           <w:sz w:val="26"/>
           <w:szCs w:val="26"/>
         </w:rPr>
-        <w:t>Code của yêu cầu 5</w:t>
-      </w:r>
-      <w:r>
-        <w:rPr>
-          <w:sz w:val="26"/>
-          <w:szCs w:val="26"/>
-        </w:rPr>
-        <w:t xml:space="preserve">: </w:t>
+        <w:t>Kết quả của yêu cầu 5</w:t>
+      </w:r>
+      <w:r>
+        <w:rPr>
+          <w:sz w:val="26"/>
+          <w:szCs w:val="26"/>
+        </w:rPr>
+        <w:t>:</w:t>
       </w:r>
     </w:p>
     <w:p>
@@ -17734,21 +18634,6 @@
           <w:szCs w:val="26"/>
         </w:rPr>
       </w:pPr>
-      <w:r>
-        <w:rPr>
-          <w:b/>
-          <w:sz w:val="26"/>
-          <w:szCs w:val="26"/>
-        </w:rPr>
-        <w:t>Kết quả của yêu cầu 5</w:t>
-      </w:r>
-      <w:r>
-        <w:rPr>
-          <w:sz w:val="26"/>
-          <w:szCs w:val="26"/>
-        </w:rPr>
-        <w:t>:</w:t>
-      </w:r>
     </w:p>
     <w:p>
       <w:pPr>
@@ -17762,16 +18647,6 @@
     </w:p>
     <w:p>
       <w:pPr>
-        <w:pStyle w:val="37"/>
-        <w:ind w:left="0"/>
-        <w:rPr>
-          <w:sz w:val="26"/>
-          <w:szCs w:val="26"/>
-        </w:rPr>
-      </w:pPr>
-    </w:p>
-    <w:p>
-      <w:pPr>
         <w:rPr>
           <w:rFonts w:eastAsiaTheme="minorHAnsi" w:cstheme="minorBidi"/>
           <w:sz w:val="26"/>
@@ -17790,6 +18665,7 @@
       <w:pPr>
         <w:pStyle w:val="37"/>
         <w:numPr>
+          <w:ilvl w:val="0"/>
           <w:numId w:val="0"/>
         </w:numPr>
         <w:ind w:leftChars="0"/>
@@ -17921,7 +18797,7 @@
                     </pic:cNvPicPr>
                   </pic:nvPicPr>
                   <pic:blipFill>
-                    <a:blip r:embed="rId25">
+                    <a:blip r:embed="rId26">
                       <a:extLst>
                         <a:ext uri="{28A0092B-C50C-407E-A947-70E740481C1C}">
                           <a14:useLocalDpi xmlns:a14="http://schemas.microsoft.com/office/drawing/2010/main" val="0"/>
@@ -18078,7 +18954,7 @@
                     </pic:cNvPicPr>
                   </pic:nvPicPr>
                   <pic:blipFill>
-                    <a:blip r:embed="rId26">
+                    <a:blip r:embed="rId27">
                       <a:extLst>
                         <a:ext uri="{28A0092B-C50C-407E-A947-70E740481C1C}">
                           <a14:useLocalDpi xmlns:a14="http://schemas.microsoft.com/office/drawing/2010/main" val="0"/>
@@ -18135,7 +19011,7 @@
                     </pic:cNvPicPr>
                   </pic:nvPicPr>
                   <pic:blipFill>
-                    <a:blip r:embed="rId27">
+                    <a:blip r:embed="rId28">
                       <a:extLst>
                         <a:ext uri="{28A0092B-C50C-407E-A947-70E740481C1C}">
                           <a14:useLocalDpi xmlns:a14="http://schemas.microsoft.com/office/drawing/2010/main" val="0"/>
@@ -18348,7 +19224,7 @@
                     </pic:cNvPicPr>
                   </pic:nvPicPr>
                   <pic:blipFill>
-                    <a:blip r:embed="rId28">
+                    <a:blip r:embed="rId29">
                       <a:extLst>
                         <a:ext uri="{28A0092B-C50C-407E-A947-70E740481C1C}">
                           <a14:useLocalDpi xmlns:a14="http://schemas.microsoft.com/office/drawing/2010/main" val="0"/>
@@ -18442,7 +19318,7 @@
                     </pic:cNvPicPr>
                   </pic:nvPicPr>
                   <pic:blipFill>
-                    <a:blip r:embed="rId29"/>
+                    <a:blip r:embed="rId30"/>
                     <a:stretch>
                       <a:fillRect/>
                     </a:stretch>
@@ -18499,7 +19375,7 @@
                     </pic:cNvPicPr>
                   </pic:nvPicPr>
                   <pic:blipFill>
-                    <a:blip r:embed="rId30"/>
+                    <a:blip r:embed="rId31"/>
                     <a:stretch>
                       <a:fillRect/>
                     </a:stretch>
@@ -18679,7 +19555,7 @@
                     </pic:cNvPicPr>
                   </pic:nvPicPr>
                   <pic:blipFill>
-                    <a:blip r:embed="rId31"/>
+                    <a:blip r:embed="rId32"/>
                     <a:stretch>
                       <a:fillRect/>
                     </a:stretch>
@@ -18741,7 +19617,7 @@
                     </pic:cNvPicPr>
                   </pic:nvPicPr>
                   <pic:blipFill>
-                    <a:blip r:embed="rId32"/>
+                    <a:blip r:embed="rId33"/>
                     <a:stretch>
                       <a:fillRect/>
                     </a:stretch>
@@ -18819,7 +19695,7 @@
                     </pic:cNvPicPr>
                   </pic:nvPicPr>
                   <pic:blipFill>
-                    <a:blip r:embed="rId33">
+                    <a:blip r:embed="rId34">
                       <a:extLst>
                         <a:ext uri="{28A0092B-C50C-407E-A947-70E740481C1C}">
                           <a14:useLocalDpi xmlns:a14="http://schemas.microsoft.com/office/drawing/2010/main" val="0"/>
@@ -18902,7 +19778,7 @@
                     </pic:cNvPicPr>
                   </pic:nvPicPr>
                   <pic:blipFill>
-                    <a:blip r:embed="rId34"/>
+                    <a:blip r:embed="rId35"/>
                     <a:stretch>
                       <a:fillRect/>
                     </a:stretch>
@@ -19040,7 +19916,7 @@
                     </pic:cNvPicPr>
                   </pic:nvPicPr>
                   <pic:blipFill>
-                    <a:blip r:embed="rId35"/>
+                    <a:blip r:embed="rId36"/>
                     <a:stretch>
                       <a:fillRect/>
                     </a:stretch>
@@ -19106,7 +19982,7 @@
                     </pic:cNvPicPr>
                   </pic:nvPicPr>
                   <pic:blipFill>
-                    <a:blip r:embed="rId36"/>
+                    <a:blip r:embed="rId37"/>
                     <a:stretch>
                       <a:fillRect/>
                     </a:stretch>
@@ -19184,7 +20060,7 @@
                     </pic:cNvPicPr>
                   </pic:nvPicPr>
                   <pic:blipFill>
-                    <a:blip r:embed="rId37">
+                    <a:blip r:embed="rId38">
                       <a:extLst>
                         <a:ext uri="{28A0092B-C50C-407E-A947-70E740481C1C}">
                           <a14:useLocalDpi xmlns:a14="http://schemas.microsoft.com/office/drawing/2010/main" val="0"/>
@@ -19267,7 +20143,7 @@
                     </pic:cNvPicPr>
                   </pic:nvPicPr>
                   <pic:blipFill>
-                    <a:blip r:embed="rId38"/>
+                    <a:blip r:embed="rId39"/>
                     <a:stretch>
                       <a:fillRect/>
                     </a:stretch>
@@ -19375,7 +20251,7 @@
                     </pic:cNvPicPr>
                   </pic:nvPicPr>
                   <pic:blipFill>
-                    <a:blip r:embed="rId39"/>
+                    <a:blip r:embed="rId40"/>
                     <a:stretch>
                       <a:fillRect/>
                     </a:stretch>
@@ -19445,7 +20321,7 @@
                     </pic:cNvPicPr>
                   </pic:nvPicPr>
                   <pic:blipFill>
-                    <a:blip r:embed="rId40"/>
+                    <a:blip r:embed="rId41"/>
                     <a:stretch>
                       <a:fillRect/>
                     </a:stretch>
@@ -19519,7 +20395,7 @@
                     </pic:cNvPicPr>
                   </pic:nvPicPr>
                   <pic:blipFill>
-                    <a:blip r:embed="rId41">
+                    <a:blip r:embed="rId42">
                       <a:extLst>
                         <a:ext uri="{28A0092B-C50C-407E-A947-70E740481C1C}">
                           <a14:useLocalDpi xmlns:a14="http://schemas.microsoft.com/office/drawing/2010/main" val="0"/>
@@ -19591,7 +20467,7 @@
                     </pic:cNvPicPr>
                   </pic:nvPicPr>
                   <pic:blipFill>
-                    <a:blip r:embed="rId42">
+                    <a:blip r:embed="rId43">
                       <a:extLst>
                         <a:ext uri="{28A0092B-C50C-407E-A947-70E740481C1C}">
                           <a14:useLocalDpi xmlns:a14="http://schemas.microsoft.com/office/drawing/2010/main" val="0"/>
@@ -19790,7 +20666,7 @@
                     </pic:cNvPicPr>
                   </pic:nvPicPr>
                   <pic:blipFill>
-                    <a:blip r:embed="rId43">
+                    <a:blip r:embed="rId44">
                       <a:extLst>
                         <a:ext uri="{28A0092B-C50C-407E-A947-70E740481C1C}">
                           <a14:useLocalDpi xmlns:a14="http://schemas.microsoft.com/office/drawing/2010/main" val="0"/>
@@ -19920,7 +20796,7 @@
                     </pic:cNvPicPr>
                   </pic:nvPicPr>
                   <pic:blipFill>
-                    <a:blip r:embed="rId44">
+                    <a:blip r:embed="rId45">
                       <a:extLst>
                         <a:ext uri="{28A0092B-C50C-407E-A947-70E740481C1C}">
                           <a14:useLocalDpi xmlns:a14="http://schemas.microsoft.com/office/drawing/2010/main" val="0"/>
@@ -20051,7 +20927,7 @@
                     </pic:cNvPicPr>
                   </pic:nvPicPr>
                   <pic:blipFill>
-                    <a:blip r:embed="rId45"/>
+                    <a:blip r:embed="rId46"/>
                     <a:stretch>
                       <a:fillRect/>
                     </a:stretch>
@@ -20176,7 +21052,7 @@
                     </pic:cNvPicPr>
                   </pic:nvPicPr>
                   <pic:blipFill>
-                    <a:blip r:embed="rId46"/>
+                    <a:blip r:embed="rId47"/>
                     <a:stretch>
                       <a:fillRect/>
                     </a:stretch>
@@ -20256,7 +21132,7 @@
                     </pic:cNvPicPr>
                   </pic:nvPicPr>
                   <pic:blipFill>
-                    <a:blip r:embed="rId47"/>
+                    <a:blip r:embed="rId48"/>
                     <a:stretch>
                       <a:fillRect/>
                     </a:stretch>
@@ -20408,7 +21284,7 @@
                     </pic:cNvPicPr>
                   </pic:nvPicPr>
                   <pic:blipFill>
-                    <a:blip r:embed="rId48"/>
+                    <a:blip r:embed="rId49"/>
                     <a:stretch>
                       <a:fillRect/>
                     </a:stretch>
@@ -20486,7 +21362,7 @@
                     </pic:cNvPicPr>
                   </pic:nvPicPr>
                   <pic:blipFill>
-                    <a:blip r:embed="rId49">
+                    <a:blip r:embed="rId50">
                       <a:extLst>
                         <a:ext uri="{28A0092B-C50C-407E-A947-70E740481C1C}">
                           <a14:useLocalDpi xmlns:a14="http://schemas.microsoft.com/office/drawing/2010/main" val="0"/>
@@ -21036,8 +21912,6 @@
         </w:rPr>
         <w:fldChar w:fldCharType="end"/>
       </w:r>
-      <w:bookmarkStart w:id="23" w:name="_GoBack"/>
-      <w:bookmarkEnd w:id="23"/>
     </w:p>
     <w:p>
       <w:pPr>
@@ -21060,7 +21934,7 @@
           <w:szCs w:val="26"/>
           <w:lang w:val="en"/>
         </w:rPr>
-        <w:t xml:space="preserve">- CSDL AdventureWork: </w:t>
+        <w:t xml:space="preserve">- AdventureWorks sample databases by Microsoft: </w:t>
       </w:r>
       <w:r>
         <w:rPr>
@@ -21149,6 +22023,17 @@
       </w:r>
       <w:r>
         <w:rPr>
+          <w:rFonts w:hint="default" w:cs="Times New Roman"/>
+          <w:b w:val="0"/>
+          <w:bCs/>
+          <w:sz w:val="26"/>
+          <w:szCs w:val="26"/>
+          <w:lang w:val="en"/>
+        </w:rPr>
+        <w:t xml:space="preserve">Tài liệu </w:t>
+      </w:r>
+      <w:r>
+        <w:rPr>
           <w:rFonts w:hint="default" w:ascii="Times New Roman" w:hAnsi="Times New Roman" w:eastAsia="宋体" w:cs="Times New Roman"/>
           <w:kern w:val="0"/>
           <w:sz w:val="26"/>
@@ -21165,7 +22050,17 @@
           <w:szCs w:val="26"/>
           <w:lang w:val="en" w:eastAsia="zh-CN" w:bidi="ar"/>
         </w:rPr>
-        <w:t xml:space="preserve"> (</w:t>
+        <w:t xml:space="preserve"> </w:t>
+      </w:r>
+      <w:r>
+        <w:rPr>
+          <w:rFonts w:hint="default" w:eastAsia="宋体" w:cs="Times New Roman"/>
+          <w:kern w:val="0"/>
+          <w:sz w:val="26"/>
+          <w:szCs w:val="26"/>
+          <w:lang w:val="en" w:eastAsia="zh-CN" w:bidi="ar"/>
+        </w:rPr>
+        <w:t xml:space="preserve">- </w:t>
       </w:r>
       <w:r>
         <w:rPr>
@@ -21185,7 +22080,7 @@
           <w:szCs w:val="26"/>
           <w:lang w:val="en" w:eastAsia="zh-CN" w:bidi="ar"/>
         </w:rPr>
-        <w:t xml:space="preserve">): </w:t>
+        <w:t xml:space="preserve">: </w:t>
       </w:r>
       <w:r>
         <w:rPr>
@@ -22265,7 +23160,7 @@
     <w:lsdException w:unhideWhenUsed="0" w:uiPriority="0" w:semiHidden="0" w:name="HTML Typewriter"/>
     <w:lsdException w:unhideWhenUsed="0" w:uiPriority="0" w:semiHidden="0" w:name="HTML Variable"/>
     <w:lsdException w:qFormat="1" w:uiPriority="99" w:name="Normal Table"/>
-    <w:lsdException w:unhideWhenUsed="0" w:uiPriority="0" w:semiHidden="0" w:name="annotation subject"/>
+    <w:lsdException w:qFormat="1" w:unhideWhenUsed="0" w:uiPriority="0" w:semiHidden="0" w:name="annotation subject"/>
     <w:lsdException w:uiPriority="0" w:name="Table Simple 1"/>
     <w:lsdException w:uiPriority="0" w:name="Table Simple 2"/>
     <w:lsdException w:uiPriority="0" w:name="Table Simple 3"/>
@@ -22693,6 +23588,7 @@
     <w:basedOn w:val="15"/>
     <w:next w:val="15"/>
     <w:link w:val="39"/>
+    <w:qFormat/>
     <w:uiPriority w:val="0"/>
     <w:rPr>
       <w:b/>

</xml_diff>

<commit_message>
Make changed to Procedure
</commit_message>
<xml_diff>
--- a/DoAn-HQTCSDL-Nhom8.docx
+++ b/DoAn-HQTCSDL-Nhom8.docx
@@ -471,16 +471,7 @@
           <w:sz w:val="26"/>
           <w:szCs w:val="26"/>
         </w:rPr>
-        <w:t xml:space="preserve"> Phạm Quang Thành -</w:t>
-      </w:r>
-      <w:bookmarkStart w:id="23" w:name="_GoBack"/>
-      <w:bookmarkEnd w:id="23"/>
-      <w:r>
-        <w:rPr>
-          <w:sz w:val="26"/>
-          <w:szCs w:val="26"/>
-        </w:rPr>
-        <w:t xml:space="preserve"> </w:t>
+        <w:t xml:space="preserve"> Phạm Quang Thành - </w:t>
       </w:r>
       <w:r>
         <w:rPr>
@@ -2355,7 +2346,7 @@
           <w:sz w:val="26"/>
           <w:szCs w:val="26"/>
         </w:rPr>
-        <w:t>12</w:t>
+        <w:t>13</w:t>
       </w:r>
       <w:r>
         <w:rPr>
@@ -2453,7 +2444,7 @@
           <w:sz w:val="26"/>
           <w:szCs w:val="26"/>
         </w:rPr>
-        <w:t>13</w:t>
+        <w:t>14</w:t>
       </w:r>
       <w:r>
         <w:rPr>
@@ -2551,7 +2542,7 @@
           <w:sz w:val="26"/>
           <w:szCs w:val="26"/>
         </w:rPr>
-        <w:t>16</w:t>
+        <w:t>17</w:t>
       </w:r>
       <w:r>
         <w:rPr>
@@ -2665,7 +2656,7 @@
           <w:sz w:val="26"/>
           <w:szCs w:val="26"/>
         </w:rPr>
-        <w:t>18</w:t>
+        <w:t>19</w:t>
       </w:r>
       <w:r>
         <w:rPr>
@@ -2756,7 +2747,7 @@
           <w:sz w:val="26"/>
           <w:szCs w:val="26"/>
         </w:rPr>
-        <w:t>20</w:t>
+        <w:t>21</w:t>
       </w:r>
       <w:r>
         <w:rPr>
@@ -2846,7 +2837,7 @@
           <w:sz w:val="26"/>
           <w:szCs w:val="26"/>
         </w:rPr>
-        <w:t>21</w:t>
+        <w:t>22</w:t>
       </w:r>
       <w:r>
         <w:rPr>
@@ -3017,9 +3008,23 @@
     </w:p>
     <w:p>
       <w:pPr>
+        <w:keepNext w:val="0"/>
+        <w:keepLines w:val="0"/>
+        <w:pageBreakBefore w:val="0"/>
+        <w:widowControl/>
+        <w:kinsoku/>
+        <w:wordWrap/>
+        <w:overflowPunct/>
+        <w:topLinePunct w:val="0"/>
+        <w:autoSpaceDE/>
+        <w:autoSpaceDN/>
+        <w:bidi w:val="0"/>
+        <w:adjustRightInd/>
+        <w:snapToGrid/>
         <w:spacing w:after="360" w:line="360" w:lineRule="auto"/>
         <w:ind w:firstLine="720" w:firstLineChars="0"/>
         <w:jc w:val="both"/>
+        <w:textAlignment w:val="auto"/>
         <w:rPr>
           <w:sz w:val="26"/>
           <w:szCs w:val="26"/>
@@ -3064,12 +3069,56 @@
     <w:p>
       <w:pPr>
         <w:pStyle w:val="37"/>
+        <w:spacing w:line="360" w:lineRule="auto"/>
         <w:ind w:left="0"/>
-        <w:rPr>
-          <w:sz w:val="26"/>
-          <w:szCs w:val="26"/>
-        </w:rPr>
-      </w:pPr>
+        <w:jc w:val="both"/>
+        <w:rPr>
+          <w:sz w:val="26"/>
+          <w:szCs w:val="26"/>
+        </w:rPr>
+      </w:pPr>
+      <w:r>
+        <w:rPr>
+          <w:rFonts w:hint="default"/>
+          <w:sz w:val="26"/>
+          <w:szCs w:val="26"/>
+        </w:rPr>
+        <w:t>Sau khi kết thúc môn học “Hệ quản trị cơ sở dữ liệu”, với vốn kiến thức đã tích lũy được trong quá trình học và thực hành nhóm chúng em xin nhận thực hiện đề tài “</w:t>
+      </w:r>
+      <w:r>
+        <w:rPr>
+          <w:rFonts w:hint="default"/>
+          <w:sz w:val="26"/>
+          <w:szCs w:val="26"/>
+          <w:lang w:val="en"/>
+        </w:rPr>
+        <w:t xml:space="preserve">Tổ chức kinh doanh - </w:t>
+      </w:r>
+      <w:r>
+        <w:rPr>
+          <w:rFonts w:hint="default"/>
+          <w:sz w:val="26"/>
+          <w:szCs w:val="26"/>
+        </w:rPr>
+        <w:t>Quản lý nhân viên bán hàng,</w:t>
+      </w:r>
+      <w:r>
+        <w:rPr>
+          <w:rFonts w:hint="default"/>
+          <w:sz w:val="26"/>
+          <w:szCs w:val="26"/>
+          <w:lang w:val="en"/>
+        </w:rPr>
+        <w:t xml:space="preserve"> </w:t>
+      </w:r>
+      <w:r>
+        <w:rPr>
+          <w:rFonts w:hint="default"/>
+          <w:sz w:val="26"/>
+          <w:szCs w:val="26"/>
+        </w:rPr>
+        <w:t>cửa hàng”.</w:t>
+      </w:r>
     </w:p>
     <w:p>
       <w:pPr>
@@ -3266,6 +3315,7 @@
         <w:pStyle w:val="37"/>
         <w:spacing w:line="360" w:lineRule="auto"/>
         <w:ind w:left="0" w:firstLine="720"/>
+        <w:jc w:val="both"/>
         <w:rPr>
           <w:sz w:val="26"/>
           <w:szCs w:val="26"/>
@@ -3429,7 +3479,6 @@
             <w:insideH w:val="none" w:color="auto" w:sz="0" w:space="0"/>
             <w:insideV w:val="none" w:color="auto" w:sz="0" w:space="0"/>
           </w:tblBorders>
-          <w:shd w:val="clear" w:color="auto" w:fill="auto"/>
           <w:tblCellMar>
             <w:top w:w="0" w:type="dxa"/>
             <w:left w:w="108" w:type="dxa"/>
@@ -3549,12 +3598,6 @@
             <w:insideV w:val="none" w:color="auto" w:sz="0" w:space="0"/>
           </w:tblBorders>
           <w:shd w:val="clear" w:color="auto" w:fill="auto"/>
-          <w:tblCellMar>
-            <w:top w:w="0" w:type="dxa"/>
-            <w:left w:w="108" w:type="dxa"/>
-            <w:bottom w:w="0" w:type="dxa"/>
-            <w:right w:w="108" w:type="dxa"/>
-          </w:tblCellMar>
         </w:tblPrEx>
         <w:trPr>
           <w:trHeight w:val="330" w:hRule="atLeast"/>
@@ -3775,12 +3818,6 @@
             <w:insideV w:val="none" w:color="auto" w:sz="0" w:space="0"/>
           </w:tblBorders>
           <w:shd w:val="clear" w:color="auto" w:fill="auto"/>
-          <w:tblCellMar>
-            <w:top w:w="0" w:type="dxa"/>
-            <w:left w:w="108" w:type="dxa"/>
-            <w:bottom w:w="0" w:type="dxa"/>
-            <w:right w:w="108" w:type="dxa"/>
-          </w:tblCellMar>
         </w:tblPrEx>
         <w:trPr>
           <w:trHeight w:val="330" w:hRule="atLeast"/>
@@ -4001,12 +4038,6 @@
             <w:insideV w:val="none" w:color="auto" w:sz="0" w:space="0"/>
           </w:tblBorders>
           <w:shd w:val="clear" w:color="auto" w:fill="auto"/>
-          <w:tblCellMar>
-            <w:top w:w="0" w:type="dxa"/>
-            <w:left w:w="108" w:type="dxa"/>
-            <w:bottom w:w="0" w:type="dxa"/>
-            <w:right w:w="108" w:type="dxa"/>
-          </w:tblCellMar>
         </w:tblPrEx>
         <w:trPr>
           <w:trHeight w:val="330" w:hRule="atLeast"/>
@@ -4227,12 +4258,6 @@
             <w:insideV w:val="none" w:color="auto" w:sz="0" w:space="0"/>
           </w:tblBorders>
           <w:shd w:val="clear" w:color="auto" w:fill="auto"/>
-          <w:tblCellMar>
-            <w:top w:w="0" w:type="dxa"/>
-            <w:left w:w="108" w:type="dxa"/>
-            <w:bottom w:w="0" w:type="dxa"/>
-            <w:right w:w="108" w:type="dxa"/>
-          </w:tblCellMar>
         </w:tblPrEx>
         <w:trPr>
           <w:trHeight w:val="330" w:hRule="atLeast"/>
@@ -4453,12 +4478,6 @@
             <w:insideV w:val="none" w:color="auto" w:sz="0" w:space="0"/>
           </w:tblBorders>
           <w:shd w:val="clear" w:color="auto" w:fill="auto"/>
-          <w:tblCellMar>
-            <w:top w:w="0" w:type="dxa"/>
-            <w:left w:w="108" w:type="dxa"/>
-            <w:bottom w:w="0" w:type="dxa"/>
-            <w:right w:w="108" w:type="dxa"/>
-          </w:tblCellMar>
         </w:tblPrEx>
         <w:trPr>
           <w:trHeight w:val="330" w:hRule="atLeast"/>
@@ -4679,12 +4698,6 @@
             <w:insideV w:val="none" w:color="auto" w:sz="0" w:space="0"/>
           </w:tblBorders>
           <w:shd w:val="clear" w:color="auto" w:fill="auto"/>
-          <w:tblCellMar>
-            <w:top w:w="0" w:type="dxa"/>
-            <w:left w:w="108" w:type="dxa"/>
-            <w:bottom w:w="0" w:type="dxa"/>
-            <w:right w:w="108" w:type="dxa"/>
-          </w:tblCellMar>
         </w:tblPrEx>
         <w:trPr>
           <w:trHeight w:val="330" w:hRule="atLeast"/>
@@ -4905,12 +4918,6 @@
             <w:insideV w:val="none" w:color="auto" w:sz="0" w:space="0"/>
           </w:tblBorders>
           <w:shd w:val="clear" w:color="auto" w:fill="auto"/>
-          <w:tblCellMar>
-            <w:top w:w="0" w:type="dxa"/>
-            <w:left w:w="108" w:type="dxa"/>
-            <w:bottom w:w="0" w:type="dxa"/>
-            <w:right w:w="108" w:type="dxa"/>
-          </w:tblCellMar>
         </w:tblPrEx>
         <w:trPr>
           <w:trHeight w:val="330" w:hRule="atLeast"/>
@@ -5131,12 +5138,6 @@
             <w:insideV w:val="none" w:color="auto" w:sz="0" w:space="0"/>
           </w:tblBorders>
           <w:shd w:val="clear" w:color="auto" w:fill="auto"/>
-          <w:tblCellMar>
-            <w:top w:w="0" w:type="dxa"/>
-            <w:left w:w="108" w:type="dxa"/>
-            <w:bottom w:w="0" w:type="dxa"/>
-            <w:right w:w="108" w:type="dxa"/>
-          </w:tblCellMar>
         </w:tblPrEx>
         <w:trPr>
           <w:trHeight w:val="330" w:hRule="atLeast"/>
@@ -5357,12 +5358,6 @@
             <w:insideV w:val="none" w:color="auto" w:sz="0" w:space="0"/>
           </w:tblBorders>
           <w:shd w:val="clear" w:color="auto" w:fill="auto"/>
-          <w:tblCellMar>
-            <w:top w:w="0" w:type="dxa"/>
-            <w:left w:w="108" w:type="dxa"/>
-            <w:bottom w:w="0" w:type="dxa"/>
-            <w:right w:w="108" w:type="dxa"/>
-          </w:tblCellMar>
         </w:tblPrEx>
         <w:trPr>
           <w:trHeight w:val="330" w:hRule="atLeast"/>
@@ -5583,12 +5578,6 @@
             <w:insideV w:val="none" w:color="auto" w:sz="0" w:space="0"/>
           </w:tblBorders>
           <w:shd w:val="clear" w:color="auto" w:fill="auto"/>
-          <w:tblCellMar>
-            <w:top w:w="0" w:type="dxa"/>
-            <w:left w:w="108" w:type="dxa"/>
-            <w:bottom w:w="0" w:type="dxa"/>
-            <w:right w:w="108" w:type="dxa"/>
-          </w:tblCellMar>
         </w:tblPrEx>
         <w:trPr>
           <w:trHeight w:val="330" w:hRule="atLeast"/>
@@ -5809,12 +5798,6 @@
             <w:insideV w:val="none" w:color="auto" w:sz="0" w:space="0"/>
           </w:tblBorders>
           <w:shd w:val="clear" w:color="auto" w:fill="auto"/>
-          <w:tblCellMar>
-            <w:top w:w="0" w:type="dxa"/>
-            <w:left w:w="108" w:type="dxa"/>
-            <w:bottom w:w="0" w:type="dxa"/>
-            <w:right w:w="108" w:type="dxa"/>
-          </w:tblCellMar>
         </w:tblPrEx>
         <w:trPr>
           <w:trHeight w:val="330" w:hRule="atLeast"/>
@@ -6035,12 +6018,6 @@
             <w:insideV w:val="none" w:color="auto" w:sz="0" w:space="0"/>
           </w:tblBorders>
           <w:shd w:val="clear" w:color="auto" w:fill="auto"/>
-          <w:tblCellMar>
-            <w:top w:w="0" w:type="dxa"/>
-            <w:left w:w="108" w:type="dxa"/>
-            <w:bottom w:w="0" w:type="dxa"/>
-            <w:right w:w="108" w:type="dxa"/>
-          </w:tblCellMar>
         </w:tblPrEx>
         <w:trPr>
           <w:trHeight w:val="915" w:hRule="atLeast"/>
@@ -6261,12 +6238,6 @@
             <w:insideV w:val="none" w:color="auto" w:sz="0" w:space="0"/>
           </w:tblBorders>
           <w:shd w:val="clear" w:color="auto" w:fill="auto"/>
-          <w:tblCellMar>
-            <w:top w:w="0" w:type="dxa"/>
-            <w:left w:w="108" w:type="dxa"/>
-            <w:bottom w:w="0" w:type="dxa"/>
-            <w:right w:w="108" w:type="dxa"/>
-          </w:tblCellMar>
         </w:tblPrEx>
         <w:trPr>
           <w:trHeight w:val="660" w:hRule="atLeast"/>
@@ -6741,12 +6712,6 @@
             <w:insideV w:val="none" w:color="auto" w:sz="0" w:space="0"/>
           </w:tblBorders>
           <w:shd w:val="clear" w:color="auto" w:fill="auto"/>
-          <w:tblCellMar>
-            <w:top w:w="0" w:type="dxa"/>
-            <w:left w:w="108" w:type="dxa"/>
-            <w:bottom w:w="0" w:type="dxa"/>
-            <w:right w:w="108" w:type="dxa"/>
-          </w:tblCellMar>
         </w:tblPrEx>
         <w:trPr>
           <w:trHeight w:val="330" w:hRule="atLeast"/>
@@ -6967,12 +6932,6 @@
             <w:insideV w:val="none" w:color="auto" w:sz="0" w:space="0"/>
           </w:tblBorders>
           <w:shd w:val="clear" w:color="auto" w:fill="auto"/>
-          <w:tblCellMar>
-            <w:top w:w="0" w:type="dxa"/>
-            <w:left w:w="108" w:type="dxa"/>
-            <w:bottom w:w="0" w:type="dxa"/>
-            <w:right w:w="108" w:type="dxa"/>
-          </w:tblCellMar>
         </w:tblPrEx>
         <w:trPr>
           <w:trHeight w:val="330" w:hRule="atLeast"/>
@@ -7193,12 +7152,6 @@
             <w:insideV w:val="none" w:color="auto" w:sz="0" w:space="0"/>
           </w:tblBorders>
           <w:shd w:val="clear" w:color="auto" w:fill="auto"/>
-          <w:tblCellMar>
-            <w:top w:w="0" w:type="dxa"/>
-            <w:left w:w="108" w:type="dxa"/>
-            <w:bottom w:w="0" w:type="dxa"/>
-            <w:right w:w="108" w:type="dxa"/>
-          </w:tblCellMar>
         </w:tblPrEx>
         <w:trPr>
           <w:trHeight w:val="1075" w:hRule="atLeast"/>
@@ -7419,12 +7372,6 @@
             <w:insideV w:val="none" w:color="auto" w:sz="0" w:space="0"/>
           </w:tblBorders>
           <w:shd w:val="clear" w:color="auto" w:fill="auto"/>
-          <w:tblCellMar>
-            <w:top w:w="0" w:type="dxa"/>
-            <w:left w:w="108" w:type="dxa"/>
-            <w:bottom w:w="0" w:type="dxa"/>
-            <w:right w:w="108" w:type="dxa"/>
-          </w:tblCellMar>
         </w:tblPrEx>
         <w:trPr>
           <w:trHeight w:val="330" w:hRule="atLeast"/>
@@ -7645,12 +7592,6 @@
             <w:insideV w:val="none" w:color="auto" w:sz="0" w:space="0"/>
           </w:tblBorders>
           <w:shd w:val="clear" w:color="auto" w:fill="auto"/>
-          <w:tblCellMar>
-            <w:top w:w="0" w:type="dxa"/>
-            <w:left w:w="108" w:type="dxa"/>
-            <w:bottom w:w="0" w:type="dxa"/>
-            <w:right w:w="108" w:type="dxa"/>
-          </w:tblCellMar>
         </w:tblPrEx>
         <w:trPr>
           <w:trHeight w:val="1465" w:hRule="atLeast"/>
@@ -7871,12 +7812,6 @@
             <w:insideV w:val="none" w:color="auto" w:sz="0" w:space="0"/>
           </w:tblBorders>
           <w:shd w:val="clear" w:color="auto" w:fill="auto"/>
-          <w:tblCellMar>
-            <w:top w:w="0" w:type="dxa"/>
-            <w:left w:w="108" w:type="dxa"/>
-            <w:bottom w:w="0" w:type="dxa"/>
-            <w:right w:w="108" w:type="dxa"/>
-          </w:tblCellMar>
         </w:tblPrEx>
         <w:trPr>
           <w:trHeight w:val="870" w:hRule="atLeast"/>
@@ -9230,12 +9165,6 @@
             <w:insideV w:val="none" w:color="auto" w:sz="0" w:space="0"/>
           </w:tblBorders>
           <w:shd w:val="clear" w:color="auto" w:fill="auto"/>
-          <w:tblCellMar>
-            <w:top w:w="0" w:type="dxa"/>
-            <w:left w:w="108" w:type="dxa"/>
-            <w:bottom w:w="0" w:type="dxa"/>
-            <w:right w:w="108" w:type="dxa"/>
-          </w:tblCellMar>
         </w:tblPrEx>
         <w:trPr>
           <w:trHeight w:val="330" w:hRule="atLeast"/>
@@ -9343,6 +9272,12 @@
             <w:insideV w:val="none" w:color="auto" w:sz="0" w:space="0"/>
           </w:tblBorders>
           <w:shd w:val="clear" w:color="auto" w:fill="auto"/>
+          <w:tblCellMar>
+            <w:top w:w="0" w:type="dxa"/>
+            <w:left w:w="108" w:type="dxa"/>
+            <w:bottom w:w="0" w:type="dxa"/>
+            <w:right w:w="108" w:type="dxa"/>
+          </w:tblCellMar>
         </w:tblPrEx>
         <w:trPr>
           <w:trHeight w:val="330" w:hRule="atLeast"/>
@@ -9670,12 +9605,6 @@
             <w:insideV w:val="none" w:color="auto" w:sz="0" w:space="0"/>
           </w:tblBorders>
           <w:shd w:val="clear" w:color="auto" w:fill="auto"/>
-          <w:tblCellMar>
-            <w:top w:w="0" w:type="dxa"/>
-            <w:left w:w="108" w:type="dxa"/>
-            <w:bottom w:w="0" w:type="dxa"/>
-            <w:right w:w="108" w:type="dxa"/>
-          </w:tblCellMar>
         </w:tblPrEx>
         <w:trPr>
           <w:trHeight w:val="330" w:hRule="atLeast"/>
@@ -9783,6 +9712,12 @@
             <w:insideV w:val="none" w:color="auto" w:sz="0" w:space="0"/>
           </w:tblBorders>
           <w:shd w:val="clear" w:color="auto" w:fill="auto"/>
+          <w:tblCellMar>
+            <w:top w:w="0" w:type="dxa"/>
+            <w:left w:w="108" w:type="dxa"/>
+            <w:bottom w:w="0" w:type="dxa"/>
+            <w:right w:w="108" w:type="dxa"/>
+          </w:tblCellMar>
         </w:tblPrEx>
         <w:trPr>
           <w:trHeight w:val="330" w:hRule="atLeast"/>
@@ -10110,12 +10045,6 @@
             <w:insideV w:val="none" w:color="auto" w:sz="0" w:space="0"/>
           </w:tblBorders>
           <w:shd w:val="clear" w:color="auto" w:fill="auto"/>
-          <w:tblCellMar>
-            <w:top w:w="0" w:type="dxa"/>
-            <w:left w:w="108" w:type="dxa"/>
-            <w:bottom w:w="0" w:type="dxa"/>
-            <w:right w:w="108" w:type="dxa"/>
-          </w:tblCellMar>
         </w:tblPrEx>
         <w:trPr>
           <w:trHeight w:val="330" w:hRule="atLeast"/>
@@ -10223,6 +10152,12 @@
             <w:insideV w:val="none" w:color="auto" w:sz="0" w:space="0"/>
           </w:tblBorders>
           <w:shd w:val="clear" w:color="auto" w:fill="auto"/>
+          <w:tblCellMar>
+            <w:top w:w="0" w:type="dxa"/>
+            <w:left w:w="108" w:type="dxa"/>
+            <w:bottom w:w="0" w:type="dxa"/>
+            <w:right w:w="108" w:type="dxa"/>
+          </w:tblCellMar>
         </w:tblPrEx>
         <w:trPr>
           <w:trHeight w:val="330" w:hRule="atLeast"/>
@@ -11733,12 +11668,6 @@
             <w:insideV w:val="none" w:color="auto" w:sz="0" w:space="0"/>
           </w:tblBorders>
           <w:shd w:val="clear" w:color="auto" w:fill="auto"/>
-          <w:tblCellMar>
-            <w:top w:w="0" w:type="dxa"/>
-            <w:left w:w="108" w:type="dxa"/>
-            <w:bottom w:w="0" w:type="dxa"/>
-            <w:right w:w="108" w:type="dxa"/>
-          </w:tblCellMar>
         </w:tblPrEx>
         <w:trPr>
           <w:trHeight w:val="330" w:hRule="atLeast"/>
@@ -12424,12 +12353,6 @@
             <w:insideH w:val="none" w:color="auto" w:sz="0" w:space="0"/>
             <w:insideV w:val="none" w:color="auto" w:sz="0" w:space="0"/>
           </w:tblBorders>
-          <w:tblCellMar>
-            <w:top w:w="0" w:type="dxa"/>
-            <w:left w:w="108" w:type="dxa"/>
-            <w:bottom w:w="0" w:type="dxa"/>
-            <w:right w:w="108" w:type="dxa"/>
-          </w:tblCellMar>
         </w:tblPrEx>
         <w:trPr>
           <w:trHeight w:val="330" w:hRule="atLeast"/>
@@ -12645,12 +12568,6 @@
             <w:insideV w:val="none" w:color="auto" w:sz="0" w:space="0"/>
           </w:tblBorders>
           <w:shd w:val="clear" w:color="auto" w:fill="auto"/>
-          <w:tblCellMar>
-            <w:top w:w="0" w:type="dxa"/>
-            <w:left w:w="108" w:type="dxa"/>
-            <w:bottom w:w="0" w:type="dxa"/>
-            <w:right w:w="108" w:type="dxa"/>
-          </w:tblCellMar>
         </w:tblPrEx>
         <w:trPr>
           <w:trHeight w:val="330" w:hRule="atLeast"/>
@@ -12865,12 +12782,6 @@
             <w:insideH w:val="none" w:color="auto" w:sz="0" w:space="0"/>
             <w:insideV w:val="none" w:color="auto" w:sz="0" w:space="0"/>
           </w:tblBorders>
-          <w:tblCellMar>
-            <w:top w:w="0" w:type="dxa"/>
-            <w:left w:w="108" w:type="dxa"/>
-            <w:bottom w:w="0" w:type="dxa"/>
-            <w:right w:w="108" w:type="dxa"/>
-          </w:tblCellMar>
         </w:tblPrEx>
         <w:trPr>
           <w:trHeight w:val="330" w:hRule="atLeast"/>
@@ -14370,6 +14281,7 @@
         <w:autoSpaceDN w:val="0"/>
         <w:adjustRightInd w:val="0"/>
         <w:spacing w:line="360" w:lineRule="auto"/>
+        <w:jc w:val="both"/>
         <w:outlineLvl w:val="9"/>
         <w:rPr>
           <w:sz w:val="26"/>
@@ -15172,6 +15084,7 @@
     <w:p>
       <w:pPr>
         <w:spacing w:line="360" w:lineRule="auto"/>
+        <w:jc w:val="both"/>
         <w:outlineLvl w:val="9"/>
         <w:rPr>
           <w:sz w:val="26"/>
@@ -16345,6 +16258,7 @@
         <w:pStyle w:val="37"/>
         <w:spacing w:line="360" w:lineRule="auto"/>
         <w:ind w:left="0"/>
+        <w:jc w:val="both"/>
         <w:rPr>
           <w:sz w:val="26"/>
           <w:szCs w:val="26"/>
@@ -17549,6 +17463,7 @@
       <w:pPr>
         <w:pStyle w:val="37"/>
         <w:ind w:left="0"/>
+        <w:jc w:val="both"/>
         <w:rPr>
           <w:b/>
           <w:sz w:val="26"/>
@@ -18558,11 +18473,14 @@
       <w:pPr>
         <w:pStyle w:val="37"/>
         <w:ind w:left="0"/>
-        <w:rPr>
+        <w:jc w:val="both"/>
+        <w:rPr>
+          <w:rFonts w:hint="default"/>
           <w:b/>
           <w:bCs/>
           <w:sz w:val="26"/>
           <w:szCs w:val="26"/>
+          <w:lang w:val="en"/>
         </w:rPr>
       </w:pPr>
       <w:r>
@@ -18572,7 +18490,29 @@
           <w:sz w:val="26"/>
           <w:szCs w:val="26"/>
         </w:rPr>
-        <w:t xml:space="preserve">Yêu cầu 5:  </w:t>
+        <w:t>Yêu cầu 5:</w:t>
+      </w:r>
+      <w:r>
+        <w:rPr>
+          <w:rFonts w:hint="default"/>
+          <w:b/>
+          <w:bCs/>
+          <w:sz w:val="26"/>
+          <w:szCs w:val="26"/>
+          <w:lang w:val="en"/>
+        </w:rPr>
+        <w:t xml:space="preserve"> </w:t>
+      </w:r>
+      <w:r>
+        <w:rPr>
+          <w:rFonts w:hint="default"/>
+          <w:b w:val="0"/>
+          <w:bCs w:val="0"/>
+          <w:sz w:val="26"/>
+          <w:szCs w:val="26"/>
+          <w:lang w:val="en"/>
+        </w:rPr>
+        <w:t>Nhận thấy SubTotal trong các hóa đơn khá cao, tăng nhẹ 10% thuế (TaxAmt) cho hóa đơn có SubTotal cao nhất ngay trên View vw_ListInvoicesHaveLotsOfProducts.</w:t>
       </w:r>
     </w:p>
     <w:p>
@@ -18602,13 +18542,849 @@
     </w:p>
     <w:p>
       <w:pPr>
+        <w:keepNext w:val="0"/>
+        <w:keepLines w:val="0"/>
+        <w:widowControl/>
+        <w:suppressLineNumbers w:val="0"/>
+        <w:shd w:val="clear" w:fill="F5F5F5"/>
+        <w:spacing w:line="285" w:lineRule="atLeast"/>
+        <w:jc w:val="left"/>
+        <w:rPr>
+          <w:rFonts w:ascii="Fira Code Medium" w:hAnsi="Fira Code Medium" w:eastAsia="Fira Code Medium" w:cs="Fira Code Medium"/>
+          <w:b w:val="0"/>
+          <w:color w:val="333333"/>
+          <w:sz w:val="21"/>
+          <w:szCs w:val="21"/>
+        </w:rPr>
+      </w:pPr>
+      <w:r>
+        <w:rPr>
+          <w:rFonts w:hint="default" w:ascii="Fira Code Medium" w:hAnsi="Fira Code Medium" w:eastAsia="Fira Code Medium" w:cs="Fira Code Medium"/>
+          <w:b w:val="0"/>
+          <w:color w:val="4B69C6"/>
+          <w:kern w:val="0"/>
+          <w:sz w:val="21"/>
+          <w:szCs w:val="21"/>
+          <w:shd w:val="clear" w:fill="F5F5F5"/>
+          <w:lang w:val="en-US" w:eastAsia="zh-CN" w:bidi="ar"/>
+        </w:rPr>
+        <w:t>SELECT</w:t>
+      </w:r>
+      <w:r>
+        <w:rPr>
+          <w:rFonts w:hint="default" w:ascii="Fira Code Medium" w:hAnsi="Fira Code Medium" w:eastAsia="Fira Code Medium" w:cs="Fira Code Medium"/>
+          <w:b w:val="0"/>
+          <w:color w:val="333333"/>
+          <w:kern w:val="0"/>
+          <w:sz w:val="21"/>
+          <w:szCs w:val="21"/>
+          <w:shd w:val="clear" w:fill="F5F5F5"/>
+          <w:lang w:val="en-US" w:eastAsia="zh-CN" w:bidi="ar"/>
+        </w:rPr>
+        <w:t xml:space="preserve"> </w:t>
+      </w:r>
+      <w:r>
+        <w:rPr>
+          <w:rFonts w:hint="default" w:ascii="Fira Code Medium" w:hAnsi="Fira Code Medium" w:eastAsia="Fira Code Medium" w:cs="Fira Code Medium"/>
+          <w:b w:val="0"/>
+          <w:color w:val="4B69C6"/>
+          <w:kern w:val="0"/>
+          <w:sz w:val="21"/>
+          <w:szCs w:val="21"/>
+          <w:shd w:val="clear" w:fill="F5F5F5"/>
+          <w:lang w:val="en-US" w:eastAsia="zh-CN" w:bidi="ar"/>
+        </w:rPr>
+        <w:t>TOP</w:t>
+      </w:r>
+      <w:r>
+        <w:rPr>
+          <w:rFonts w:hint="default" w:ascii="Fira Code Medium" w:hAnsi="Fira Code Medium" w:eastAsia="Fira Code Medium" w:cs="Fira Code Medium"/>
+          <w:b w:val="0"/>
+          <w:color w:val="333333"/>
+          <w:kern w:val="0"/>
+          <w:sz w:val="21"/>
+          <w:szCs w:val="21"/>
+          <w:shd w:val="clear" w:fill="F5F5F5"/>
+          <w:lang w:val="en-US" w:eastAsia="zh-CN" w:bidi="ar"/>
+        </w:rPr>
+        <w:t xml:space="preserve"> </w:t>
+      </w:r>
+      <w:r>
+        <w:rPr>
+          <w:rFonts w:hint="default" w:ascii="Fira Code Medium" w:hAnsi="Fira Code Medium" w:eastAsia="Fira Code Medium" w:cs="Fira Code Medium"/>
+          <w:b w:val="0"/>
+          <w:color w:val="9C5D27"/>
+          <w:kern w:val="0"/>
+          <w:sz w:val="21"/>
+          <w:szCs w:val="21"/>
+          <w:shd w:val="clear" w:fill="F5F5F5"/>
+          <w:lang w:val="en-US" w:eastAsia="zh-CN" w:bidi="ar"/>
+        </w:rPr>
+        <w:t>1</w:t>
+      </w:r>
+      <w:r>
+        <w:rPr>
+          <w:rFonts w:hint="default" w:ascii="Fira Code Medium" w:hAnsi="Fira Code Medium" w:eastAsia="Fira Code Medium" w:cs="Fira Code Medium"/>
+          <w:b w:val="0"/>
+          <w:color w:val="333333"/>
+          <w:kern w:val="0"/>
+          <w:sz w:val="21"/>
+          <w:szCs w:val="21"/>
+          <w:shd w:val="clear" w:fill="F5F5F5"/>
+          <w:lang w:val="en-US" w:eastAsia="zh-CN" w:bidi="ar"/>
+        </w:rPr>
+        <w:t xml:space="preserve"> SalesOrderID, SubTotal, TaxAmt</w:t>
+      </w:r>
+    </w:p>
+    <w:p>
+      <w:pPr>
+        <w:keepNext w:val="0"/>
+        <w:keepLines w:val="0"/>
+        <w:widowControl/>
+        <w:suppressLineNumbers w:val="0"/>
+        <w:shd w:val="clear" w:fill="F5F5F5"/>
+        <w:spacing w:line="285" w:lineRule="atLeast"/>
+        <w:jc w:val="left"/>
+        <w:rPr>
+          <w:rFonts w:hint="default" w:ascii="Fira Code Medium" w:hAnsi="Fira Code Medium" w:eastAsia="Fira Code Medium" w:cs="Fira Code Medium"/>
+          <w:b w:val="0"/>
+          <w:color w:val="333333"/>
+          <w:sz w:val="21"/>
+          <w:szCs w:val="21"/>
+        </w:rPr>
+      </w:pPr>
+      <w:r>
+        <w:rPr>
+          <w:rFonts w:hint="default" w:ascii="Fira Code Medium" w:hAnsi="Fira Code Medium" w:eastAsia="Fira Code Medium" w:cs="Fira Code Medium"/>
+          <w:b w:val="0"/>
+          <w:color w:val="4B69C6"/>
+          <w:kern w:val="0"/>
+          <w:sz w:val="21"/>
+          <w:szCs w:val="21"/>
+          <w:shd w:val="clear" w:fill="F5F5F5"/>
+          <w:lang w:val="en-US" w:eastAsia="zh-CN" w:bidi="ar"/>
+        </w:rPr>
+        <w:t>FROM</w:t>
+      </w:r>
+      <w:r>
+        <w:rPr>
+          <w:rFonts w:hint="default" w:ascii="Fira Code Medium" w:hAnsi="Fira Code Medium" w:eastAsia="Fira Code Medium" w:cs="Fira Code Medium"/>
+          <w:b w:val="0"/>
+          <w:color w:val="333333"/>
+          <w:kern w:val="0"/>
+          <w:sz w:val="21"/>
+          <w:szCs w:val="21"/>
+          <w:shd w:val="clear" w:fill="F5F5F5"/>
+          <w:lang w:val="en-US" w:eastAsia="zh-CN" w:bidi="ar"/>
+        </w:rPr>
+        <w:t xml:space="preserve"> vw_ListInvoicesHaveLotsOfProducts</w:t>
+      </w:r>
+    </w:p>
+    <w:p>
+      <w:pPr>
+        <w:keepNext w:val="0"/>
+        <w:keepLines w:val="0"/>
+        <w:widowControl/>
+        <w:suppressLineNumbers w:val="0"/>
+        <w:shd w:val="clear" w:fill="F5F5F5"/>
+        <w:spacing w:line="285" w:lineRule="atLeast"/>
+        <w:jc w:val="left"/>
+        <w:rPr>
+          <w:rFonts w:hint="default" w:ascii="Fira Code Medium" w:hAnsi="Fira Code Medium" w:eastAsia="Fira Code Medium" w:cs="Fira Code Medium"/>
+          <w:b w:val="0"/>
+          <w:color w:val="333333"/>
+          <w:sz w:val="21"/>
+          <w:szCs w:val="21"/>
+        </w:rPr>
+      </w:pPr>
+      <w:r>
+        <w:rPr>
+          <w:rFonts w:hint="default" w:ascii="Fira Code Medium" w:hAnsi="Fira Code Medium" w:eastAsia="Fira Code Medium" w:cs="Fira Code Medium"/>
+          <w:b w:val="0"/>
+          <w:color w:val="4B69C6"/>
+          <w:kern w:val="0"/>
+          <w:sz w:val="21"/>
+          <w:szCs w:val="21"/>
+          <w:shd w:val="clear" w:fill="F5F5F5"/>
+          <w:lang w:val="en-US" w:eastAsia="zh-CN" w:bidi="ar"/>
+        </w:rPr>
+        <w:t>ORDER BY</w:t>
+      </w:r>
+      <w:r>
+        <w:rPr>
+          <w:rFonts w:hint="default" w:ascii="Fira Code Medium" w:hAnsi="Fira Code Medium" w:eastAsia="Fira Code Medium" w:cs="Fira Code Medium"/>
+          <w:b w:val="0"/>
+          <w:color w:val="333333"/>
+          <w:kern w:val="0"/>
+          <w:sz w:val="21"/>
+          <w:szCs w:val="21"/>
+          <w:shd w:val="clear" w:fill="F5F5F5"/>
+          <w:lang w:val="en-US" w:eastAsia="zh-CN" w:bidi="ar"/>
+        </w:rPr>
+        <w:t xml:space="preserve"> SubTotal </w:t>
+      </w:r>
+      <w:r>
+        <w:rPr>
+          <w:rFonts w:hint="default" w:ascii="Fira Code Medium" w:hAnsi="Fira Code Medium" w:eastAsia="Fira Code Medium" w:cs="Fira Code Medium"/>
+          <w:b w:val="0"/>
+          <w:color w:val="4B69C6"/>
+          <w:kern w:val="0"/>
+          <w:sz w:val="21"/>
+          <w:szCs w:val="21"/>
+          <w:shd w:val="clear" w:fill="F5F5F5"/>
+          <w:lang w:val="en-US" w:eastAsia="zh-CN" w:bidi="ar"/>
+        </w:rPr>
+        <w:t>DESC</w:t>
+      </w:r>
+    </w:p>
+    <w:p>
+      <w:pPr>
+        <w:keepNext w:val="0"/>
+        <w:keepLines w:val="0"/>
+        <w:widowControl/>
+        <w:suppressLineNumbers w:val="0"/>
+        <w:shd w:val="clear" w:fill="F5F5F5"/>
+        <w:spacing w:line="285" w:lineRule="atLeast"/>
+        <w:jc w:val="left"/>
+        <w:rPr>
+          <w:rFonts w:hint="default" w:ascii="Fira Code Medium" w:hAnsi="Fira Code Medium" w:eastAsia="Fira Code Medium" w:cs="Fira Code Medium"/>
+          <w:b w:val="0"/>
+          <w:color w:val="333333"/>
+          <w:sz w:val="21"/>
+          <w:szCs w:val="21"/>
+        </w:rPr>
+      </w:pPr>
+      <w:r>
+        <w:rPr>
+          <w:rFonts w:hint="default" w:ascii="Fira Code Medium" w:hAnsi="Fira Code Medium" w:eastAsia="Fira Code Medium" w:cs="Fira Code Medium"/>
+          <w:b w:val="0"/>
+          <w:color w:val="4B69C6"/>
+          <w:kern w:val="0"/>
+          <w:sz w:val="21"/>
+          <w:szCs w:val="21"/>
+          <w:shd w:val="clear" w:fill="F5F5F5"/>
+          <w:lang w:val="en-US" w:eastAsia="zh-CN" w:bidi="ar"/>
+        </w:rPr>
+        <w:t>GO</w:t>
+      </w:r>
+    </w:p>
+    <w:p>
+      <w:pPr>
+        <w:keepNext w:val="0"/>
+        <w:keepLines w:val="0"/>
+        <w:widowControl/>
+        <w:suppressLineNumbers w:val="0"/>
+        <w:shd w:val="clear" w:fill="F5F5F5"/>
+        <w:spacing w:line="285" w:lineRule="atLeast"/>
+        <w:jc w:val="left"/>
+        <w:rPr>
+          <w:rFonts w:hint="default" w:ascii="Fira Code Medium" w:hAnsi="Fira Code Medium" w:eastAsia="Fira Code Medium" w:cs="Fira Code Medium"/>
+          <w:b w:val="0"/>
+          <w:color w:val="333333"/>
+          <w:sz w:val="21"/>
+          <w:szCs w:val="21"/>
+        </w:rPr>
+      </w:pPr>
+      <w:r>
+        <w:rPr>
+          <w:rFonts w:hint="default" w:ascii="Fira Code Medium" w:hAnsi="Fira Code Medium" w:eastAsia="Fira Code Medium" w:cs="Fira Code Medium"/>
+          <w:b w:val="0"/>
+          <w:color w:val="4B69C6"/>
+          <w:kern w:val="0"/>
+          <w:sz w:val="21"/>
+          <w:szCs w:val="21"/>
+          <w:shd w:val="clear" w:fill="F5F5F5"/>
+          <w:lang w:val="en-US" w:eastAsia="zh-CN" w:bidi="ar"/>
+        </w:rPr>
+        <w:t>UPDATE</w:t>
+      </w:r>
+      <w:r>
+        <w:rPr>
+          <w:rFonts w:hint="default" w:ascii="Fira Code Medium" w:hAnsi="Fira Code Medium" w:eastAsia="Fira Code Medium" w:cs="Fira Code Medium"/>
+          <w:b w:val="0"/>
+          <w:color w:val="333333"/>
+          <w:kern w:val="0"/>
+          <w:sz w:val="21"/>
+          <w:szCs w:val="21"/>
+          <w:shd w:val="clear" w:fill="F5F5F5"/>
+          <w:lang w:val="en-US" w:eastAsia="zh-CN" w:bidi="ar"/>
+        </w:rPr>
+        <w:t xml:space="preserve"> vw_ListInvoicesHaveLotsOfProducts</w:t>
+      </w:r>
+    </w:p>
+    <w:p>
+      <w:pPr>
+        <w:keepNext w:val="0"/>
+        <w:keepLines w:val="0"/>
+        <w:widowControl/>
+        <w:suppressLineNumbers w:val="0"/>
+        <w:shd w:val="clear" w:fill="F5F5F5"/>
+        <w:spacing w:line="285" w:lineRule="atLeast"/>
+        <w:jc w:val="left"/>
+        <w:rPr>
+          <w:rFonts w:hint="default" w:ascii="Fira Code Medium" w:hAnsi="Fira Code Medium" w:eastAsia="Fira Code Medium" w:cs="Fira Code Medium"/>
+          <w:b w:val="0"/>
+          <w:color w:val="333333"/>
+          <w:sz w:val="21"/>
+          <w:szCs w:val="21"/>
+        </w:rPr>
+      </w:pPr>
+      <w:r>
+        <w:rPr>
+          <w:rFonts w:hint="default" w:ascii="Fira Code Medium" w:hAnsi="Fira Code Medium" w:eastAsia="Fira Code Medium" w:cs="Fira Code Medium"/>
+          <w:b w:val="0"/>
+          <w:color w:val="4B69C6"/>
+          <w:kern w:val="0"/>
+          <w:sz w:val="21"/>
+          <w:szCs w:val="21"/>
+          <w:shd w:val="clear" w:fill="F5F5F5"/>
+          <w:lang w:val="en-US" w:eastAsia="zh-CN" w:bidi="ar"/>
+        </w:rPr>
+        <w:t>SET</w:t>
+      </w:r>
+      <w:r>
+        <w:rPr>
+          <w:rFonts w:hint="default" w:ascii="Fira Code Medium" w:hAnsi="Fira Code Medium" w:eastAsia="Fira Code Medium" w:cs="Fira Code Medium"/>
+          <w:b w:val="0"/>
+          <w:color w:val="333333"/>
+          <w:kern w:val="0"/>
+          <w:sz w:val="21"/>
+          <w:szCs w:val="21"/>
+          <w:shd w:val="clear" w:fill="F5F5F5"/>
+          <w:lang w:val="en-US" w:eastAsia="zh-CN" w:bidi="ar"/>
+        </w:rPr>
+        <w:t xml:space="preserve"> TaxAmt </w:t>
+      </w:r>
+      <w:r>
+        <w:rPr>
+          <w:rFonts w:hint="default" w:ascii="Fira Code Medium" w:hAnsi="Fira Code Medium" w:eastAsia="Fira Code Medium" w:cs="Fira Code Medium"/>
+          <w:b w:val="0"/>
+          <w:color w:val="777777"/>
+          <w:kern w:val="0"/>
+          <w:sz w:val="21"/>
+          <w:szCs w:val="21"/>
+          <w:shd w:val="clear" w:fill="F5F5F5"/>
+          <w:lang w:val="en-US" w:eastAsia="zh-CN" w:bidi="ar"/>
+        </w:rPr>
+        <w:t>*=</w:t>
+      </w:r>
+      <w:r>
+        <w:rPr>
+          <w:rFonts w:hint="default" w:ascii="Fira Code Medium" w:hAnsi="Fira Code Medium" w:eastAsia="Fira Code Medium" w:cs="Fira Code Medium"/>
+          <w:b w:val="0"/>
+          <w:color w:val="333333"/>
+          <w:kern w:val="0"/>
+          <w:sz w:val="21"/>
+          <w:szCs w:val="21"/>
+          <w:shd w:val="clear" w:fill="F5F5F5"/>
+          <w:lang w:val="en-US" w:eastAsia="zh-CN" w:bidi="ar"/>
+        </w:rPr>
+        <w:t xml:space="preserve"> </w:t>
+      </w:r>
+      <w:r>
+        <w:rPr>
+          <w:rFonts w:hint="default" w:ascii="Fira Code Medium" w:hAnsi="Fira Code Medium" w:eastAsia="Fira Code Medium" w:cs="Fira Code Medium"/>
+          <w:b w:val="0"/>
+          <w:color w:val="9C5D27"/>
+          <w:kern w:val="0"/>
+          <w:sz w:val="21"/>
+          <w:szCs w:val="21"/>
+          <w:shd w:val="clear" w:fill="F5F5F5"/>
+          <w:lang w:val="en-US" w:eastAsia="zh-CN" w:bidi="ar"/>
+        </w:rPr>
+        <w:t>1</w:t>
+      </w:r>
+      <w:r>
+        <w:rPr>
+          <w:rFonts w:hint="default" w:ascii="Fira Code Medium" w:hAnsi="Fira Code Medium" w:eastAsia="Fira Code Medium" w:cs="Fira Code Medium"/>
+          <w:b w:val="0"/>
+          <w:color w:val="333333"/>
+          <w:kern w:val="0"/>
+          <w:sz w:val="21"/>
+          <w:szCs w:val="21"/>
+          <w:shd w:val="clear" w:fill="F5F5F5"/>
+          <w:lang w:val="en-US" w:eastAsia="zh-CN" w:bidi="ar"/>
+        </w:rPr>
+        <w:t>.</w:t>
+      </w:r>
+      <w:r>
+        <w:rPr>
+          <w:rFonts w:hint="default" w:ascii="Fira Code Medium" w:hAnsi="Fira Code Medium" w:eastAsia="Fira Code Medium" w:cs="Fira Code Medium"/>
+          <w:b w:val="0"/>
+          <w:color w:val="9C5D27"/>
+          <w:kern w:val="0"/>
+          <w:sz w:val="21"/>
+          <w:szCs w:val="21"/>
+          <w:shd w:val="clear" w:fill="F5F5F5"/>
+          <w:lang w:val="en-US" w:eastAsia="zh-CN" w:bidi="ar"/>
+        </w:rPr>
+        <w:t>1</w:t>
+      </w:r>
+    </w:p>
+    <w:p>
+      <w:pPr>
+        <w:keepNext w:val="0"/>
+        <w:keepLines w:val="0"/>
+        <w:widowControl/>
+        <w:suppressLineNumbers w:val="0"/>
+        <w:shd w:val="clear" w:fill="F5F5F5"/>
+        <w:spacing w:line="285" w:lineRule="atLeast"/>
+        <w:jc w:val="left"/>
+        <w:rPr>
+          <w:rFonts w:hint="default" w:ascii="Fira Code Medium" w:hAnsi="Fira Code Medium" w:eastAsia="Fira Code Medium" w:cs="Fira Code Medium"/>
+          <w:b w:val="0"/>
+          <w:color w:val="333333"/>
+          <w:sz w:val="21"/>
+          <w:szCs w:val="21"/>
+        </w:rPr>
+      </w:pPr>
+      <w:r>
+        <w:rPr>
+          <w:rFonts w:hint="default" w:ascii="Fira Code Medium" w:hAnsi="Fira Code Medium" w:eastAsia="Fira Code Medium" w:cs="Fira Code Medium"/>
+          <w:b w:val="0"/>
+          <w:color w:val="4B69C6"/>
+          <w:kern w:val="0"/>
+          <w:sz w:val="21"/>
+          <w:szCs w:val="21"/>
+          <w:shd w:val="clear" w:fill="F5F5F5"/>
+          <w:lang w:val="en-US" w:eastAsia="zh-CN" w:bidi="ar"/>
+        </w:rPr>
+        <w:t>WHERE</w:t>
+      </w:r>
+      <w:r>
+        <w:rPr>
+          <w:rFonts w:hint="default" w:ascii="Fira Code Medium" w:hAnsi="Fira Code Medium" w:eastAsia="Fira Code Medium" w:cs="Fira Code Medium"/>
+          <w:b w:val="0"/>
+          <w:color w:val="333333"/>
+          <w:kern w:val="0"/>
+          <w:sz w:val="21"/>
+          <w:szCs w:val="21"/>
+          <w:shd w:val="clear" w:fill="F5F5F5"/>
+          <w:lang w:val="en-US" w:eastAsia="zh-CN" w:bidi="ar"/>
+        </w:rPr>
+        <w:t xml:space="preserve"> SubTotal </w:t>
+      </w:r>
+      <w:r>
+        <w:rPr>
+          <w:rFonts w:hint="default" w:ascii="Fira Code Medium" w:hAnsi="Fira Code Medium" w:eastAsia="Fira Code Medium" w:cs="Fira Code Medium"/>
+          <w:b w:val="0"/>
+          <w:color w:val="777777"/>
+          <w:kern w:val="0"/>
+          <w:sz w:val="21"/>
+          <w:szCs w:val="21"/>
+          <w:shd w:val="clear" w:fill="F5F5F5"/>
+          <w:lang w:val="en-US" w:eastAsia="zh-CN" w:bidi="ar"/>
+        </w:rPr>
+        <w:t>=</w:t>
+      </w:r>
+      <w:r>
+        <w:rPr>
+          <w:rFonts w:hint="default" w:ascii="Fira Code Medium" w:hAnsi="Fira Code Medium" w:eastAsia="Fira Code Medium" w:cs="Fira Code Medium"/>
+          <w:b w:val="0"/>
+          <w:color w:val="333333"/>
+          <w:kern w:val="0"/>
+          <w:sz w:val="21"/>
+          <w:szCs w:val="21"/>
+          <w:shd w:val="clear" w:fill="F5F5F5"/>
+          <w:lang w:val="en-US" w:eastAsia="zh-CN" w:bidi="ar"/>
+        </w:rPr>
+        <w:t xml:space="preserve"> (</w:t>
+      </w:r>
+    </w:p>
+    <w:p>
+      <w:pPr>
+        <w:keepNext w:val="0"/>
+        <w:keepLines w:val="0"/>
+        <w:widowControl/>
+        <w:suppressLineNumbers w:val="0"/>
+        <w:shd w:val="clear" w:fill="F5F5F5"/>
+        <w:spacing w:line="285" w:lineRule="atLeast"/>
+        <w:jc w:val="left"/>
+        <w:rPr>
+          <w:rFonts w:hint="default" w:ascii="Fira Code Medium" w:hAnsi="Fira Code Medium" w:eastAsia="Fira Code Medium" w:cs="Fira Code Medium"/>
+          <w:b w:val="0"/>
+          <w:color w:val="333333"/>
+          <w:sz w:val="21"/>
+          <w:szCs w:val="21"/>
+        </w:rPr>
+      </w:pPr>
+      <w:r>
+        <w:rPr>
+          <w:rFonts w:hint="default" w:ascii="Fira Code Medium" w:hAnsi="Fira Code Medium" w:eastAsia="Fira Code Medium" w:cs="Fira Code Medium"/>
+          <w:b w:val="0"/>
+          <w:color w:val="4B69C6"/>
+          <w:kern w:val="0"/>
+          <w:sz w:val="21"/>
+          <w:szCs w:val="21"/>
+          <w:shd w:val="clear" w:fill="F5F5F5"/>
+          <w:lang w:val="en-US" w:eastAsia="zh-CN" w:bidi="ar"/>
+        </w:rPr>
+        <w:t>SELECT</w:t>
+      </w:r>
+      <w:r>
+        <w:rPr>
+          <w:rFonts w:hint="default" w:ascii="Fira Code Medium" w:hAnsi="Fira Code Medium" w:eastAsia="Fira Code Medium" w:cs="Fira Code Medium"/>
+          <w:b w:val="0"/>
+          <w:color w:val="333333"/>
+          <w:kern w:val="0"/>
+          <w:sz w:val="21"/>
+          <w:szCs w:val="21"/>
+          <w:shd w:val="clear" w:fill="F5F5F5"/>
+          <w:lang w:val="en-US" w:eastAsia="zh-CN" w:bidi="ar"/>
+        </w:rPr>
+        <w:t xml:space="preserve"> </w:t>
+      </w:r>
+      <w:r>
+        <w:rPr>
+          <w:rFonts w:hint="default" w:ascii="Fira Code Medium" w:hAnsi="Fira Code Medium" w:eastAsia="Fira Code Medium" w:cs="Fira Code Medium"/>
+          <w:b/>
+          <w:color w:val="AA3731"/>
+          <w:kern w:val="0"/>
+          <w:sz w:val="21"/>
+          <w:szCs w:val="21"/>
+          <w:shd w:val="clear" w:fill="F5F5F5"/>
+          <w:lang w:val="en-US" w:eastAsia="zh-CN" w:bidi="ar"/>
+        </w:rPr>
+        <w:t>MAX</w:t>
+      </w:r>
+      <w:r>
+        <w:rPr>
+          <w:rFonts w:hint="default" w:ascii="Fira Code Medium" w:hAnsi="Fira Code Medium" w:eastAsia="Fira Code Medium" w:cs="Fira Code Medium"/>
+          <w:b w:val="0"/>
+          <w:color w:val="333333"/>
+          <w:kern w:val="0"/>
+          <w:sz w:val="21"/>
+          <w:szCs w:val="21"/>
+          <w:shd w:val="clear" w:fill="F5F5F5"/>
+          <w:lang w:val="en-US" w:eastAsia="zh-CN" w:bidi="ar"/>
+        </w:rPr>
+        <w:t>(SubTotal)</w:t>
+      </w:r>
+    </w:p>
+    <w:p>
+      <w:pPr>
+        <w:keepNext w:val="0"/>
+        <w:keepLines w:val="0"/>
+        <w:widowControl/>
+        <w:suppressLineNumbers w:val="0"/>
+        <w:shd w:val="clear" w:fill="F5F5F5"/>
+        <w:spacing w:line="285" w:lineRule="atLeast"/>
+        <w:jc w:val="left"/>
+        <w:rPr>
+          <w:rFonts w:hint="default" w:ascii="Fira Code Medium" w:hAnsi="Fira Code Medium" w:eastAsia="Fira Code Medium" w:cs="Fira Code Medium"/>
+          <w:b w:val="0"/>
+          <w:color w:val="333333"/>
+          <w:sz w:val="21"/>
+          <w:szCs w:val="21"/>
+        </w:rPr>
+      </w:pPr>
+      <w:r>
+        <w:rPr>
+          <w:rFonts w:hint="default" w:ascii="Fira Code Medium" w:hAnsi="Fira Code Medium" w:eastAsia="Fira Code Medium" w:cs="Fira Code Medium"/>
+          <w:b w:val="0"/>
+          <w:color w:val="4B69C6"/>
+          <w:kern w:val="0"/>
+          <w:sz w:val="21"/>
+          <w:szCs w:val="21"/>
+          <w:shd w:val="clear" w:fill="F5F5F5"/>
+          <w:lang w:val="en-US" w:eastAsia="zh-CN" w:bidi="ar"/>
+        </w:rPr>
+        <w:t>FROM</w:t>
+      </w:r>
+      <w:r>
+        <w:rPr>
+          <w:rFonts w:hint="default" w:ascii="Fira Code Medium" w:hAnsi="Fira Code Medium" w:eastAsia="Fira Code Medium" w:cs="Fira Code Medium"/>
+          <w:b w:val="0"/>
+          <w:color w:val="333333"/>
+          <w:kern w:val="0"/>
+          <w:sz w:val="21"/>
+          <w:szCs w:val="21"/>
+          <w:shd w:val="clear" w:fill="F5F5F5"/>
+          <w:lang w:val="en-US" w:eastAsia="zh-CN" w:bidi="ar"/>
+        </w:rPr>
+        <w:t xml:space="preserve"> vw_ListInvoicesHaveLotsOfProducts</w:t>
+      </w:r>
+    </w:p>
+    <w:p>
+      <w:pPr>
+        <w:keepNext w:val="0"/>
+        <w:keepLines w:val="0"/>
+        <w:widowControl/>
+        <w:suppressLineNumbers w:val="0"/>
+        <w:shd w:val="clear" w:fill="F5F5F5"/>
+        <w:spacing w:line="285" w:lineRule="atLeast"/>
+        <w:jc w:val="left"/>
+        <w:rPr>
+          <w:rFonts w:hint="default" w:ascii="Fira Code Medium" w:hAnsi="Fira Code Medium" w:eastAsia="Fira Code Medium" w:cs="Fira Code Medium"/>
+          <w:b w:val="0"/>
+          <w:color w:val="333333"/>
+          <w:sz w:val="21"/>
+          <w:szCs w:val="21"/>
+        </w:rPr>
+      </w:pPr>
+      <w:r>
+        <w:rPr>
+          <w:rFonts w:hint="default" w:ascii="Fira Code Medium" w:hAnsi="Fira Code Medium" w:eastAsia="Fira Code Medium" w:cs="Fira Code Medium"/>
+          <w:b w:val="0"/>
+          <w:color w:val="333333"/>
+          <w:kern w:val="0"/>
+          <w:sz w:val="21"/>
+          <w:szCs w:val="21"/>
+          <w:shd w:val="clear" w:fill="F5F5F5"/>
+          <w:lang w:val="en-US" w:eastAsia="zh-CN" w:bidi="ar"/>
+        </w:rPr>
+        <w:t>)</w:t>
+      </w:r>
+    </w:p>
+    <w:p>
+      <w:pPr>
+        <w:keepNext w:val="0"/>
+        <w:keepLines w:val="0"/>
+        <w:widowControl/>
+        <w:suppressLineNumbers w:val="0"/>
+        <w:shd w:val="clear" w:fill="F5F5F5"/>
+        <w:spacing w:line="285" w:lineRule="atLeast"/>
+        <w:jc w:val="left"/>
+        <w:rPr>
+          <w:rFonts w:hint="default" w:ascii="Fira Code Medium" w:hAnsi="Fira Code Medium" w:eastAsia="Fira Code Medium" w:cs="Fira Code Medium"/>
+          <w:b w:val="0"/>
+          <w:color w:val="333333"/>
+          <w:sz w:val="21"/>
+          <w:szCs w:val="21"/>
+        </w:rPr>
+      </w:pPr>
+      <w:r>
+        <w:rPr>
+          <w:rFonts w:hint="default" w:ascii="Fira Code Medium" w:hAnsi="Fira Code Medium" w:eastAsia="Fira Code Medium" w:cs="Fira Code Medium"/>
+          <w:b w:val="0"/>
+          <w:color w:val="4B69C6"/>
+          <w:kern w:val="0"/>
+          <w:sz w:val="21"/>
+          <w:szCs w:val="21"/>
+          <w:shd w:val="clear" w:fill="F5F5F5"/>
+          <w:lang w:val="en-US" w:eastAsia="zh-CN" w:bidi="ar"/>
+        </w:rPr>
+        <w:t>GO</w:t>
+      </w:r>
+    </w:p>
+    <w:p>
+      <w:pPr>
+        <w:keepNext w:val="0"/>
+        <w:keepLines w:val="0"/>
+        <w:widowControl/>
+        <w:suppressLineNumbers w:val="0"/>
+        <w:shd w:val="clear" w:fill="F5F5F5"/>
+        <w:spacing w:line="285" w:lineRule="atLeast"/>
+        <w:jc w:val="left"/>
+        <w:rPr>
+          <w:rFonts w:hint="default" w:ascii="Fira Code Medium" w:hAnsi="Fira Code Medium" w:eastAsia="Fira Code Medium" w:cs="Fira Code Medium"/>
+          <w:b w:val="0"/>
+          <w:color w:val="333333"/>
+          <w:sz w:val="21"/>
+          <w:szCs w:val="21"/>
+        </w:rPr>
+      </w:pPr>
+      <w:r>
+        <w:rPr>
+          <w:rFonts w:hint="default" w:ascii="Fira Code Medium" w:hAnsi="Fira Code Medium" w:eastAsia="Fira Code Medium" w:cs="Fira Code Medium"/>
+          <w:b w:val="0"/>
+          <w:color w:val="4B69C6"/>
+          <w:kern w:val="0"/>
+          <w:sz w:val="21"/>
+          <w:szCs w:val="21"/>
+          <w:shd w:val="clear" w:fill="F5F5F5"/>
+          <w:lang w:val="en-US" w:eastAsia="zh-CN" w:bidi="ar"/>
+        </w:rPr>
+        <w:t>SELECT</w:t>
+      </w:r>
+      <w:r>
+        <w:rPr>
+          <w:rFonts w:hint="default" w:ascii="Fira Code Medium" w:hAnsi="Fira Code Medium" w:eastAsia="Fira Code Medium" w:cs="Fira Code Medium"/>
+          <w:b w:val="0"/>
+          <w:color w:val="333333"/>
+          <w:kern w:val="0"/>
+          <w:sz w:val="21"/>
+          <w:szCs w:val="21"/>
+          <w:shd w:val="clear" w:fill="F5F5F5"/>
+          <w:lang w:val="en-US" w:eastAsia="zh-CN" w:bidi="ar"/>
+        </w:rPr>
+        <w:t xml:space="preserve"> </w:t>
+      </w:r>
+      <w:r>
+        <w:rPr>
+          <w:rFonts w:hint="default" w:ascii="Fira Code Medium" w:hAnsi="Fira Code Medium" w:eastAsia="Fira Code Medium" w:cs="Fira Code Medium"/>
+          <w:b w:val="0"/>
+          <w:color w:val="4B69C6"/>
+          <w:kern w:val="0"/>
+          <w:sz w:val="21"/>
+          <w:szCs w:val="21"/>
+          <w:shd w:val="clear" w:fill="F5F5F5"/>
+          <w:lang w:val="en-US" w:eastAsia="zh-CN" w:bidi="ar"/>
+        </w:rPr>
+        <w:t>TOP</w:t>
+      </w:r>
+      <w:r>
+        <w:rPr>
+          <w:rFonts w:hint="default" w:ascii="Fira Code Medium" w:hAnsi="Fira Code Medium" w:eastAsia="Fira Code Medium" w:cs="Fira Code Medium"/>
+          <w:b w:val="0"/>
+          <w:color w:val="333333"/>
+          <w:kern w:val="0"/>
+          <w:sz w:val="21"/>
+          <w:szCs w:val="21"/>
+          <w:shd w:val="clear" w:fill="F5F5F5"/>
+          <w:lang w:val="en-US" w:eastAsia="zh-CN" w:bidi="ar"/>
+        </w:rPr>
+        <w:t xml:space="preserve"> </w:t>
+      </w:r>
+      <w:r>
+        <w:rPr>
+          <w:rFonts w:hint="default" w:ascii="Fira Code Medium" w:hAnsi="Fira Code Medium" w:eastAsia="Fira Code Medium" w:cs="Fira Code Medium"/>
+          <w:b w:val="0"/>
+          <w:color w:val="9C5D27"/>
+          <w:kern w:val="0"/>
+          <w:sz w:val="21"/>
+          <w:szCs w:val="21"/>
+          <w:shd w:val="clear" w:fill="F5F5F5"/>
+          <w:lang w:val="en-US" w:eastAsia="zh-CN" w:bidi="ar"/>
+        </w:rPr>
+        <w:t>1</w:t>
+      </w:r>
+      <w:r>
+        <w:rPr>
+          <w:rFonts w:hint="default" w:ascii="Fira Code Medium" w:hAnsi="Fira Code Medium" w:eastAsia="Fira Code Medium" w:cs="Fira Code Medium"/>
+          <w:b w:val="0"/>
+          <w:color w:val="333333"/>
+          <w:kern w:val="0"/>
+          <w:sz w:val="21"/>
+          <w:szCs w:val="21"/>
+          <w:shd w:val="clear" w:fill="F5F5F5"/>
+          <w:lang w:val="en-US" w:eastAsia="zh-CN" w:bidi="ar"/>
+        </w:rPr>
+        <w:t xml:space="preserve"> SalesOrderID, SubTotal, TaxAmt</w:t>
+      </w:r>
+    </w:p>
+    <w:p>
+      <w:pPr>
+        <w:keepNext w:val="0"/>
+        <w:keepLines w:val="0"/>
+        <w:widowControl/>
+        <w:suppressLineNumbers w:val="0"/>
+        <w:shd w:val="clear" w:fill="F5F5F5"/>
+        <w:spacing w:line="285" w:lineRule="atLeast"/>
+        <w:jc w:val="left"/>
+        <w:rPr>
+          <w:rFonts w:hint="default" w:ascii="Fira Code Medium" w:hAnsi="Fira Code Medium" w:eastAsia="Fira Code Medium" w:cs="Fira Code Medium"/>
+          <w:b w:val="0"/>
+          <w:color w:val="333333"/>
+          <w:sz w:val="21"/>
+          <w:szCs w:val="21"/>
+        </w:rPr>
+      </w:pPr>
+      <w:r>
+        <w:rPr>
+          <w:rFonts w:hint="default" w:ascii="Fira Code Medium" w:hAnsi="Fira Code Medium" w:eastAsia="Fira Code Medium" w:cs="Fira Code Medium"/>
+          <w:b w:val="0"/>
+          <w:color w:val="4B69C6"/>
+          <w:kern w:val="0"/>
+          <w:sz w:val="21"/>
+          <w:szCs w:val="21"/>
+          <w:shd w:val="clear" w:fill="F5F5F5"/>
+          <w:lang w:val="en-US" w:eastAsia="zh-CN" w:bidi="ar"/>
+        </w:rPr>
+        <w:t>FROM</w:t>
+      </w:r>
+      <w:r>
+        <w:rPr>
+          <w:rFonts w:hint="default" w:ascii="Fira Code Medium" w:hAnsi="Fira Code Medium" w:eastAsia="Fira Code Medium" w:cs="Fira Code Medium"/>
+          <w:b w:val="0"/>
+          <w:color w:val="333333"/>
+          <w:kern w:val="0"/>
+          <w:sz w:val="21"/>
+          <w:szCs w:val="21"/>
+          <w:shd w:val="clear" w:fill="F5F5F5"/>
+          <w:lang w:val="en-US" w:eastAsia="zh-CN" w:bidi="ar"/>
+        </w:rPr>
+        <w:t xml:space="preserve"> vw_ListInvoicesHaveLotsOfProducts</w:t>
+      </w:r>
+    </w:p>
+    <w:p>
+      <w:pPr>
+        <w:keepNext w:val="0"/>
+        <w:keepLines w:val="0"/>
+        <w:widowControl/>
+        <w:suppressLineNumbers w:val="0"/>
+        <w:shd w:val="clear" w:fill="F5F5F5"/>
+        <w:spacing w:line="285" w:lineRule="atLeast"/>
+        <w:jc w:val="left"/>
+        <w:rPr>
+          <w:rFonts w:hint="default" w:ascii="Fira Code Medium" w:hAnsi="Fira Code Medium" w:eastAsia="Fira Code Medium" w:cs="Fira Code Medium"/>
+          <w:b w:val="0"/>
+          <w:color w:val="333333"/>
+          <w:sz w:val="21"/>
+          <w:szCs w:val="21"/>
+        </w:rPr>
+      </w:pPr>
+      <w:r>
+        <w:rPr>
+          <w:rFonts w:hint="default" w:ascii="Fira Code Medium" w:hAnsi="Fira Code Medium" w:eastAsia="Fira Code Medium" w:cs="Fira Code Medium"/>
+          <w:b w:val="0"/>
+          <w:color w:val="4B69C6"/>
+          <w:kern w:val="0"/>
+          <w:sz w:val="21"/>
+          <w:szCs w:val="21"/>
+          <w:shd w:val="clear" w:fill="F5F5F5"/>
+          <w:lang w:val="en-US" w:eastAsia="zh-CN" w:bidi="ar"/>
+        </w:rPr>
+        <w:t>ORDER BY</w:t>
+      </w:r>
+      <w:r>
+        <w:rPr>
+          <w:rFonts w:hint="default" w:ascii="Fira Code Medium" w:hAnsi="Fira Code Medium" w:eastAsia="Fira Code Medium" w:cs="Fira Code Medium"/>
+          <w:b w:val="0"/>
+          <w:color w:val="333333"/>
+          <w:kern w:val="0"/>
+          <w:sz w:val="21"/>
+          <w:szCs w:val="21"/>
+          <w:shd w:val="clear" w:fill="F5F5F5"/>
+          <w:lang w:val="en-US" w:eastAsia="zh-CN" w:bidi="ar"/>
+        </w:rPr>
+        <w:t xml:space="preserve"> SubTotal </w:t>
+      </w:r>
+      <w:r>
+        <w:rPr>
+          <w:rFonts w:hint="default" w:ascii="Fira Code Medium" w:hAnsi="Fira Code Medium" w:eastAsia="Fira Code Medium" w:cs="Fira Code Medium"/>
+          <w:b w:val="0"/>
+          <w:color w:val="4B69C6"/>
+          <w:kern w:val="0"/>
+          <w:sz w:val="21"/>
+          <w:szCs w:val="21"/>
+          <w:shd w:val="clear" w:fill="F5F5F5"/>
+          <w:lang w:val="en-US" w:eastAsia="zh-CN" w:bidi="ar"/>
+        </w:rPr>
+        <w:t>DESC</w:t>
+      </w:r>
+    </w:p>
+    <w:p>
+      <w:pPr>
         <w:pStyle w:val="37"/>
+        <w:spacing w:line="240" w:lineRule="auto"/>
         <w:ind w:left="0"/>
         <w:rPr>
           <w:sz w:val="26"/>
           <w:szCs w:val="26"/>
         </w:rPr>
       </w:pPr>
+    </w:p>
+    <w:p>
+      <w:pPr>
+        <w:pStyle w:val="37"/>
+        <w:spacing w:line="360" w:lineRule="auto"/>
+        <w:ind w:left="0"/>
+        <w:rPr>
+          <w:sz w:val="26"/>
+          <w:szCs w:val="26"/>
+        </w:rPr>
+      </w:pPr>
       <w:r>
         <w:rPr>
           <w:b/>
@@ -18628,22 +19404,56 @@
     <w:p>
       <w:pPr>
         <w:pStyle w:val="37"/>
+        <w:spacing w:line="240" w:lineRule="auto"/>
         <w:ind w:left="0"/>
         <w:rPr>
           <w:sz w:val="26"/>
           <w:szCs w:val="26"/>
         </w:rPr>
       </w:pPr>
-    </w:p>
-    <w:p>
-      <w:pPr>
-        <w:pStyle w:val="37"/>
-        <w:ind w:left="0"/>
-        <w:rPr>
-          <w:sz w:val="26"/>
-          <w:szCs w:val="26"/>
-        </w:rPr>
-      </w:pPr>
+      <w:r>
+        <w:drawing>
+          <wp:inline distT="0" distB="0" distL="114300" distR="114300">
+            <wp:extent cx="6012815" cy="1980565"/>
+            <wp:effectExtent l="0" t="0" r="6985" b="635"/>
+            <wp:docPr id="20" name="Picture 5"/>
+            <wp:cNvGraphicFramePr>
+              <a:graphicFrameLocks xmlns:a="http://schemas.openxmlformats.org/drawingml/2006/main" noChangeAspect="1"/>
+            </wp:cNvGraphicFramePr>
+            <a:graphic xmlns:a="http://schemas.openxmlformats.org/drawingml/2006/main">
+              <a:graphicData uri="http://schemas.openxmlformats.org/drawingml/2006/picture">
+                <pic:pic xmlns:pic="http://schemas.openxmlformats.org/drawingml/2006/picture">
+                  <pic:nvPicPr>
+                    <pic:cNvPr id="20" name="Picture 5"/>
+                    <pic:cNvPicPr>
+                      <a:picLocks noChangeAspect="1"/>
+                    </pic:cNvPicPr>
+                  </pic:nvPicPr>
+                  <pic:blipFill>
+                    <a:blip r:embed="rId26"/>
+                    <a:stretch>
+                      <a:fillRect/>
+                    </a:stretch>
+                  </pic:blipFill>
+                  <pic:spPr>
+                    <a:xfrm>
+                      <a:off x="0" y="0"/>
+                      <a:ext cx="6012815" cy="1980565"/>
+                    </a:xfrm>
+                    <a:prstGeom prst="rect">
+                      <a:avLst/>
+                    </a:prstGeom>
+                    <a:noFill/>
+                    <a:ln>
+                      <a:noFill/>
+                    </a:ln>
+                  </pic:spPr>
+                </pic:pic>
+              </a:graphicData>
+            </a:graphic>
+          </wp:inline>
+        </w:drawing>
+      </w:r>
     </w:p>
     <w:p>
       <w:pPr>
@@ -18797,7 +19607,7 @@
                     </pic:cNvPicPr>
                   </pic:nvPicPr>
                   <pic:blipFill>
-                    <a:blip r:embed="rId26">
+                    <a:blip r:embed="rId27">
                       <a:extLst>
                         <a:ext uri="{28A0092B-C50C-407E-A947-70E740481C1C}">
                           <a14:useLocalDpi xmlns:a14="http://schemas.microsoft.com/office/drawing/2010/main" val="0"/>
@@ -18954,7 +19764,7 @@
                     </pic:cNvPicPr>
                   </pic:nvPicPr>
                   <pic:blipFill>
-                    <a:blip r:embed="rId27">
+                    <a:blip r:embed="rId28">
                       <a:extLst>
                         <a:ext uri="{28A0092B-C50C-407E-A947-70E740481C1C}">
                           <a14:useLocalDpi xmlns:a14="http://schemas.microsoft.com/office/drawing/2010/main" val="0"/>
@@ -19011,7 +19821,7 @@
                     </pic:cNvPicPr>
                   </pic:nvPicPr>
                   <pic:blipFill>
-                    <a:blip r:embed="rId28">
+                    <a:blip r:embed="rId29">
                       <a:extLst>
                         <a:ext uri="{28A0092B-C50C-407E-A947-70E740481C1C}">
                           <a14:useLocalDpi xmlns:a14="http://schemas.microsoft.com/office/drawing/2010/main" val="0"/>
@@ -19224,7 +20034,7 @@
                     </pic:cNvPicPr>
                   </pic:nvPicPr>
                   <pic:blipFill>
-                    <a:blip r:embed="rId29">
+                    <a:blip r:embed="rId30">
                       <a:extLst>
                         <a:ext uri="{28A0092B-C50C-407E-A947-70E740481C1C}">
                           <a14:useLocalDpi xmlns:a14="http://schemas.microsoft.com/office/drawing/2010/main" val="0"/>
@@ -19318,7 +20128,7 @@
                     </pic:cNvPicPr>
                   </pic:nvPicPr>
                   <pic:blipFill>
-                    <a:blip r:embed="rId30"/>
+                    <a:blip r:embed="rId31"/>
                     <a:stretch>
                       <a:fillRect/>
                     </a:stretch>
@@ -19375,7 +20185,7 @@
                     </pic:cNvPicPr>
                   </pic:nvPicPr>
                   <pic:blipFill>
-                    <a:blip r:embed="rId31"/>
+                    <a:blip r:embed="rId32"/>
                     <a:stretch>
                       <a:fillRect/>
                     </a:stretch>
@@ -19500,33 +20310,1068 @@
     <w:p>
       <w:pPr>
         <w:pStyle w:val="37"/>
+        <w:spacing w:line="360" w:lineRule="auto"/>
         <w:ind w:left="0"/>
-        <w:rPr>
-          <w:sz w:val="26"/>
-          <w:szCs w:val="26"/>
-        </w:rPr>
-      </w:pPr>
-      <w:r>
-        <w:rPr>
-          <w:sz w:val="26"/>
-          <w:szCs w:val="26"/>
-        </w:rPr>
-        <w:t>+Yêu cầu 1:</w:t>
-      </w:r>
-    </w:p>
-    <w:p>
-      <w:pPr>
-        <w:rPr>
-          <w:sz w:val="26"/>
-          <w:szCs w:val="26"/>
-        </w:rPr>
-      </w:pPr>
-      <w:r>
-        <w:rPr>
-          <w:sz w:val="26"/>
-          <w:szCs w:val="26"/>
-        </w:rPr>
-        <w:t>+Viết Thủ Tục:</w:t>
+        <w:jc w:val="both"/>
+        <w:rPr>
+          <w:rFonts w:hint="default"/>
+          <w:b w:val="0"/>
+          <w:bCs w:val="0"/>
+          <w:sz w:val="26"/>
+          <w:szCs w:val="26"/>
+          <w:lang w:val="en"/>
+        </w:rPr>
+      </w:pPr>
+      <w:r>
+        <w:rPr>
+          <w:b/>
+          <w:bCs/>
+          <w:sz w:val="26"/>
+          <w:szCs w:val="26"/>
+        </w:rPr>
+        <w:t xml:space="preserve">Yêu cầu </w:t>
+      </w:r>
+      <w:r>
+        <w:rPr>
+          <w:rFonts w:hint="default"/>
+          <w:b/>
+          <w:bCs/>
+          <w:sz w:val="26"/>
+          <w:szCs w:val="26"/>
+          <w:lang w:val="en"/>
+        </w:rPr>
+        <w:t>4</w:t>
+      </w:r>
+      <w:r>
+        <w:rPr>
+          <w:b/>
+          <w:bCs/>
+          <w:sz w:val="26"/>
+          <w:szCs w:val="26"/>
+        </w:rPr>
+        <w:t>:</w:t>
+      </w:r>
+      <w:r>
+        <w:rPr>
+          <w:rFonts w:hint="default"/>
+          <w:b/>
+          <w:bCs/>
+          <w:sz w:val="26"/>
+          <w:szCs w:val="26"/>
+          <w:lang w:val="en"/>
+        </w:rPr>
+        <w:t xml:space="preserve"> </w:t>
+      </w:r>
+      <w:r>
+        <w:rPr>
+          <w:rFonts w:hint="default"/>
+          <w:b w:val="0"/>
+          <w:bCs w:val="0"/>
+          <w:sz w:val="26"/>
+          <w:szCs w:val="26"/>
+          <w:lang w:val="en"/>
+        </w:rPr>
+        <w:t>Viết một thủ tục tính tổng tiền thu (TotalDue) của mỗi khách hàng trong một</w:t>
+      </w:r>
+    </w:p>
+    <w:p>
+      <w:pPr>
+        <w:pStyle w:val="37"/>
+        <w:spacing w:line="360" w:lineRule="auto"/>
+        <w:ind w:left="0"/>
+        <w:jc w:val="both"/>
+        <w:rPr>
+          <w:rFonts w:hint="default"/>
+          <w:b w:val="0"/>
+          <w:bCs w:val="0"/>
+          <w:sz w:val="26"/>
+          <w:szCs w:val="26"/>
+          <w:lang w:val="en"/>
+        </w:rPr>
+      </w:pPr>
+      <w:r>
+        <w:rPr>
+          <w:rFonts w:hint="default"/>
+          <w:b w:val="0"/>
+          <w:bCs w:val="0"/>
+          <w:sz w:val="26"/>
+          <w:szCs w:val="26"/>
+          <w:lang w:val="en"/>
+        </w:rPr>
+        <w:t>tháng bất kỳ của một năm bất kỳ (tham số tháng và năm) được nhập từ bàn phím, thông tin gồm: CustomerID, SumofTotalDue = Sum(TotalDue)</w:t>
+      </w:r>
+    </w:p>
+    <w:p>
+      <w:pPr>
+        <w:pStyle w:val="37"/>
+        <w:ind w:left="0"/>
+        <w:rPr>
+          <w:sz w:val="26"/>
+          <w:szCs w:val="26"/>
+        </w:rPr>
+      </w:pPr>
+      <w:r>
+        <w:rPr>
+          <w:b/>
+          <w:sz w:val="26"/>
+          <w:szCs w:val="26"/>
+        </w:rPr>
+        <w:t>Code của yêu cầu 3</w:t>
+      </w:r>
+      <w:r>
+        <w:rPr>
+          <w:sz w:val="26"/>
+          <w:szCs w:val="26"/>
+        </w:rPr>
+        <w:t>:</w:t>
+      </w:r>
+    </w:p>
+    <w:p>
+      <w:pPr>
+        <w:keepNext w:val="0"/>
+        <w:keepLines w:val="0"/>
+        <w:widowControl/>
+        <w:suppressLineNumbers w:val="0"/>
+        <w:shd w:val="clear" w:fill="F5F5F5"/>
+        <w:spacing w:line="285" w:lineRule="atLeast"/>
+        <w:jc w:val="left"/>
+        <w:rPr>
+          <w:rFonts w:ascii="Fira Code Medium" w:hAnsi="Fira Code Medium" w:eastAsia="Fira Code Medium" w:cs="Fira Code Medium"/>
+          <w:b w:val="0"/>
+          <w:color w:val="333333"/>
+          <w:sz w:val="21"/>
+          <w:szCs w:val="21"/>
+        </w:rPr>
+      </w:pPr>
+      <w:r>
+        <w:rPr>
+          <w:rFonts w:hint="default" w:ascii="Fira Code Medium" w:hAnsi="Fira Code Medium" w:eastAsia="Fira Code Medium" w:cs="Fira Code Medium"/>
+          <w:b w:val="0"/>
+          <w:color w:val="4B69C6"/>
+          <w:kern w:val="0"/>
+          <w:sz w:val="21"/>
+          <w:szCs w:val="21"/>
+          <w:shd w:val="clear" w:fill="F5F5F5"/>
+          <w:lang w:val="en-US" w:eastAsia="zh-CN" w:bidi="ar"/>
+        </w:rPr>
+        <w:t>CREATE</w:t>
+      </w:r>
+      <w:r>
+        <w:rPr>
+          <w:rFonts w:hint="default" w:ascii="Fira Code Medium" w:hAnsi="Fira Code Medium" w:eastAsia="Fira Code Medium" w:cs="Fira Code Medium"/>
+          <w:b w:val="0"/>
+          <w:color w:val="333333"/>
+          <w:kern w:val="0"/>
+          <w:sz w:val="21"/>
+          <w:szCs w:val="21"/>
+          <w:shd w:val="clear" w:fill="F5F5F5"/>
+          <w:lang w:val="en-US" w:eastAsia="zh-CN" w:bidi="ar"/>
+        </w:rPr>
+        <w:t xml:space="preserve"> </w:t>
+      </w:r>
+      <w:r>
+        <w:rPr>
+          <w:rFonts w:hint="default" w:ascii="Fira Code Medium" w:hAnsi="Fira Code Medium" w:eastAsia="Fira Code Medium" w:cs="Fira Code Medium"/>
+          <w:b w:val="0"/>
+          <w:color w:val="4B69C6"/>
+          <w:kern w:val="0"/>
+          <w:sz w:val="21"/>
+          <w:szCs w:val="21"/>
+          <w:shd w:val="clear" w:fill="F5F5F5"/>
+          <w:lang w:val="en-US" w:eastAsia="zh-CN" w:bidi="ar"/>
+        </w:rPr>
+        <w:t>PROC</w:t>
+      </w:r>
+      <w:r>
+        <w:rPr>
+          <w:rFonts w:hint="default" w:ascii="Fira Code Medium" w:hAnsi="Fira Code Medium" w:eastAsia="Fira Code Medium" w:cs="Fira Code Medium"/>
+          <w:b w:val="0"/>
+          <w:color w:val="333333"/>
+          <w:kern w:val="0"/>
+          <w:sz w:val="21"/>
+          <w:szCs w:val="21"/>
+          <w:shd w:val="clear" w:fill="F5F5F5"/>
+          <w:lang w:val="en-US" w:eastAsia="zh-CN" w:bidi="ar"/>
+        </w:rPr>
+        <w:t xml:space="preserve"> sp_SumOfTotalDue</w:t>
+      </w:r>
+    </w:p>
+    <w:p>
+      <w:pPr>
+        <w:keepNext w:val="0"/>
+        <w:keepLines w:val="0"/>
+        <w:widowControl/>
+        <w:suppressLineNumbers w:val="0"/>
+        <w:shd w:val="clear" w:fill="F5F5F5"/>
+        <w:spacing w:line="285" w:lineRule="atLeast"/>
+        <w:ind w:firstLine="210" w:firstLineChars="100"/>
+        <w:jc w:val="left"/>
+        <w:rPr>
+          <w:rFonts w:hint="default" w:ascii="Fira Code Medium" w:hAnsi="Fira Code Medium" w:eastAsia="Fira Code Medium" w:cs="Fira Code Medium"/>
+          <w:b w:val="0"/>
+          <w:color w:val="333333"/>
+          <w:sz w:val="21"/>
+          <w:szCs w:val="21"/>
+        </w:rPr>
+      </w:pPr>
+      <w:r>
+        <w:rPr>
+          <w:rFonts w:hint="default" w:ascii="Fira Code Medium" w:hAnsi="Fira Code Medium" w:eastAsia="Fira Code Medium" w:cs="Fira Code Medium"/>
+          <w:b w:val="0"/>
+          <w:color w:val="333333"/>
+          <w:kern w:val="0"/>
+          <w:sz w:val="21"/>
+          <w:szCs w:val="21"/>
+          <w:shd w:val="clear" w:fill="F5F5F5"/>
+          <w:lang w:val="en-US" w:eastAsia="zh-CN" w:bidi="ar"/>
+        </w:rPr>
+        <w:t xml:space="preserve">(@CustomerID </w:t>
+      </w:r>
+      <w:r>
+        <w:rPr>
+          <w:rFonts w:hint="default" w:ascii="Fira Code Medium" w:hAnsi="Fira Code Medium" w:eastAsia="Fira Code Medium" w:cs="Fira Code Medium"/>
+          <w:b w:val="0"/>
+          <w:color w:val="4B69C6"/>
+          <w:kern w:val="0"/>
+          <w:sz w:val="21"/>
+          <w:szCs w:val="21"/>
+          <w:shd w:val="clear" w:fill="F5F5F5"/>
+          <w:lang w:val="en-US" w:eastAsia="zh-CN" w:bidi="ar"/>
+        </w:rPr>
+        <w:t>INT</w:t>
+      </w:r>
+      <w:r>
+        <w:rPr>
+          <w:rFonts w:hint="default" w:ascii="Fira Code Medium" w:hAnsi="Fira Code Medium" w:eastAsia="Fira Code Medium" w:cs="Fira Code Medium"/>
+          <w:b w:val="0"/>
+          <w:color w:val="333333"/>
+          <w:kern w:val="0"/>
+          <w:sz w:val="21"/>
+          <w:szCs w:val="21"/>
+          <w:shd w:val="clear" w:fill="F5F5F5"/>
+          <w:lang w:val="en-US" w:eastAsia="zh-CN" w:bidi="ar"/>
+        </w:rPr>
+        <w:t xml:space="preserve">, @Year </w:t>
+      </w:r>
+      <w:r>
+        <w:rPr>
+          <w:rFonts w:hint="default" w:ascii="Fira Code Medium" w:hAnsi="Fira Code Medium" w:eastAsia="Fira Code Medium" w:cs="Fira Code Medium"/>
+          <w:b w:val="0"/>
+          <w:color w:val="4B69C6"/>
+          <w:kern w:val="0"/>
+          <w:sz w:val="21"/>
+          <w:szCs w:val="21"/>
+          <w:shd w:val="clear" w:fill="F5F5F5"/>
+          <w:lang w:val="en-US" w:eastAsia="zh-CN" w:bidi="ar"/>
+        </w:rPr>
+        <w:t>INT</w:t>
+      </w:r>
+      <w:r>
+        <w:rPr>
+          <w:rFonts w:hint="default" w:ascii="Fira Code Medium" w:hAnsi="Fira Code Medium" w:eastAsia="Fira Code Medium" w:cs="Fira Code Medium"/>
+          <w:b w:val="0"/>
+          <w:color w:val="333333"/>
+          <w:kern w:val="0"/>
+          <w:sz w:val="21"/>
+          <w:szCs w:val="21"/>
+          <w:shd w:val="clear" w:fill="F5F5F5"/>
+          <w:lang w:val="en-US" w:eastAsia="zh-CN" w:bidi="ar"/>
+        </w:rPr>
+        <w:t xml:space="preserve">, @Month </w:t>
+      </w:r>
+      <w:r>
+        <w:rPr>
+          <w:rFonts w:hint="default" w:ascii="Fira Code Medium" w:hAnsi="Fira Code Medium" w:eastAsia="Fira Code Medium" w:cs="Fira Code Medium"/>
+          <w:b w:val="0"/>
+          <w:color w:val="4B69C6"/>
+          <w:kern w:val="0"/>
+          <w:sz w:val="21"/>
+          <w:szCs w:val="21"/>
+          <w:shd w:val="clear" w:fill="F5F5F5"/>
+          <w:lang w:val="en-US" w:eastAsia="zh-CN" w:bidi="ar"/>
+        </w:rPr>
+        <w:t>INT</w:t>
+      </w:r>
+      <w:r>
+        <w:rPr>
+          <w:rFonts w:hint="default" w:ascii="Fira Code Medium" w:hAnsi="Fira Code Medium" w:eastAsia="Fira Code Medium" w:cs="Fira Code Medium"/>
+          <w:b w:val="0"/>
+          <w:color w:val="333333"/>
+          <w:kern w:val="0"/>
+          <w:sz w:val="21"/>
+          <w:szCs w:val="21"/>
+          <w:shd w:val="clear" w:fill="F5F5F5"/>
+          <w:lang w:val="en-US" w:eastAsia="zh-CN" w:bidi="ar"/>
+        </w:rPr>
+        <w:t>)</w:t>
+      </w:r>
+    </w:p>
+    <w:p>
+      <w:pPr>
+        <w:keepNext w:val="0"/>
+        <w:keepLines w:val="0"/>
+        <w:widowControl/>
+        <w:suppressLineNumbers w:val="0"/>
+        <w:shd w:val="clear" w:fill="F5F5F5"/>
+        <w:spacing w:line="285" w:lineRule="atLeast"/>
+        <w:jc w:val="left"/>
+        <w:rPr>
+          <w:rFonts w:hint="default" w:ascii="Fira Code Medium" w:hAnsi="Fira Code Medium" w:eastAsia="Fira Code Medium" w:cs="Fira Code Medium"/>
+          <w:b w:val="0"/>
+          <w:color w:val="333333"/>
+          <w:sz w:val="21"/>
+          <w:szCs w:val="21"/>
+        </w:rPr>
+      </w:pPr>
+      <w:r>
+        <w:rPr>
+          <w:rFonts w:hint="default" w:ascii="Fira Code Medium" w:hAnsi="Fira Code Medium" w:eastAsia="Fira Code Medium" w:cs="Fira Code Medium"/>
+          <w:b w:val="0"/>
+          <w:color w:val="4B69C6"/>
+          <w:kern w:val="0"/>
+          <w:sz w:val="21"/>
+          <w:szCs w:val="21"/>
+          <w:shd w:val="clear" w:fill="F5F5F5"/>
+          <w:lang w:val="en-US" w:eastAsia="zh-CN" w:bidi="ar"/>
+        </w:rPr>
+        <w:t>AS</w:t>
+      </w:r>
+    </w:p>
+    <w:p>
+      <w:pPr>
+        <w:keepNext w:val="0"/>
+        <w:keepLines w:val="0"/>
+        <w:widowControl/>
+        <w:suppressLineNumbers w:val="0"/>
+        <w:shd w:val="clear" w:fill="F5F5F5"/>
+        <w:spacing w:line="285" w:lineRule="atLeast"/>
+        <w:jc w:val="left"/>
+        <w:rPr>
+          <w:rFonts w:hint="default" w:ascii="Fira Code Medium" w:hAnsi="Fira Code Medium" w:eastAsia="Fira Code Medium" w:cs="Fira Code Medium"/>
+          <w:b w:val="0"/>
+          <w:color w:val="333333"/>
+          <w:sz w:val="21"/>
+          <w:szCs w:val="21"/>
+        </w:rPr>
+      </w:pPr>
+      <w:r>
+        <w:rPr>
+          <w:rFonts w:hint="default" w:ascii="Fira Code Medium" w:hAnsi="Fira Code Medium" w:eastAsia="Fira Code Medium" w:cs="Fira Code Medium"/>
+          <w:b w:val="0"/>
+          <w:color w:val="4B69C6"/>
+          <w:kern w:val="0"/>
+          <w:sz w:val="21"/>
+          <w:szCs w:val="21"/>
+          <w:shd w:val="clear" w:fill="F5F5F5"/>
+          <w:lang w:val="en-US" w:eastAsia="zh-CN" w:bidi="ar"/>
+        </w:rPr>
+        <w:t>BEGIN</w:t>
+      </w:r>
+    </w:p>
+    <w:p>
+      <w:pPr>
+        <w:keepNext w:val="0"/>
+        <w:keepLines w:val="0"/>
+        <w:widowControl/>
+        <w:suppressLineNumbers w:val="0"/>
+        <w:shd w:val="clear" w:fill="F5F5F5"/>
+        <w:spacing w:line="285" w:lineRule="atLeast"/>
+        <w:ind w:firstLine="210" w:firstLineChars="100"/>
+        <w:jc w:val="left"/>
+        <w:rPr>
+          <w:rFonts w:hint="default" w:ascii="Fira Code Medium" w:hAnsi="Fira Code Medium" w:eastAsia="Fira Code Medium" w:cs="Fira Code Medium"/>
+          <w:b w:val="0"/>
+          <w:color w:val="333333"/>
+          <w:sz w:val="21"/>
+          <w:szCs w:val="21"/>
+        </w:rPr>
+      </w:pPr>
+      <w:r>
+        <w:rPr>
+          <w:rFonts w:hint="default" w:ascii="Fira Code Medium" w:hAnsi="Fira Code Medium" w:eastAsia="Fira Code Medium" w:cs="Fira Code Medium"/>
+          <w:b w:val="0"/>
+          <w:color w:val="4B69C6"/>
+          <w:kern w:val="0"/>
+          <w:sz w:val="21"/>
+          <w:szCs w:val="21"/>
+          <w:shd w:val="clear" w:fill="F5F5F5"/>
+          <w:lang w:val="en-US" w:eastAsia="zh-CN" w:bidi="ar"/>
+        </w:rPr>
+        <w:t>SELECT</w:t>
+      </w:r>
+      <w:r>
+        <w:rPr>
+          <w:rFonts w:hint="default" w:ascii="Fira Code Medium" w:hAnsi="Fira Code Medium" w:eastAsia="Fira Code Medium" w:cs="Fira Code Medium"/>
+          <w:b w:val="0"/>
+          <w:color w:val="333333"/>
+          <w:kern w:val="0"/>
+          <w:sz w:val="21"/>
+          <w:szCs w:val="21"/>
+          <w:shd w:val="clear" w:fill="F5F5F5"/>
+          <w:lang w:val="en-US" w:eastAsia="zh-CN" w:bidi="ar"/>
+        </w:rPr>
+        <w:t xml:space="preserve"> CustomerID, </w:t>
+      </w:r>
+      <w:r>
+        <w:rPr>
+          <w:rFonts w:hint="default" w:ascii="Fira Code Medium" w:hAnsi="Fira Code Medium" w:eastAsia="Fira Code Medium" w:cs="Fira Code Medium"/>
+          <w:b/>
+          <w:color w:val="AA3731"/>
+          <w:kern w:val="0"/>
+          <w:sz w:val="21"/>
+          <w:szCs w:val="21"/>
+          <w:shd w:val="clear" w:fill="F5F5F5"/>
+          <w:lang w:val="en-US" w:eastAsia="zh-CN" w:bidi="ar"/>
+        </w:rPr>
+        <w:t>SUM</w:t>
+      </w:r>
+      <w:r>
+        <w:rPr>
+          <w:rFonts w:hint="default" w:ascii="Fira Code Medium" w:hAnsi="Fira Code Medium" w:eastAsia="Fira Code Medium" w:cs="Fira Code Medium"/>
+          <w:b w:val="0"/>
+          <w:color w:val="333333"/>
+          <w:kern w:val="0"/>
+          <w:sz w:val="21"/>
+          <w:szCs w:val="21"/>
+          <w:shd w:val="clear" w:fill="F5F5F5"/>
+          <w:lang w:val="en-US" w:eastAsia="zh-CN" w:bidi="ar"/>
+        </w:rPr>
+        <w:t xml:space="preserve">(TotalDue) </w:t>
+      </w:r>
+      <w:r>
+        <w:rPr>
+          <w:rFonts w:hint="default" w:ascii="Fira Code Medium" w:hAnsi="Fira Code Medium" w:eastAsia="Fira Code Medium" w:cs="Fira Code Medium"/>
+          <w:b w:val="0"/>
+          <w:color w:val="4B69C6"/>
+          <w:kern w:val="0"/>
+          <w:sz w:val="21"/>
+          <w:szCs w:val="21"/>
+          <w:shd w:val="clear" w:fill="F5F5F5"/>
+          <w:lang w:val="en-US" w:eastAsia="zh-CN" w:bidi="ar"/>
+        </w:rPr>
+        <w:t>AS</w:t>
+      </w:r>
+      <w:r>
+        <w:rPr>
+          <w:rFonts w:hint="default" w:ascii="Fira Code Medium" w:hAnsi="Fira Code Medium" w:eastAsia="Fira Code Medium" w:cs="Fira Code Medium"/>
+          <w:b w:val="0"/>
+          <w:color w:val="333333"/>
+          <w:kern w:val="0"/>
+          <w:sz w:val="21"/>
+          <w:szCs w:val="21"/>
+          <w:shd w:val="clear" w:fill="F5F5F5"/>
+          <w:lang w:val="en-US" w:eastAsia="zh-CN" w:bidi="ar"/>
+        </w:rPr>
+        <w:t xml:space="preserve"> SumOfTotalDue</w:t>
+      </w:r>
+    </w:p>
+    <w:p>
+      <w:pPr>
+        <w:keepNext w:val="0"/>
+        <w:keepLines w:val="0"/>
+        <w:widowControl/>
+        <w:suppressLineNumbers w:val="0"/>
+        <w:shd w:val="clear" w:fill="F5F5F5"/>
+        <w:spacing w:line="285" w:lineRule="atLeast"/>
+        <w:ind w:firstLine="210" w:firstLineChars="100"/>
+        <w:jc w:val="left"/>
+        <w:rPr>
+          <w:rFonts w:hint="default" w:ascii="Fira Code Medium" w:hAnsi="Fira Code Medium" w:eastAsia="Fira Code Medium" w:cs="Fira Code Medium"/>
+          <w:b w:val="0"/>
+          <w:color w:val="333333"/>
+          <w:sz w:val="21"/>
+          <w:szCs w:val="21"/>
+        </w:rPr>
+      </w:pPr>
+      <w:r>
+        <w:rPr>
+          <w:rFonts w:hint="default" w:ascii="Fira Code Medium" w:hAnsi="Fira Code Medium" w:eastAsia="Fira Code Medium" w:cs="Fira Code Medium"/>
+          <w:b w:val="0"/>
+          <w:color w:val="4B69C6"/>
+          <w:kern w:val="0"/>
+          <w:sz w:val="21"/>
+          <w:szCs w:val="21"/>
+          <w:shd w:val="clear" w:fill="F5F5F5"/>
+          <w:lang w:val="en-US" w:eastAsia="zh-CN" w:bidi="ar"/>
+        </w:rPr>
+        <w:t>FROM</w:t>
+      </w:r>
+      <w:r>
+        <w:rPr>
+          <w:rFonts w:hint="default" w:ascii="Fira Code Medium" w:hAnsi="Fira Code Medium" w:eastAsia="Fira Code Medium" w:cs="Fira Code Medium"/>
+          <w:b w:val="0"/>
+          <w:color w:val="333333"/>
+          <w:kern w:val="0"/>
+          <w:sz w:val="21"/>
+          <w:szCs w:val="21"/>
+          <w:shd w:val="clear" w:fill="F5F5F5"/>
+          <w:lang w:val="en-US" w:eastAsia="zh-CN" w:bidi="ar"/>
+        </w:rPr>
+        <w:t xml:space="preserve"> </w:t>
+      </w:r>
+      <w:r>
+        <w:rPr>
+          <w:rFonts w:hint="default" w:ascii="Fira Code Medium" w:hAnsi="Fira Code Medium" w:eastAsia="Fira Code Medium" w:cs="Fira Code Medium"/>
+          <w:b w:val="0"/>
+          <w:color w:val="9C5D27"/>
+          <w:kern w:val="0"/>
+          <w:sz w:val="21"/>
+          <w:szCs w:val="21"/>
+          <w:shd w:val="clear" w:fill="F5F5F5"/>
+          <w:lang w:val="en-US" w:eastAsia="zh-CN" w:bidi="ar"/>
+        </w:rPr>
+        <w:t>Sales</w:t>
+      </w:r>
+      <w:r>
+        <w:rPr>
+          <w:rFonts w:hint="default" w:ascii="Fira Code Medium" w:hAnsi="Fira Code Medium" w:eastAsia="Fira Code Medium" w:cs="Fira Code Medium"/>
+          <w:b w:val="0"/>
+          <w:color w:val="333333"/>
+          <w:kern w:val="0"/>
+          <w:sz w:val="21"/>
+          <w:szCs w:val="21"/>
+          <w:shd w:val="clear" w:fill="F5F5F5"/>
+          <w:lang w:val="en-US" w:eastAsia="zh-CN" w:bidi="ar"/>
+        </w:rPr>
+        <w:t>.</w:t>
+      </w:r>
+      <w:r>
+        <w:rPr>
+          <w:rFonts w:hint="default" w:ascii="Fira Code Medium" w:hAnsi="Fira Code Medium" w:eastAsia="Fira Code Medium" w:cs="Fira Code Medium"/>
+          <w:b w:val="0"/>
+          <w:color w:val="9C5D27"/>
+          <w:kern w:val="0"/>
+          <w:sz w:val="21"/>
+          <w:szCs w:val="21"/>
+          <w:shd w:val="clear" w:fill="F5F5F5"/>
+          <w:lang w:val="en-US" w:eastAsia="zh-CN" w:bidi="ar"/>
+        </w:rPr>
+        <w:t>SalesOrderHeader</w:t>
+      </w:r>
+    </w:p>
+    <w:p>
+      <w:pPr>
+        <w:keepNext w:val="0"/>
+        <w:keepLines w:val="0"/>
+        <w:widowControl/>
+        <w:suppressLineNumbers w:val="0"/>
+        <w:shd w:val="clear" w:fill="F5F5F5"/>
+        <w:spacing w:line="285" w:lineRule="atLeast"/>
+        <w:ind w:firstLine="210" w:firstLineChars="100"/>
+        <w:jc w:val="left"/>
+        <w:rPr>
+          <w:rFonts w:hint="default" w:ascii="Fira Code Medium" w:hAnsi="Fira Code Medium" w:eastAsia="Fira Code Medium" w:cs="Fira Code Medium"/>
+          <w:b w:val="0"/>
+          <w:color w:val="333333"/>
+          <w:sz w:val="21"/>
+          <w:szCs w:val="21"/>
+        </w:rPr>
+      </w:pPr>
+      <w:r>
+        <w:rPr>
+          <w:rFonts w:hint="default" w:ascii="Fira Code Medium" w:hAnsi="Fira Code Medium" w:eastAsia="Fira Code Medium" w:cs="Fira Code Medium"/>
+          <w:b w:val="0"/>
+          <w:color w:val="4B69C6"/>
+          <w:kern w:val="0"/>
+          <w:sz w:val="21"/>
+          <w:szCs w:val="21"/>
+          <w:shd w:val="clear" w:fill="F5F5F5"/>
+          <w:lang w:val="en-US" w:eastAsia="zh-CN" w:bidi="ar"/>
+        </w:rPr>
+        <w:t>WHERE</w:t>
+      </w:r>
+      <w:r>
+        <w:rPr>
+          <w:rFonts w:hint="default" w:ascii="Fira Code Medium" w:hAnsi="Fira Code Medium" w:eastAsia="Fira Code Medium" w:cs="Fira Code Medium"/>
+          <w:b w:val="0"/>
+          <w:color w:val="333333"/>
+          <w:kern w:val="0"/>
+          <w:sz w:val="21"/>
+          <w:szCs w:val="21"/>
+          <w:shd w:val="clear" w:fill="F5F5F5"/>
+          <w:lang w:val="en-US" w:eastAsia="zh-CN" w:bidi="ar"/>
+        </w:rPr>
+        <w:t xml:space="preserve"> CustomerID </w:t>
+      </w:r>
+      <w:r>
+        <w:rPr>
+          <w:rFonts w:hint="default" w:ascii="Fira Code Medium" w:hAnsi="Fira Code Medium" w:eastAsia="Fira Code Medium" w:cs="Fira Code Medium"/>
+          <w:b w:val="0"/>
+          <w:color w:val="777777"/>
+          <w:kern w:val="0"/>
+          <w:sz w:val="21"/>
+          <w:szCs w:val="21"/>
+          <w:shd w:val="clear" w:fill="F5F5F5"/>
+          <w:lang w:val="en-US" w:eastAsia="zh-CN" w:bidi="ar"/>
+        </w:rPr>
+        <w:t>=</w:t>
+      </w:r>
+      <w:r>
+        <w:rPr>
+          <w:rFonts w:hint="default" w:ascii="Fira Code Medium" w:hAnsi="Fira Code Medium" w:eastAsia="Fira Code Medium" w:cs="Fira Code Medium"/>
+          <w:b w:val="0"/>
+          <w:color w:val="333333"/>
+          <w:kern w:val="0"/>
+          <w:sz w:val="21"/>
+          <w:szCs w:val="21"/>
+          <w:shd w:val="clear" w:fill="F5F5F5"/>
+          <w:lang w:val="en-US" w:eastAsia="zh-CN" w:bidi="ar"/>
+        </w:rPr>
+        <w:t xml:space="preserve"> @CustomerID</w:t>
+      </w:r>
+    </w:p>
+    <w:p>
+      <w:pPr>
+        <w:keepNext w:val="0"/>
+        <w:keepLines w:val="0"/>
+        <w:widowControl/>
+        <w:suppressLineNumbers w:val="0"/>
+        <w:shd w:val="clear" w:fill="F5F5F5"/>
+        <w:spacing w:line="285" w:lineRule="atLeast"/>
+        <w:ind w:firstLine="420" w:firstLineChars="200"/>
+        <w:jc w:val="left"/>
+        <w:rPr>
+          <w:rFonts w:hint="default" w:ascii="Fira Code Medium" w:hAnsi="Fira Code Medium" w:eastAsia="Fira Code Medium" w:cs="Fira Code Medium"/>
+          <w:b w:val="0"/>
+          <w:color w:val="333333"/>
+          <w:sz w:val="21"/>
+          <w:szCs w:val="21"/>
+        </w:rPr>
+      </w:pPr>
+      <w:r>
+        <w:rPr>
+          <w:rFonts w:hint="default" w:ascii="Fira Code Medium" w:hAnsi="Fira Code Medium" w:eastAsia="Fira Code Medium" w:cs="Fira Code Medium"/>
+          <w:b w:val="0"/>
+          <w:color w:val="4B69C6"/>
+          <w:kern w:val="0"/>
+          <w:sz w:val="21"/>
+          <w:szCs w:val="21"/>
+          <w:shd w:val="clear" w:fill="F5F5F5"/>
+          <w:lang w:val="en-US" w:eastAsia="zh-CN" w:bidi="ar"/>
+        </w:rPr>
+        <w:t>AND</w:t>
+      </w:r>
+      <w:r>
+        <w:rPr>
+          <w:rFonts w:hint="default" w:ascii="Fira Code Medium" w:hAnsi="Fira Code Medium" w:eastAsia="Fira Code Medium" w:cs="Fira Code Medium"/>
+          <w:b w:val="0"/>
+          <w:color w:val="333333"/>
+          <w:kern w:val="0"/>
+          <w:sz w:val="21"/>
+          <w:szCs w:val="21"/>
+          <w:shd w:val="clear" w:fill="F5F5F5"/>
+          <w:lang w:val="en-US" w:eastAsia="zh-CN" w:bidi="ar"/>
+        </w:rPr>
+        <w:t xml:space="preserve"> </w:t>
+      </w:r>
+      <w:r>
+        <w:rPr>
+          <w:rFonts w:hint="default" w:ascii="Fira Code Medium" w:hAnsi="Fira Code Medium" w:eastAsia="Fira Code Medium" w:cs="Fira Code Medium"/>
+          <w:b/>
+          <w:color w:val="AA3731"/>
+          <w:kern w:val="0"/>
+          <w:sz w:val="21"/>
+          <w:szCs w:val="21"/>
+          <w:shd w:val="clear" w:fill="F5F5F5"/>
+          <w:lang w:val="en-US" w:eastAsia="zh-CN" w:bidi="ar"/>
+        </w:rPr>
+        <w:t>YEAR</w:t>
+      </w:r>
+      <w:r>
+        <w:rPr>
+          <w:rFonts w:hint="default" w:ascii="Fira Code Medium" w:hAnsi="Fira Code Medium" w:eastAsia="Fira Code Medium" w:cs="Fira Code Medium"/>
+          <w:b w:val="0"/>
+          <w:color w:val="333333"/>
+          <w:kern w:val="0"/>
+          <w:sz w:val="21"/>
+          <w:szCs w:val="21"/>
+          <w:shd w:val="clear" w:fill="F5F5F5"/>
+          <w:lang w:val="en-US" w:eastAsia="zh-CN" w:bidi="ar"/>
+        </w:rPr>
+        <w:t xml:space="preserve">(OrderDate) </w:t>
+      </w:r>
+      <w:r>
+        <w:rPr>
+          <w:rFonts w:hint="default" w:ascii="Fira Code Medium" w:hAnsi="Fira Code Medium" w:eastAsia="Fira Code Medium" w:cs="Fira Code Medium"/>
+          <w:b w:val="0"/>
+          <w:color w:val="777777"/>
+          <w:kern w:val="0"/>
+          <w:sz w:val="21"/>
+          <w:szCs w:val="21"/>
+          <w:shd w:val="clear" w:fill="F5F5F5"/>
+          <w:lang w:val="en-US" w:eastAsia="zh-CN" w:bidi="ar"/>
+        </w:rPr>
+        <w:t>=</w:t>
+      </w:r>
+      <w:r>
+        <w:rPr>
+          <w:rFonts w:hint="default" w:ascii="Fira Code Medium" w:hAnsi="Fira Code Medium" w:eastAsia="Fira Code Medium" w:cs="Fira Code Medium"/>
+          <w:b w:val="0"/>
+          <w:color w:val="333333"/>
+          <w:kern w:val="0"/>
+          <w:sz w:val="21"/>
+          <w:szCs w:val="21"/>
+          <w:shd w:val="clear" w:fill="F5F5F5"/>
+          <w:lang w:val="en-US" w:eastAsia="zh-CN" w:bidi="ar"/>
+        </w:rPr>
+        <w:t xml:space="preserve"> @Year</w:t>
+      </w:r>
+    </w:p>
+    <w:p>
+      <w:pPr>
+        <w:keepNext w:val="0"/>
+        <w:keepLines w:val="0"/>
+        <w:widowControl/>
+        <w:suppressLineNumbers w:val="0"/>
+        <w:shd w:val="clear" w:fill="F5F5F5"/>
+        <w:spacing w:line="285" w:lineRule="atLeast"/>
+        <w:ind w:firstLine="420" w:firstLineChars="200"/>
+        <w:jc w:val="left"/>
+        <w:rPr>
+          <w:rFonts w:hint="default" w:ascii="Fira Code Medium" w:hAnsi="Fira Code Medium" w:eastAsia="Fira Code Medium" w:cs="Fira Code Medium"/>
+          <w:b w:val="0"/>
+          <w:color w:val="333333"/>
+          <w:sz w:val="21"/>
+          <w:szCs w:val="21"/>
+        </w:rPr>
+      </w:pPr>
+      <w:r>
+        <w:rPr>
+          <w:rFonts w:hint="default" w:ascii="Fira Code Medium" w:hAnsi="Fira Code Medium" w:eastAsia="Fira Code Medium" w:cs="Fira Code Medium"/>
+          <w:b w:val="0"/>
+          <w:color w:val="4B69C6"/>
+          <w:kern w:val="0"/>
+          <w:sz w:val="21"/>
+          <w:szCs w:val="21"/>
+          <w:shd w:val="clear" w:fill="F5F5F5"/>
+          <w:lang w:val="en-US" w:eastAsia="zh-CN" w:bidi="ar"/>
+        </w:rPr>
+        <w:t>AND</w:t>
+      </w:r>
+      <w:r>
+        <w:rPr>
+          <w:rFonts w:hint="default" w:ascii="Fira Code Medium" w:hAnsi="Fira Code Medium" w:eastAsia="Fira Code Medium" w:cs="Fira Code Medium"/>
+          <w:b w:val="0"/>
+          <w:color w:val="333333"/>
+          <w:kern w:val="0"/>
+          <w:sz w:val="21"/>
+          <w:szCs w:val="21"/>
+          <w:shd w:val="clear" w:fill="F5F5F5"/>
+          <w:lang w:val="en-US" w:eastAsia="zh-CN" w:bidi="ar"/>
+        </w:rPr>
+        <w:t xml:space="preserve"> </w:t>
+      </w:r>
+      <w:r>
+        <w:rPr>
+          <w:rFonts w:hint="default" w:ascii="Fira Code Medium" w:hAnsi="Fira Code Medium" w:eastAsia="Fira Code Medium" w:cs="Fira Code Medium"/>
+          <w:b/>
+          <w:color w:val="AA3731"/>
+          <w:kern w:val="0"/>
+          <w:sz w:val="21"/>
+          <w:szCs w:val="21"/>
+          <w:shd w:val="clear" w:fill="F5F5F5"/>
+          <w:lang w:val="en-US" w:eastAsia="zh-CN" w:bidi="ar"/>
+        </w:rPr>
+        <w:t>MONTH</w:t>
+      </w:r>
+      <w:r>
+        <w:rPr>
+          <w:rFonts w:hint="default" w:ascii="Fira Code Medium" w:hAnsi="Fira Code Medium" w:eastAsia="Fira Code Medium" w:cs="Fira Code Medium"/>
+          <w:b w:val="0"/>
+          <w:color w:val="333333"/>
+          <w:kern w:val="0"/>
+          <w:sz w:val="21"/>
+          <w:szCs w:val="21"/>
+          <w:shd w:val="clear" w:fill="F5F5F5"/>
+          <w:lang w:val="en-US" w:eastAsia="zh-CN" w:bidi="ar"/>
+        </w:rPr>
+        <w:t xml:space="preserve">(OrderDate) </w:t>
+      </w:r>
+      <w:r>
+        <w:rPr>
+          <w:rFonts w:hint="default" w:ascii="Fira Code Medium" w:hAnsi="Fira Code Medium" w:eastAsia="Fira Code Medium" w:cs="Fira Code Medium"/>
+          <w:b w:val="0"/>
+          <w:color w:val="777777"/>
+          <w:kern w:val="0"/>
+          <w:sz w:val="21"/>
+          <w:szCs w:val="21"/>
+          <w:shd w:val="clear" w:fill="F5F5F5"/>
+          <w:lang w:val="en-US" w:eastAsia="zh-CN" w:bidi="ar"/>
+        </w:rPr>
+        <w:t>=</w:t>
+      </w:r>
+      <w:r>
+        <w:rPr>
+          <w:rFonts w:hint="default" w:ascii="Fira Code Medium" w:hAnsi="Fira Code Medium" w:eastAsia="Fira Code Medium" w:cs="Fira Code Medium"/>
+          <w:b w:val="0"/>
+          <w:color w:val="333333"/>
+          <w:kern w:val="0"/>
+          <w:sz w:val="21"/>
+          <w:szCs w:val="21"/>
+          <w:shd w:val="clear" w:fill="F5F5F5"/>
+          <w:lang w:val="en-US" w:eastAsia="zh-CN" w:bidi="ar"/>
+        </w:rPr>
+        <w:t xml:space="preserve"> @Month</w:t>
+      </w:r>
+    </w:p>
+    <w:p>
+      <w:pPr>
+        <w:keepNext w:val="0"/>
+        <w:keepLines w:val="0"/>
+        <w:widowControl/>
+        <w:suppressLineNumbers w:val="0"/>
+        <w:shd w:val="clear" w:fill="F5F5F5"/>
+        <w:spacing w:line="285" w:lineRule="atLeast"/>
+        <w:ind w:firstLine="210" w:firstLineChars="100"/>
+        <w:jc w:val="left"/>
+        <w:rPr>
+          <w:rFonts w:hint="default" w:ascii="Fira Code Medium" w:hAnsi="Fira Code Medium" w:eastAsia="Fira Code Medium" w:cs="Fira Code Medium"/>
+          <w:b w:val="0"/>
+          <w:color w:val="333333"/>
+          <w:sz w:val="21"/>
+          <w:szCs w:val="21"/>
+        </w:rPr>
+      </w:pPr>
+      <w:r>
+        <w:rPr>
+          <w:rFonts w:hint="default" w:ascii="Fira Code Medium" w:hAnsi="Fira Code Medium" w:eastAsia="Fira Code Medium" w:cs="Fira Code Medium"/>
+          <w:b w:val="0"/>
+          <w:color w:val="4B69C6"/>
+          <w:kern w:val="0"/>
+          <w:sz w:val="21"/>
+          <w:szCs w:val="21"/>
+          <w:shd w:val="clear" w:fill="F5F5F5"/>
+          <w:lang w:val="en-US" w:eastAsia="zh-CN" w:bidi="ar"/>
+        </w:rPr>
+        <w:t>GROUP BY</w:t>
+      </w:r>
+      <w:r>
+        <w:rPr>
+          <w:rFonts w:hint="default" w:ascii="Fira Code Medium" w:hAnsi="Fira Code Medium" w:eastAsia="Fira Code Medium" w:cs="Fira Code Medium"/>
+          <w:b w:val="0"/>
+          <w:color w:val="333333"/>
+          <w:kern w:val="0"/>
+          <w:sz w:val="21"/>
+          <w:szCs w:val="21"/>
+          <w:shd w:val="clear" w:fill="F5F5F5"/>
+          <w:lang w:val="en-US" w:eastAsia="zh-CN" w:bidi="ar"/>
+        </w:rPr>
+        <w:t xml:space="preserve"> CustomerID</w:t>
+      </w:r>
+    </w:p>
+    <w:p>
+      <w:pPr>
+        <w:keepNext w:val="0"/>
+        <w:keepLines w:val="0"/>
+        <w:widowControl/>
+        <w:suppressLineNumbers w:val="0"/>
+        <w:shd w:val="clear" w:fill="F5F5F5"/>
+        <w:spacing w:line="285" w:lineRule="atLeast"/>
+        <w:jc w:val="left"/>
+        <w:rPr>
+          <w:rFonts w:hint="default" w:ascii="Fira Code Medium" w:hAnsi="Fira Code Medium" w:eastAsia="Fira Code Medium" w:cs="Fira Code Medium"/>
+          <w:b w:val="0"/>
+          <w:color w:val="333333"/>
+          <w:sz w:val="21"/>
+          <w:szCs w:val="21"/>
+        </w:rPr>
+      </w:pPr>
+      <w:r>
+        <w:rPr>
+          <w:rFonts w:hint="default" w:ascii="Fira Code Medium" w:hAnsi="Fira Code Medium" w:eastAsia="Fira Code Medium" w:cs="Fira Code Medium"/>
+          <w:b w:val="0"/>
+          <w:color w:val="4B69C6"/>
+          <w:kern w:val="0"/>
+          <w:sz w:val="21"/>
+          <w:szCs w:val="21"/>
+          <w:shd w:val="clear" w:fill="F5F5F5"/>
+          <w:lang w:val="en-US" w:eastAsia="zh-CN" w:bidi="ar"/>
+        </w:rPr>
+        <w:t>END</w:t>
+      </w:r>
+    </w:p>
+    <w:p>
+      <w:pPr>
+        <w:keepNext w:val="0"/>
+        <w:keepLines w:val="0"/>
+        <w:widowControl/>
+        <w:suppressLineNumbers w:val="0"/>
+        <w:shd w:val="clear" w:fill="F5F5F5"/>
+        <w:spacing w:line="285" w:lineRule="atLeast"/>
+        <w:jc w:val="left"/>
+        <w:rPr>
+          <w:rFonts w:hint="default" w:ascii="Fira Code Medium" w:hAnsi="Fira Code Medium" w:eastAsia="Fira Code Medium" w:cs="Fira Code Medium"/>
+          <w:b w:val="0"/>
+          <w:color w:val="333333"/>
+          <w:sz w:val="21"/>
+          <w:szCs w:val="21"/>
+        </w:rPr>
+      </w:pPr>
+      <w:r>
+        <w:rPr>
+          <w:rFonts w:hint="default" w:ascii="Fira Code Medium" w:hAnsi="Fira Code Medium" w:eastAsia="Fira Code Medium" w:cs="Fira Code Medium"/>
+          <w:b w:val="0"/>
+          <w:color w:val="4B69C6"/>
+          <w:kern w:val="0"/>
+          <w:sz w:val="21"/>
+          <w:szCs w:val="21"/>
+          <w:shd w:val="clear" w:fill="F5F5F5"/>
+          <w:lang w:val="en-US" w:eastAsia="zh-CN" w:bidi="ar"/>
+        </w:rPr>
+        <w:t>GO</w:t>
+      </w:r>
+    </w:p>
+    <w:p>
+      <w:pPr>
+        <w:keepNext w:val="0"/>
+        <w:keepLines w:val="0"/>
+        <w:widowControl/>
+        <w:suppressLineNumbers w:val="0"/>
+        <w:shd w:val="clear" w:fill="F5F5F5"/>
+        <w:spacing w:line="285" w:lineRule="atLeast"/>
+        <w:jc w:val="left"/>
+        <w:rPr>
+          <w:rFonts w:hint="default" w:ascii="Fira Code Medium" w:hAnsi="Fira Code Medium" w:eastAsia="Fira Code Medium" w:cs="Fira Code Medium"/>
+          <w:b w:val="0"/>
+          <w:color w:val="333333"/>
+          <w:sz w:val="21"/>
+          <w:szCs w:val="21"/>
+        </w:rPr>
+      </w:pPr>
+      <w:r>
+        <w:rPr>
+          <w:rFonts w:hint="default" w:ascii="Fira Code Medium" w:hAnsi="Fira Code Medium" w:eastAsia="Fira Code Medium" w:cs="Fira Code Medium"/>
+          <w:b w:val="0"/>
+          <w:color w:val="4B69C6"/>
+          <w:kern w:val="0"/>
+          <w:sz w:val="21"/>
+          <w:szCs w:val="21"/>
+          <w:shd w:val="clear" w:fill="F5F5F5"/>
+          <w:lang w:val="en-US" w:eastAsia="zh-CN" w:bidi="ar"/>
+        </w:rPr>
+        <w:t>EXEC</w:t>
+      </w:r>
+      <w:r>
+        <w:rPr>
+          <w:rFonts w:hint="default" w:ascii="Fira Code Medium" w:hAnsi="Fira Code Medium" w:eastAsia="Fira Code Medium" w:cs="Fira Code Medium"/>
+          <w:b w:val="0"/>
+          <w:color w:val="333333"/>
+          <w:kern w:val="0"/>
+          <w:sz w:val="21"/>
+          <w:szCs w:val="21"/>
+          <w:shd w:val="clear" w:fill="F5F5F5"/>
+          <w:lang w:val="en-US" w:eastAsia="zh-CN" w:bidi="ar"/>
+        </w:rPr>
+        <w:t xml:space="preserve"> sp_SumOfTotalDue </w:t>
+      </w:r>
+      <w:r>
+        <w:rPr>
+          <w:rFonts w:hint="default" w:ascii="Fira Code Medium" w:hAnsi="Fira Code Medium" w:eastAsia="Fira Code Medium" w:cs="Fira Code Medium"/>
+          <w:b w:val="0"/>
+          <w:color w:val="9C5D27"/>
+          <w:kern w:val="0"/>
+          <w:sz w:val="21"/>
+          <w:szCs w:val="21"/>
+          <w:shd w:val="clear" w:fill="F5F5F5"/>
+          <w:lang w:val="en-US" w:eastAsia="zh-CN" w:bidi="ar"/>
+        </w:rPr>
+        <w:t>29825</w:t>
+      </w:r>
+      <w:r>
+        <w:rPr>
+          <w:rFonts w:hint="default" w:ascii="Fira Code Medium" w:hAnsi="Fira Code Medium" w:eastAsia="Fira Code Medium" w:cs="Fira Code Medium"/>
+          <w:b w:val="0"/>
+          <w:color w:val="333333"/>
+          <w:kern w:val="0"/>
+          <w:sz w:val="21"/>
+          <w:szCs w:val="21"/>
+          <w:shd w:val="clear" w:fill="F5F5F5"/>
+          <w:lang w:val="en-US" w:eastAsia="zh-CN" w:bidi="ar"/>
+        </w:rPr>
+        <w:t xml:space="preserve">, </w:t>
+      </w:r>
+      <w:r>
+        <w:rPr>
+          <w:rFonts w:hint="default" w:ascii="Fira Code Medium" w:hAnsi="Fira Code Medium" w:eastAsia="Fira Code Medium" w:cs="Fira Code Medium"/>
+          <w:b w:val="0"/>
+          <w:color w:val="9C5D27"/>
+          <w:kern w:val="0"/>
+          <w:sz w:val="21"/>
+          <w:szCs w:val="21"/>
+          <w:shd w:val="clear" w:fill="F5F5F5"/>
+          <w:lang w:val="en-US" w:eastAsia="zh-CN" w:bidi="ar"/>
+        </w:rPr>
+        <w:t>2011</w:t>
+      </w:r>
+      <w:r>
+        <w:rPr>
+          <w:rFonts w:hint="default" w:ascii="Fira Code Medium" w:hAnsi="Fira Code Medium" w:eastAsia="Fira Code Medium" w:cs="Fira Code Medium"/>
+          <w:b w:val="0"/>
+          <w:color w:val="333333"/>
+          <w:kern w:val="0"/>
+          <w:sz w:val="21"/>
+          <w:szCs w:val="21"/>
+          <w:shd w:val="clear" w:fill="F5F5F5"/>
+          <w:lang w:val="en-US" w:eastAsia="zh-CN" w:bidi="ar"/>
+        </w:rPr>
+        <w:t xml:space="preserve">, </w:t>
+      </w:r>
+      <w:r>
+        <w:rPr>
+          <w:rFonts w:hint="default" w:ascii="Fira Code Medium" w:hAnsi="Fira Code Medium" w:eastAsia="Fira Code Medium" w:cs="Fira Code Medium"/>
+          <w:b w:val="0"/>
+          <w:color w:val="9C5D27"/>
+          <w:kern w:val="0"/>
+          <w:sz w:val="21"/>
+          <w:szCs w:val="21"/>
+          <w:shd w:val="clear" w:fill="F5F5F5"/>
+          <w:lang w:val="en-US" w:eastAsia="zh-CN" w:bidi="ar"/>
+        </w:rPr>
+        <w:t>5</w:t>
+      </w:r>
+    </w:p>
+    <w:p>
+      <w:pPr>
+        <w:rPr>
+          <w:sz w:val="26"/>
+          <w:szCs w:val="26"/>
+        </w:rPr>
+      </w:pPr>
+    </w:p>
+    <w:p>
+      <w:pPr>
+        <w:pStyle w:val="37"/>
+        <w:spacing w:line="360" w:lineRule="auto"/>
+        <w:ind w:left="0"/>
+        <w:rPr>
+          <w:sz w:val="26"/>
+          <w:szCs w:val="26"/>
+        </w:rPr>
+      </w:pPr>
+      <w:r>
+        <w:rPr>
+          <w:b/>
+          <w:sz w:val="26"/>
+          <w:szCs w:val="26"/>
+        </w:rPr>
+        <w:t xml:space="preserve">Kết quả của yêu cầu </w:t>
+      </w:r>
+      <w:r>
+        <w:rPr>
+          <w:rFonts w:hint="default"/>
+          <w:b/>
+          <w:sz w:val="26"/>
+          <w:szCs w:val="26"/>
+          <w:lang w:val="en"/>
+        </w:rPr>
+        <w:t>4</w:t>
+      </w:r>
+      <w:r>
+        <w:rPr>
+          <w:sz w:val="26"/>
+          <w:szCs w:val="26"/>
+        </w:rPr>
+        <w:t>:</w:t>
       </w:r>
     </w:p>
     <w:p>
@@ -19538,10 +21383,10 @@
       </w:pPr>
       <w:r>
         <w:drawing>
-          <wp:inline distT="0" distB="0" distL="0" distR="0">
-            <wp:extent cx="4813300" cy="1656715"/>
-            <wp:effectExtent l="0" t="0" r="6350" b="635"/>
-            <wp:docPr id="38" name="Picture 38"/>
+          <wp:inline distT="0" distB="0" distL="114300" distR="114300">
+            <wp:extent cx="6031865" cy="932815"/>
+            <wp:effectExtent l="0" t="0" r="6985" b="635"/>
+            <wp:docPr id="21" name="Picture 6"/>
             <wp:cNvGraphicFramePr>
               <a:graphicFrameLocks xmlns:a="http://schemas.openxmlformats.org/drawingml/2006/main" noChangeAspect="1"/>
             </wp:cNvGraphicFramePr>
@@ -19549,69 +21394,7 @@
               <a:graphicData uri="http://schemas.openxmlformats.org/drawingml/2006/picture">
                 <pic:pic xmlns:pic="http://schemas.openxmlformats.org/drawingml/2006/picture">
                   <pic:nvPicPr>
-                    <pic:cNvPr id="38" name="Picture 38"/>
-                    <pic:cNvPicPr>
-                      <a:picLocks noChangeAspect="1"/>
-                    </pic:cNvPicPr>
-                  </pic:nvPicPr>
-                  <pic:blipFill>
-                    <a:blip r:embed="rId32"/>
-                    <a:stretch>
-                      <a:fillRect/>
-                    </a:stretch>
-                  </pic:blipFill>
-                  <pic:spPr>
-                    <a:xfrm>
-                      <a:off x="0" y="0"/>
-                      <a:ext cx="4828669" cy="1662590"/>
-                    </a:xfrm>
-                    <a:prstGeom prst="rect">
-                      <a:avLst/>
-                    </a:prstGeom>
-                  </pic:spPr>
-                </pic:pic>
-              </a:graphicData>
-            </a:graphic>
-          </wp:inline>
-        </w:drawing>
-      </w:r>
-    </w:p>
-    <w:p>
-      <w:pPr>
-        <w:rPr>
-          <w:sz w:val="26"/>
-          <w:szCs w:val="26"/>
-        </w:rPr>
-      </w:pPr>
-      <w:r>
-        <w:rPr>
-          <w:sz w:val="26"/>
-          <w:szCs w:val="26"/>
-        </w:rPr>
-        <w:t>+Lời gọi thủ tục và kết quả</w:t>
-      </w:r>
-    </w:p>
-    <w:p>
-      <w:pPr>
-        <w:rPr>
-          <w:sz w:val="26"/>
-          <w:szCs w:val="26"/>
-        </w:rPr>
-      </w:pPr>
-      <w:r>
-        <w:drawing>
-          <wp:inline distT="0" distB="0" distL="0" distR="0">
-            <wp:extent cx="4483100" cy="725170"/>
-            <wp:effectExtent l="0" t="0" r="0" b="0"/>
-            <wp:docPr id="39" name="Picture 39"/>
-            <wp:cNvGraphicFramePr>
-              <a:graphicFrameLocks xmlns:a="http://schemas.openxmlformats.org/drawingml/2006/main" noChangeAspect="1"/>
-            </wp:cNvGraphicFramePr>
-            <a:graphic xmlns:a="http://schemas.openxmlformats.org/drawingml/2006/main">
-              <a:graphicData uri="http://schemas.openxmlformats.org/drawingml/2006/picture">
-                <pic:pic xmlns:pic="http://schemas.openxmlformats.org/drawingml/2006/picture">
-                  <pic:nvPicPr>
-                    <pic:cNvPr id="39" name="Picture 39"/>
+                    <pic:cNvPr id="21" name="Picture 6"/>
                     <pic:cNvPicPr>
                       <a:picLocks noChangeAspect="1"/>
                     </pic:cNvPicPr>
@@ -19625,11 +21408,15 @@
                   <pic:spPr>
                     <a:xfrm>
                       <a:off x="0" y="0"/>
-                      <a:ext cx="4483100" cy="725170"/>
+                      <a:ext cx="6031865" cy="932815"/>
                     </a:xfrm>
                     <a:prstGeom prst="rect">
                       <a:avLst/>
                     </a:prstGeom>
+                    <a:noFill/>
+                    <a:ln>
+                      <a:noFill/>
+                    </a:ln>
                   </pic:spPr>
                 </pic:pic>
               </a:graphicData>
@@ -21529,7 +23316,23 @@
           <w:sz w:val="26"/>
           <w:szCs w:val="26"/>
         </w:rPr>
-        <w:t>- Biết cách tạo View, Stored procedure, Function, Trigger, Transaction, User</w:t>
+        <w:t xml:space="preserve">- Biết cách tạo View, Stored </w:t>
+      </w:r>
+      <w:r>
+        <w:rPr>
+          <w:rFonts w:hint="default"/>
+          <w:sz w:val="26"/>
+          <w:szCs w:val="26"/>
+          <w:lang w:val="en"/>
+        </w:rPr>
+        <w:t>P</w:t>
+      </w:r>
+      <w:r>
+        <w:rPr>
+          <w:sz w:val="26"/>
+          <w:szCs w:val="26"/>
+        </w:rPr>
+        <w:t>rocedure, Function, Trigger, Transaction, User</w:t>
       </w:r>
     </w:p>
     <w:p>
@@ -21783,6 +23586,7 @@
         <w:spacing w:line="360" w:lineRule="auto"/>
         <w:ind w:firstLine="390" w:firstLineChars="150"/>
         <w:rPr>
+          <w:rFonts w:hint="default"/>
           <w:sz w:val="26"/>
           <w:szCs w:val="26"/>
         </w:rPr>
@@ -21794,6 +23598,37 @@
         </w:rPr>
         <w:t xml:space="preserve">- </w:t>
       </w:r>
+      <w:r>
+        <w:rPr>
+          <w:rFonts w:hint="default"/>
+          <w:sz w:val="26"/>
+          <w:szCs w:val="26"/>
+        </w:rPr>
+        <w:t>Vì trong tình hình dịch bệnh nên không thể họp nhóm trực tiếp</w:t>
+      </w:r>
+    </w:p>
+    <w:p>
+      <w:pPr>
+        <w:spacing w:line="360" w:lineRule="auto"/>
+        <w:ind w:firstLine="390" w:firstLineChars="150"/>
+        <w:rPr>
+          <w:rFonts w:hint="default"/>
+          <w:sz w:val="26"/>
+          <w:szCs w:val="26"/>
+          <w:lang w:val="en"/>
+        </w:rPr>
+      </w:pPr>
+      <w:r>
+        <w:rPr>
+          <w:rFonts w:hint="default"/>
+          <w:sz w:val="26"/>
+          <w:szCs w:val="26"/>
+          <w:lang w:val="en"/>
+        </w:rPr>
+        <w:t>- Kiến thức còn hạn chế, nên phải xem lại các tài liệu trên mạng</w:t>
+      </w:r>
+      <w:bookmarkStart w:id="23" w:name="_GoBack"/>
+      <w:bookmarkEnd w:id="23"/>
     </w:p>
     <w:p>
       <w:pPr>

</xml_diff>